<commit_message>
updated notation and added discussion outline
</commit_message>
<xml_diff>
--- a/Manuscripts/tables_figures_V2_JTT2.docx
+++ b/Manuscripts/tables_figures_V2_JTT2.docx
@@ -1,6 +1,6 @@
 
 <file path=word/document.xml><?xml version="1.0" encoding="utf-8"?>
-<w:document xmlns:wpc="http://schemas.microsoft.com/office/word/2010/wordprocessingCanvas" xmlns:cx="http://schemas.microsoft.com/office/drawing/2014/chartex" xmlns:cx1="http://schemas.microsoft.com/office/drawing/2015/9/8/chartex" xmlns:mc="http://schemas.openxmlformats.org/markup-compatibility/2006" xmlns:o="urn:schemas-microsoft-com:office:office" xmlns:r="http://schemas.openxmlformats.org/officeDocument/2006/relationships" xmlns:m="http://schemas.openxmlformats.org/officeDocument/2006/math" xmlns:v="urn:schemas-microsoft-com:vml" xmlns:wp14="http://schemas.microsoft.com/office/word/2010/wordprocessingDrawing" xmlns:wp="http://schemas.openxmlformats.org/drawingml/2006/wordprocessingDrawing" xmlns:w10="urn:schemas-microsoft-com:office:word" xmlns:w="http://schemas.openxmlformats.org/wordprocessingml/2006/main" xmlns:w14="http://schemas.microsoft.com/office/word/2010/wordml" xmlns:w15="http://schemas.microsoft.com/office/word/2012/wordml" xmlns:w16se="http://schemas.microsoft.com/office/word/2015/wordml/symex" xmlns:wpg="http://schemas.microsoft.com/office/word/2010/wordprocessingGroup" xmlns:wpi="http://schemas.microsoft.com/office/word/2010/wordprocessingInk" xmlns:wne="http://schemas.microsoft.com/office/word/2006/wordml" xmlns:wps="http://schemas.microsoft.com/office/word/2010/wordprocessingShape" mc:Ignorable="w14 w15 w16se wp14">
+<w:document xmlns:wpc="http://schemas.microsoft.com/office/word/2010/wordprocessingCanvas" xmlns:mo="http://schemas.microsoft.com/office/mac/office/2008/main" xmlns:mc="http://schemas.openxmlformats.org/markup-compatibility/2006" xmlns:mv="urn:schemas-microsoft-com:mac:vml" xmlns:o="urn:schemas-microsoft-com:office:office" xmlns:r="http://schemas.openxmlformats.org/officeDocument/2006/relationships" xmlns:m="http://schemas.openxmlformats.org/officeDocument/2006/math" xmlns:v="urn:schemas-microsoft-com:vml" xmlns:wp14="http://schemas.microsoft.com/office/word/2010/wordprocessingDrawing" xmlns:wp="http://schemas.openxmlformats.org/drawingml/2006/wordprocessingDrawing" xmlns:w10="urn:schemas-microsoft-com:office:word" xmlns:w="http://schemas.openxmlformats.org/wordprocessingml/2006/main" xmlns:w14="http://schemas.microsoft.com/office/word/2010/wordml" xmlns:wpg="http://schemas.microsoft.com/office/word/2010/wordprocessingGroup" xmlns:wpi="http://schemas.microsoft.com/office/word/2010/wordprocessingInk" xmlns:wne="http://schemas.microsoft.com/office/word/2006/wordml" xmlns:wps="http://schemas.microsoft.com/office/word/2010/wordprocessingShape" mc:Ignorable="w14 wp14">
   <w:body>
     <w:p>
       <w:pPr>
@@ -72,6 +72,7 @@
               </w:rPr>
             </w:pPr>
             <w:commentRangeStart w:id="1"/>
+            <w:commentRangeStart w:id="2"/>
             <w:r>
               <w:rPr>
                 <w:b/>
@@ -86,6 +87,13 @@
                 <w:rStyle w:val="CommentReference"/>
               </w:rPr>
               <w:commentReference w:id="1"/>
+            </w:r>
+            <w:commentRangeEnd w:id="2"/>
+            <w:r>
+              <w:rPr>
+                <w:rStyle w:val="CommentReference"/>
+              </w:rPr>
+              <w:commentReference w:id="2"/>
             </w:r>
           </w:p>
         </w:tc>
@@ -393,7 +401,6 @@
           </w:p>
         </w:tc>
       </w:tr>
-      <w:commentRangeStart w:id="2"/>
       <w:tr>
         <w:tc>
           <w:tcPr>
@@ -441,16 +448,7 @@
                       </w:rPr>
                     </m:ctrlPr>
                   </m:e>
-                  <m:sup>
-                    <m:r>
-                      <w:rPr>
-                        <w:rFonts w:ascii="Cambria Math" w:hAnsi="Cambria Math" w:cs="Times New Roman"/>
-                        <w:sz w:val="22"/>
-                        <w:szCs w:val="22"/>
-                      </w:rPr>
-                      <m:t>T</m:t>
-                    </m:r>
-                  </m:sup>
+                  <m:sup/>
                 </m:sSup>
               </m:oMath>
             </m:oMathPara>
@@ -472,14 +470,21 @@
                 <w:sz w:val="22"/>
                 <w:szCs w:val="22"/>
               </w:rPr>
-              <w:t xml:space="preserve">Vector of fixed-effect coefficients for </w:t>
-            </w:r>
-            <w:commentRangeEnd w:id="2"/>
-            <w:r>
-              <w:rPr>
-                <w:rStyle w:val="CommentReference"/>
-              </w:rPr>
-              <w:commentReference w:id="2"/>
+              <w:t xml:space="preserve">Vector </w:t>
+            </w:r>
+            <w:r>
+              <w:rPr>
+                <w:sz w:val="22"/>
+                <w:szCs w:val="22"/>
+              </w:rPr>
+              <w:t>of fixed-effect coefficients on abundance</w:t>
+            </w:r>
+            <w:r>
+              <w:rPr>
+                <w:sz w:val="22"/>
+                <w:szCs w:val="22"/>
+              </w:rPr>
+              <w:t xml:space="preserve"> </w:t>
             </w:r>
           </w:p>
         </w:tc>
@@ -562,15 +567,7 @@
                         <w:sz w:val="22"/>
                         <w:szCs w:val="22"/>
                       </w:rPr>
-                      <m:t>d</m:t>
-                    </m:r>
-                    <m:r>
-                      <w:rPr>
-                        <w:rFonts w:ascii="Cambria Math" w:hAnsi="Cambria Math" w:cs="Times New Roman"/>
-                        <w:sz w:val="22"/>
-                        <w:szCs w:val="22"/>
-                      </w:rPr>
-                      <m:t>,t</m:t>
+                      <m:t>d,t</m:t>
                     </m:r>
                   </m:sub>
                 </m:sSub>
@@ -594,15 +591,7 @@
                 <w:sz w:val="22"/>
                 <w:szCs w:val="22"/>
               </w:rPr>
-              <w:t>Capture probability per fish for pass</w:t>
-            </w:r>
-            <w:commentRangeStart w:id="3"/>
-            <w:r>
-              <w:rPr>
-                <w:sz w:val="22"/>
-                <w:szCs w:val="22"/>
-              </w:rPr>
-              <w:t xml:space="preserve"> </w:t>
+              <w:t xml:space="preserve">Capture probability per fish for pass </w:t>
             </w:r>
             <m:oMath>
               <m:r>
@@ -619,23 +608,7 @@
                 <w:sz w:val="22"/>
                 <w:szCs w:val="22"/>
               </w:rPr>
-              <w:t xml:space="preserve"> </w:t>
-            </w:r>
-            <w:commentRangeEnd w:id="3"/>
-            <w:r>
-              <w:rPr>
-                <w:rStyle w:val="CommentReference"/>
-                <w:sz w:val="22"/>
-                <w:szCs w:val="22"/>
-              </w:rPr>
-              <w:commentReference w:id="3"/>
-            </w:r>
-            <w:r>
-              <w:rPr>
-                <w:sz w:val="22"/>
-                <w:szCs w:val="22"/>
-              </w:rPr>
-              <w:t xml:space="preserve">in year </w:t>
+              <w:t xml:space="preserve"> in year </w:t>
             </w:r>
             <m:oMath>
               <m:r>
@@ -654,8 +627,6 @@
               </w:rPr>
               <w:t xml:space="preserve"> dependent on the number captured in previous passes</w:t>
             </w:r>
-            <w:bookmarkStart w:id="4" w:name="_GoBack"/>
-            <w:bookmarkEnd w:id="4"/>
           </w:p>
         </w:tc>
       </w:tr>
@@ -955,15 +926,7 @@
                   <w:sz w:val="22"/>
                   <w:szCs w:val="22"/>
                 </w:rPr>
-                <m:t>(s</m:t>
-              </m:r>
-              <m:r>
-                <w:rPr>
-                  <w:rFonts w:ascii="Cambria Math" w:eastAsia="MS Mincho" w:hAnsi="Cambria Math" w:cs="Times New Roman"/>
-                  <w:sz w:val="22"/>
-                  <w:szCs w:val="22"/>
-                </w:rPr>
-                <m:t>)</m:t>
+                <m:t>(s)</m:t>
               </m:r>
             </m:oMath>
           </w:p>
@@ -1069,28 +1032,44 @@
                 <w:sz w:val="22"/>
                 <w:szCs w:val="22"/>
               </w:rPr>
-              <w:t>Spatial contribution (component?, variation?) to abundance following an Ornstein-</w:t>
-            </w:r>
-            <w:proofErr w:type="spellStart"/>
+              <w:t>Spatial contribution (component</w:t>
+            </w:r>
+            <w:proofErr w:type="gramStart"/>
             <w:r>
               <w:rPr>
                 <w:sz w:val="22"/>
                 <w:szCs w:val="22"/>
               </w:rPr>
-              <w:t>Uhlenbeck</w:t>
-            </w:r>
-            <w:proofErr w:type="spellEnd"/>
+              <w:t>?,</w:t>
+            </w:r>
+            <w:proofErr w:type="gramEnd"/>
             <w:r>
               <w:rPr>
                 <w:sz w:val="22"/>
                 <w:szCs w:val="22"/>
               </w:rPr>
+              <w:t xml:space="preserve"> variation?) to abundance following an Ornstein-</w:t>
+            </w:r>
+            <w:proofErr w:type="spellStart"/>
+            <w:r>
+              <w:rPr>
+                <w:sz w:val="22"/>
+                <w:szCs w:val="22"/>
+              </w:rPr>
+              <w:t>Uhlenbeck</w:t>
+            </w:r>
+            <w:proofErr w:type="spellEnd"/>
+            <w:r>
+              <w:rPr>
+                <w:sz w:val="22"/>
+                <w:szCs w:val="22"/>
+              </w:rPr>
               <w:t xml:space="preserve"> process</w:t>
             </w:r>
           </w:p>
         </w:tc>
       </w:tr>
-      <w:commentRangeStart w:id="5"/>
+      <w:commentRangeStart w:id="3"/>
       <w:tr>
         <w:tc>
           <w:tcPr>
@@ -1135,6 +1114,803 @@
                         <w:szCs w:val="22"/>
                       </w:rPr>
                       <m:t>s</m:t>
+                    </m:r>
+                  </m:sub>
+                  <m:sup>
+                    <m:r>
+                      <w:rPr>
+                        <w:rFonts w:ascii="Cambria Math" w:hAnsi="Cambria Math" w:cs="Times New Roman"/>
+                        <w:sz w:val="22"/>
+                        <w:szCs w:val="22"/>
+                      </w:rPr>
+                      <m:t>2</m:t>
+                    </m:r>
+                  </m:sup>
+                </m:sSubSup>
+                <w:commentRangeEnd w:id="3"/>
+                <m:r>
+                  <m:rPr>
+                    <m:sty m:val="p"/>
+                  </m:rPr>
+                  <w:rPr>
+                    <w:rStyle w:val="CommentReference"/>
+                    <w:sz w:val="22"/>
+                    <w:szCs w:val="22"/>
+                  </w:rPr>
+                  <w:commentReference w:id="3"/>
+                </m:r>
+              </m:oMath>
+            </m:oMathPara>
+          </w:p>
+        </w:tc>
+        <w:tc>
+          <w:tcPr>
+            <w:tcW w:w="7830" w:type="dxa"/>
+          </w:tcPr>
+          <w:p>
+            <w:pPr>
+              <w:rPr>
+                <w:sz w:val="22"/>
+                <w:szCs w:val="22"/>
+              </w:rPr>
+            </w:pPr>
+            <w:r>
+              <w:rPr>
+                <w:sz w:val="22"/>
+                <w:szCs w:val="22"/>
+              </w:rPr>
+              <w:t>Spatially-explicit variance between each parent and child node following an OU process</w:t>
+            </w:r>
+          </w:p>
+        </w:tc>
+      </w:tr>
+      <w:tr>
+        <w:tc>
+          <w:tcPr>
+            <w:tcW w:w="1458" w:type="dxa"/>
+          </w:tcPr>
+          <w:p>
+            <w:pPr>
+              <w:jc w:val="right"/>
+              <w:rPr>
+                <w:sz w:val="22"/>
+                <w:szCs w:val="22"/>
+              </w:rPr>
+            </w:pPr>
+            <m:oMathPara>
+              <m:oMath>
+                <m:sSub>
+                  <m:sSubPr>
+                    <m:ctrlPr>
+                      <w:rPr>
+                        <w:rFonts w:ascii="Cambria Math" w:hAnsi="Cambria Math" w:cs="Times New Roman"/>
+                        <w:i/>
+                        <w:sz w:val="22"/>
+                        <w:szCs w:val="22"/>
+                      </w:rPr>
+                    </m:ctrlPr>
+                  </m:sSubPr>
+                  <m:e>
+                    <m:r>
+                      <w:rPr>
+                        <w:rFonts w:ascii="Cambria Math" w:hAnsi="Cambria Math" w:cs="Times New Roman"/>
+                        <w:sz w:val="22"/>
+                        <w:szCs w:val="22"/>
+                      </w:rPr>
+                      <m:t>θ</m:t>
+                    </m:r>
+                  </m:e>
+                  <m:sub>
+                    <m:r>
+                      <w:rPr>
+                        <w:rFonts w:ascii="Cambria Math" w:hAnsi="Cambria Math" w:cs="Times New Roman"/>
+                        <w:sz w:val="22"/>
+                        <w:szCs w:val="22"/>
+                      </w:rPr>
+                      <m:t>ε</m:t>
+                    </m:r>
+                  </m:sub>
+                </m:sSub>
+              </m:oMath>
+            </m:oMathPara>
+          </w:p>
+        </w:tc>
+        <w:tc>
+          <w:tcPr>
+            <w:tcW w:w="7830" w:type="dxa"/>
+          </w:tcPr>
+          <w:p>
+            <w:pPr>
+              <w:rPr>
+                <w:sz w:val="22"/>
+                <w:szCs w:val="22"/>
+              </w:rPr>
+            </w:pPr>
+            <w:r>
+              <w:rPr>
+                <w:sz w:val="22"/>
+                <w:szCs w:val="22"/>
+              </w:rPr>
+              <w:t>Exponential spatial decay rate in the correlation between parent and child nodes</w:t>
+            </w:r>
+          </w:p>
+        </w:tc>
+      </w:tr>
+      <w:tr>
+        <w:tc>
+          <w:tcPr>
+            <w:tcW w:w="1458" w:type="dxa"/>
+          </w:tcPr>
+          <w:p>
+            <w:pPr>
+              <w:jc w:val="right"/>
+              <w:rPr>
+                <w:sz w:val="22"/>
+                <w:szCs w:val="22"/>
+              </w:rPr>
+            </w:pPr>
+            <m:oMathPara>
+              <m:oMath>
+                <m:sSubSup>
+                  <m:sSubSupPr>
+                    <m:ctrlPr>
+                      <w:rPr>
+                        <w:rFonts w:ascii="Cambria Math" w:hAnsi="Cambria Math" w:cs="Times New Roman"/>
+                        <w:i/>
+                        <w:sz w:val="22"/>
+                        <w:szCs w:val="22"/>
+                      </w:rPr>
+                    </m:ctrlPr>
+                  </m:sSubSupPr>
+                  <m:e>
+                    <m:r>
+                      <w:rPr>
+                        <w:rFonts w:ascii="Cambria Math" w:hAnsi="Cambria Math" w:cs="Times New Roman"/>
+                        <w:sz w:val="22"/>
+                        <w:szCs w:val="22"/>
+                      </w:rPr>
+                      <m:t>σ</m:t>
+                    </m:r>
+                  </m:e>
+                  <m:sub>
+                    <m:r>
+                      <w:rPr>
+                        <w:rFonts w:ascii="Cambria Math" w:hAnsi="Cambria Math" w:cs="Times New Roman"/>
+                        <w:sz w:val="22"/>
+                        <w:szCs w:val="22"/>
+                      </w:rPr>
+                      <m:t>ε</m:t>
+                    </m:r>
+                  </m:sub>
+                  <m:sup>
+                    <m:r>
+                      <w:rPr>
+                        <w:rFonts w:ascii="Cambria Math" w:hAnsi="Cambria Math" w:cs="Times New Roman"/>
+                        <w:sz w:val="22"/>
+                        <w:szCs w:val="22"/>
+                      </w:rPr>
+                      <m:t>2</m:t>
+                    </m:r>
+                  </m:sup>
+                </m:sSubSup>
+              </m:oMath>
+            </m:oMathPara>
+          </w:p>
+        </w:tc>
+        <w:tc>
+          <w:tcPr>
+            <w:tcW w:w="7830" w:type="dxa"/>
+          </w:tcPr>
+          <w:p>
+            <w:pPr>
+              <w:rPr>
+                <w:sz w:val="22"/>
+                <w:szCs w:val="22"/>
+              </w:rPr>
+            </w:pPr>
+            <w:r>
+              <w:rPr>
+                <w:sz w:val="22"/>
+                <w:szCs w:val="22"/>
+              </w:rPr>
+              <w:t xml:space="preserve">Variation in the spatial OU process </w:t>
+            </w:r>
+          </w:p>
+        </w:tc>
+      </w:tr>
+      <w:commentRangeStart w:id="4"/>
+      <w:tr>
+        <w:tc>
+          <w:tcPr>
+            <w:tcW w:w="1458" w:type="dxa"/>
+          </w:tcPr>
+          <w:p>
+            <w:pPr>
+              <w:jc w:val="right"/>
+              <w:rPr>
+                <w:sz w:val="22"/>
+                <w:szCs w:val="22"/>
+              </w:rPr>
+            </w:pPr>
+            <m:oMathPara>
+              <m:oMath>
+                <m:sSub>
+                  <m:sSubPr>
+                    <m:ctrlPr>
+                      <w:rPr>
+                        <w:rFonts w:ascii="Cambria Math" w:hAnsi="Cambria Math" w:cs="Times New Roman"/>
+                        <w:i/>
+                        <w:sz w:val="22"/>
+                        <w:szCs w:val="22"/>
+                      </w:rPr>
+                    </m:ctrlPr>
+                  </m:sSubPr>
+                  <m:e>
+                    <m:r>
+                      <w:rPr>
+                        <w:rFonts w:ascii="Cambria Math" w:hAnsi="Cambria Math" w:cs="Times New Roman"/>
+                        <w:sz w:val="22"/>
+                        <w:szCs w:val="22"/>
+                      </w:rPr>
+                      <m:t>ρ</m:t>
+                    </m:r>
+                  </m:e>
+                  <m:sub>
+                    <m:r>
+                      <w:rPr>
+                        <w:rFonts w:ascii="Cambria Math" w:hAnsi="Cambria Math" w:cs="Times New Roman"/>
+                        <w:sz w:val="22"/>
+                        <w:szCs w:val="22"/>
+                      </w:rPr>
+                      <m:t>s</m:t>
+                    </m:r>
+                  </m:sub>
+                </m:sSub>
+                <w:commentRangeEnd w:id="4"/>
+                <m:r>
+                  <m:rPr>
+                    <m:sty m:val="p"/>
+                  </m:rPr>
+                  <w:rPr>
+                    <w:rStyle w:val="CommentReference"/>
+                    <w:sz w:val="22"/>
+                    <w:szCs w:val="22"/>
+                  </w:rPr>
+                  <w:commentReference w:id="4"/>
+                </m:r>
+              </m:oMath>
+            </m:oMathPara>
+          </w:p>
+        </w:tc>
+        <w:tc>
+          <w:tcPr>
+            <w:tcW w:w="7830" w:type="dxa"/>
+          </w:tcPr>
+          <w:p>
+            <w:pPr>
+              <w:rPr>
+                <w:sz w:val="22"/>
+                <w:szCs w:val="22"/>
+              </w:rPr>
+            </w:pPr>
+            <w:r>
+              <w:rPr>
+                <w:sz w:val="22"/>
+                <w:szCs w:val="22"/>
+              </w:rPr>
+              <w:t>Spatial correlation between each parent and child node, resulting from an OU process</w:t>
+            </w:r>
+          </w:p>
+        </w:tc>
+      </w:tr>
+      <w:tr>
+        <w:tc>
+          <w:tcPr>
+            <w:tcW w:w="1458" w:type="dxa"/>
+          </w:tcPr>
+          <w:p>
+            <w:pPr>
+              <w:rPr>
+                <w:sz w:val="22"/>
+                <w:szCs w:val="22"/>
+              </w:rPr>
+            </w:pPr>
+            <w:r>
+              <w:rPr>
+                <w:sz w:val="22"/>
+                <w:szCs w:val="22"/>
+              </w:rPr>
+              <w:t>Temporal</w:t>
+            </w:r>
+          </w:p>
+        </w:tc>
+        <w:tc>
+          <w:tcPr>
+            <w:tcW w:w="7830" w:type="dxa"/>
+          </w:tcPr>
+          <w:p>
+            <w:pPr>
+              <w:rPr>
+                <w:sz w:val="22"/>
+                <w:szCs w:val="22"/>
+              </w:rPr>
+            </w:pPr>
+          </w:p>
+        </w:tc>
+      </w:tr>
+      <w:tr>
+        <w:tc>
+          <w:tcPr>
+            <w:tcW w:w="1458" w:type="dxa"/>
+          </w:tcPr>
+          <w:p>
+            <w:pPr>
+              <w:jc w:val="right"/>
+              <w:rPr>
+                <w:sz w:val="22"/>
+                <w:szCs w:val="22"/>
+              </w:rPr>
+            </w:pPr>
+            <m:oMathPara>
+              <m:oMath>
+                <m:sSub>
+                  <m:sSubPr>
+                    <m:ctrlPr>
+                      <w:rPr>
+                        <w:rFonts w:ascii="Cambria Math" w:hAnsi="Cambria Math" w:cs="Times New Roman"/>
+                        <w:i/>
+                        <w:sz w:val="22"/>
+                        <w:szCs w:val="22"/>
+                      </w:rPr>
+                    </m:ctrlPr>
+                  </m:sSubPr>
+                  <m:e>
+                    <m:r>
+                      <w:rPr>
+                        <w:rFonts w:ascii="Cambria Math" w:hAnsi="Cambria Math" w:cs="Times New Roman"/>
+                        <w:sz w:val="22"/>
+                        <w:szCs w:val="22"/>
+                      </w:rPr>
+                      <m:t>δ</m:t>
+                    </m:r>
+                  </m:e>
+                  <m:sub>
+                    <m:r>
+                      <w:rPr>
+                        <w:rFonts w:ascii="Cambria Math" w:hAnsi="Cambria Math" w:cs="Times New Roman"/>
+                        <w:sz w:val="22"/>
+                        <w:szCs w:val="22"/>
+                      </w:rPr>
+                      <m:t>t</m:t>
+                    </m:r>
+                  </m:sub>
+                </m:sSub>
+              </m:oMath>
+            </m:oMathPara>
+          </w:p>
+        </w:tc>
+        <w:tc>
+          <w:tcPr>
+            <w:tcW w:w="7830" w:type="dxa"/>
+          </w:tcPr>
+          <w:p>
+            <w:pPr>
+              <w:rPr>
+                <w:sz w:val="22"/>
+                <w:szCs w:val="22"/>
+              </w:rPr>
+            </w:pPr>
+            <w:r>
+              <w:rPr>
+                <w:sz w:val="22"/>
+                <w:szCs w:val="22"/>
+              </w:rPr>
+              <w:t>Temporal variation in abundance resulting from AR1 autoregressive process</w:t>
+            </w:r>
+          </w:p>
+        </w:tc>
+      </w:tr>
+      <w:tr>
+        <w:tc>
+          <w:tcPr>
+            <w:tcW w:w="1458" w:type="dxa"/>
+          </w:tcPr>
+          <w:p>
+            <w:pPr>
+              <w:jc w:val="right"/>
+              <w:rPr>
+                <w:sz w:val="22"/>
+                <w:szCs w:val="22"/>
+              </w:rPr>
+            </w:pPr>
+            <m:oMathPara>
+              <m:oMath>
+                <m:sSub>
+                  <m:sSubPr>
+                    <m:ctrlPr>
+                      <w:rPr>
+                        <w:rFonts w:ascii="Cambria Math" w:hAnsi="Cambria Math" w:cs="Times New Roman"/>
+                        <w:i/>
+                        <w:sz w:val="22"/>
+                        <w:szCs w:val="22"/>
+                      </w:rPr>
+                    </m:ctrlPr>
+                  </m:sSubPr>
+                  <m:e>
+                    <m:r>
+                      <w:rPr>
+                        <w:rFonts w:ascii="Cambria Math" w:hAnsi="Cambria Math" w:cs="Times New Roman"/>
+                        <w:sz w:val="22"/>
+                        <w:szCs w:val="22"/>
+                      </w:rPr>
+                      <m:t>ρ</m:t>
+                    </m:r>
+                  </m:e>
+                  <m:sub>
+                    <m:r>
+                      <w:rPr>
+                        <w:rFonts w:ascii="Cambria Math" w:hAnsi="Cambria Math" w:cs="Times New Roman"/>
+                        <w:sz w:val="22"/>
+                        <w:szCs w:val="22"/>
+                      </w:rPr>
+                      <m:t>t</m:t>
+                    </m:r>
+                  </m:sub>
+                </m:sSub>
+              </m:oMath>
+            </m:oMathPara>
+          </w:p>
+        </w:tc>
+        <w:tc>
+          <w:tcPr>
+            <w:tcW w:w="7830" w:type="dxa"/>
+          </w:tcPr>
+          <w:p>
+            <w:pPr>
+              <w:rPr>
+                <w:sz w:val="22"/>
+                <w:szCs w:val="22"/>
+              </w:rPr>
+            </w:pPr>
+            <w:r>
+              <w:rPr>
+                <w:sz w:val="22"/>
+                <w:szCs w:val="22"/>
+              </w:rPr>
+              <w:t>Temporal correlation in the annual AR1 process</w:t>
+            </w:r>
+          </w:p>
+        </w:tc>
+      </w:tr>
+      <w:tr>
+        <w:tc>
+          <w:tcPr>
+            <w:tcW w:w="1458" w:type="dxa"/>
+          </w:tcPr>
+          <w:p>
+            <w:pPr>
+              <w:jc w:val="right"/>
+              <w:rPr>
+                <w:sz w:val="22"/>
+                <w:szCs w:val="22"/>
+              </w:rPr>
+            </w:pPr>
+            <m:oMathPara>
+              <m:oMath>
+                <m:sSubSup>
+                  <m:sSubSupPr>
+                    <m:ctrlPr>
+                      <w:rPr>
+                        <w:rFonts w:ascii="Cambria Math" w:hAnsi="Cambria Math" w:cs="Times New Roman"/>
+                        <w:i/>
+                        <w:sz w:val="22"/>
+                        <w:szCs w:val="22"/>
+                      </w:rPr>
+                    </m:ctrlPr>
+                  </m:sSubSupPr>
+                  <m:e>
+                    <m:r>
+                      <w:rPr>
+                        <w:rFonts w:ascii="Cambria Math" w:hAnsi="Cambria Math" w:cs="Times New Roman"/>
+                        <w:sz w:val="22"/>
+                        <w:szCs w:val="22"/>
+                      </w:rPr>
+                      <m:t>σ</m:t>
+                    </m:r>
+                  </m:e>
+                  <m:sub>
+                    <m:r>
+                      <w:rPr>
+                        <w:rFonts w:ascii="Cambria Math" w:hAnsi="Cambria Math" w:cs="Times New Roman"/>
+                        <w:sz w:val="22"/>
+                        <w:szCs w:val="22"/>
+                      </w:rPr>
+                      <m:t>t</m:t>
+                    </m:r>
+                  </m:sub>
+                  <m:sup>
+                    <m:r>
+                      <w:rPr>
+                        <w:rFonts w:ascii="Cambria Math" w:hAnsi="Cambria Math" w:cs="Times New Roman"/>
+                        <w:sz w:val="22"/>
+                        <w:szCs w:val="22"/>
+                      </w:rPr>
+                      <m:t>2</m:t>
+                    </m:r>
+                  </m:sup>
+                </m:sSubSup>
+              </m:oMath>
+            </m:oMathPara>
+          </w:p>
+        </w:tc>
+        <w:tc>
+          <w:tcPr>
+            <w:tcW w:w="7830" w:type="dxa"/>
+          </w:tcPr>
+          <w:p>
+            <w:pPr>
+              <w:rPr>
+                <w:sz w:val="22"/>
+                <w:szCs w:val="22"/>
+              </w:rPr>
+            </w:pPr>
+            <w:r>
+              <w:rPr>
+                <w:sz w:val="22"/>
+                <w:szCs w:val="22"/>
+              </w:rPr>
+              <w:t>Variance describing the temporal AR1 process</w:t>
+            </w:r>
+          </w:p>
+        </w:tc>
+      </w:tr>
+      <w:tr>
+        <w:tc>
+          <w:tcPr>
+            <w:tcW w:w="9288" w:type="dxa"/>
+            <w:gridSpan w:val="2"/>
+          </w:tcPr>
+          <w:p>
+            <w:pPr>
+              <w:rPr>
+                <w:sz w:val="22"/>
+                <w:szCs w:val="22"/>
+              </w:rPr>
+            </w:pPr>
+            <w:r>
+              <w:rPr>
+                <w:sz w:val="22"/>
+                <w:szCs w:val="22"/>
+              </w:rPr>
+              <w:t>Spatio-temporal</w:t>
+            </w:r>
+          </w:p>
+        </w:tc>
+      </w:tr>
+      <w:tr>
+        <w:tc>
+          <w:tcPr>
+            <w:tcW w:w="1458" w:type="dxa"/>
+          </w:tcPr>
+          <w:p>
+            <w:pPr>
+              <w:jc w:val="right"/>
+              <w:rPr>
+                <w:sz w:val="22"/>
+                <w:szCs w:val="22"/>
+              </w:rPr>
+            </w:pPr>
+            <m:oMathPara>
+              <m:oMath>
+                <m:sSub>
+                  <m:sSubPr>
+                    <m:ctrlPr>
+                      <w:rPr>
+                        <w:rFonts w:ascii="Cambria Math" w:hAnsi="Cambria Math" w:cs="Times New Roman"/>
+                        <w:i/>
+                        <w:sz w:val="22"/>
+                        <w:szCs w:val="22"/>
+                      </w:rPr>
+                    </m:ctrlPr>
+                  </m:sSubPr>
+                  <m:e>
+                    <m:r>
+                      <w:rPr>
+                        <w:rFonts w:ascii="Cambria Math" w:hAnsi="Cambria Math" w:cs="Times New Roman"/>
+                        <w:sz w:val="22"/>
+                        <w:szCs w:val="22"/>
+                      </w:rPr>
+                      <m:t>ν</m:t>
+                    </m:r>
+                  </m:e>
+                  <m:sub>
+                    <m:r>
+                      <w:rPr>
+                        <w:rFonts w:ascii="Cambria Math" w:hAnsi="Cambria Math" w:cs="Times New Roman"/>
+                        <w:sz w:val="22"/>
+                        <w:szCs w:val="22"/>
+                      </w:rPr>
+                      <m:t>t</m:t>
+                    </m:r>
+                  </m:sub>
+                </m:sSub>
+                <m:d>
+                  <m:dPr>
+                    <m:ctrlPr>
+                      <w:rPr>
+                        <w:rFonts w:ascii="Cambria Math" w:hAnsi="Cambria Math" w:cs="Times New Roman"/>
+                        <w:i/>
+                        <w:sz w:val="22"/>
+                        <w:szCs w:val="22"/>
+                      </w:rPr>
+                    </m:ctrlPr>
+                  </m:dPr>
+                  <m:e>
+                    <m:r>
+                      <w:rPr>
+                        <w:rFonts w:ascii="Cambria Math" w:hAnsi="Cambria Math" w:cs="Times New Roman"/>
+                        <w:sz w:val="22"/>
+                        <w:szCs w:val="22"/>
+                      </w:rPr>
+                      <m:t>s</m:t>
+                    </m:r>
+                  </m:e>
+                </m:d>
+              </m:oMath>
+            </m:oMathPara>
+          </w:p>
+        </w:tc>
+        <w:tc>
+          <w:tcPr>
+            <w:tcW w:w="7830" w:type="dxa"/>
+          </w:tcPr>
+          <w:p>
+            <w:pPr>
+              <w:rPr>
+                <w:sz w:val="22"/>
+                <w:szCs w:val="22"/>
+              </w:rPr>
+            </w:pPr>
+            <w:r>
+              <w:rPr>
+                <w:sz w:val="22"/>
+                <w:szCs w:val="22"/>
+              </w:rPr>
+              <w:t>Spatio-temporal variation in abundance resulting from OU process</w:t>
+            </w:r>
+          </w:p>
+        </w:tc>
+      </w:tr>
+      <w:tr>
+        <w:tc>
+          <w:tcPr>
+            <w:tcW w:w="1458" w:type="dxa"/>
+          </w:tcPr>
+          <w:p>
+            <w:pPr>
+              <w:jc w:val="right"/>
+              <w:rPr>
+                <w:sz w:val="22"/>
+                <w:szCs w:val="22"/>
+              </w:rPr>
+            </w:pPr>
+            <m:oMathPara>
+              <m:oMath>
+                <m:sSubSup>
+                  <m:sSubSupPr>
+                    <m:ctrlPr>
+                      <w:rPr>
+                        <w:rFonts w:ascii="Cambria Math" w:hAnsi="Cambria Math" w:cs="Times New Roman"/>
+                        <w:i/>
+                        <w:sz w:val="22"/>
+                        <w:szCs w:val="22"/>
+                      </w:rPr>
+                    </m:ctrlPr>
+                  </m:sSubSupPr>
+                  <m:e>
+                    <m:r>
+                      <m:rPr>
+                        <m:sty m:val="p"/>
+                      </m:rPr>
+                      <w:rPr>
+                        <w:rFonts w:ascii="Cambria Math" w:hAnsi="Cambria Math" w:cs="Times New Roman"/>
+                        <w:sz w:val="22"/>
+                        <w:szCs w:val="22"/>
+                      </w:rPr>
+                      <m:t>Σ</m:t>
+                    </m:r>
+                  </m:e>
+                  <m:sub>
+                    <m:r>
+                      <w:rPr>
+                        <w:rFonts w:ascii="Cambria Math" w:hAnsi="Cambria Math" w:cs="Times New Roman"/>
+                        <w:sz w:val="22"/>
+                        <w:szCs w:val="22"/>
+                      </w:rPr>
+                      <m:t>υ</m:t>
+                    </m:r>
+                  </m:sub>
+                  <m:sup>
+                    <m:r>
+                      <w:rPr>
+                        <w:rFonts w:ascii="Cambria Math" w:hAnsi="Cambria Math" w:cs="Times New Roman"/>
+                        <w:sz w:val="22"/>
+                        <w:szCs w:val="22"/>
+                      </w:rPr>
+                      <m:t>2</m:t>
+                    </m:r>
+                  </m:sup>
+                </m:sSubSup>
+              </m:oMath>
+            </m:oMathPara>
+          </w:p>
+        </w:tc>
+        <w:tc>
+          <w:tcPr>
+            <w:tcW w:w="7830" w:type="dxa"/>
+          </w:tcPr>
+          <w:p>
+            <w:pPr>
+              <w:rPr>
+                <w:sz w:val="22"/>
+                <w:szCs w:val="22"/>
+              </w:rPr>
+            </w:pPr>
+            <w:r>
+              <w:rPr>
+                <w:sz w:val="22"/>
+                <w:szCs w:val="22"/>
+              </w:rPr>
+              <w:t>Spatio-temporal covariance matrix</w:t>
+            </w:r>
+          </w:p>
+        </w:tc>
+      </w:tr>
+      <w:commentRangeStart w:id="5"/>
+      <w:tr>
+        <w:tc>
+          <w:tcPr>
+            <w:tcW w:w="1458" w:type="dxa"/>
+          </w:tcPr>
+          <w:p>
+            <w:pPr>
+              <w:jc w:val="right"/>
+              <w:rPr>
+                <w:sz w:val="22"/>
+                <w:szCs w:val="22"/>
+              </w:rPr>
+            </w:pPr>
+            <m:oMathPara>
+              <m:oMath>
+                <m:sSubSup>
+                  <m:sSubSupPr>
+                    <m:ctrlPr>
+                      <w:rPr>
+                        <w:rFonts w:ascii="Cambria Math" w:hAnsi="Cambria Math" w:cs="Times New Roman"/>
+                        <w:i/>
+                        <w:sz w:val="22"/>
+                        <w:szCs w:val="22"/>
+                      </w:rPr>
+                    </m:ctrlPr>
+                  </m:sSubSupPr>
+                  <m:e>
+                    <m:r>
+                      <w:rPr>
+                        <w:rFonts w:ascii="Cambria Math" w:hAnsi="Cambria Math" w:cs="Times New Roman"/>
+                        <w:sz w:val="22"/>
+                        <w:szCs w:val="22"/>
+                      </w:rPr>
+                      <m:t>σ</m:t>
+                    </m:r>
+                  </m:e>
+                  <m:sub>
+                    <m:r>
+                      <w:rPr>
+                        <w:rFonts w:ascii="Cambria Math" w:hAnsi="Cambria Math" w:cs="Times New Roman"/>
+                        <w:sz w:val="22"/>
+                        <w:szCs w:val="22"/>
+                      </w:rPr>
+                      <m:t>st</m:t>
                     </m:r>
                   </m:sub>
                   <m:sup>
@@ -1159,803 +1935,6 @@
                     <w:szCs w:val="22"/>
                   </w:rPr>
                   <w:commentReference w:id="5"/>
-                </m:r>
-              </m:oMath>
-            </m:oMathPara>
-          </w:p>
-        </w:tc>
-        <w:tc>
-          <w:tcPr>
-            <w:tcW w:w="7830" w:type="dxa"/>
-          </w:tcPr>
-          <w:p>
-            <w:pPr>
-              <w:rPr>
-                <w:sz w:val="22"/>
-                <w:szCs w:val="22"/>
-              </w:rPr>
-            </w:pPr>
-            <w:r>
-              <w:rPr>
-                <w:sz w:val="22"/>
-                <w:szCs w:val="22"/>
-              </w:rPr>
-              <w:t>Spatially-explicit variance between each parent and child node following an OU process</w:t>
-            </w:r>
-          </w:p>
-        </w:tc>
-      </w:tr>
-      <w:tr>
-        <w:tc>
-          <w:tcPr>
-            <w:tcW w:w="1458" w:type="dxa"/>
-          </w:tcPr>
-          <w:p>
-            <w:pPr>
-              <w:jc w:val="right"/>
-              <w:rPr>
-                <w:sz w:val="22"/>
-                <w:szCs w:val="22"/>
-              </w:rPr>
-            </w:pPr>
-            <m:oMathPara>
-              <m:oMath>
-                <m:sSub>
-                  <m:sSubPr>
-                    <m:ctrlPr>
-                      <w:rPr>
-                        <w:rFonts w:ascii="Cambria Math" w:hAnsi="Cambria Math" w:cs="Times New Roman"/>
-                        <w:i/>
-                        <w:sz w:val="22"/>
-                        <w:szCs w:val="22"/>
-                      </w:rPr>
-                    </m:ctrlPr>
-                  </m:sSubPr>
-                  <m:e>
-                    <m:r>
-                      <w:rPr>
-                        <w:rFonts w:ascii="Cambria Math" w:hAnsi="Cambria Math" w:cs="Times New Roman"/>
-                        <w:sz w:val="22"/>
-                        <w:szCs w:val="22"/>
-                      </w:rPr>
-                      <m:t>θ</m:t>
-                    </m:r>
-                  </m:e>
-                  <m:sub>
-                    <m:r>
-                      <w:rPr>
-                        <w:rFonts w:ascii="Cambria Math" w:hAnsi="Cambria Math" w:cs="Times New Roman"/>
-                        <w:sz w:val="22"/>
-                        <w:szCs w:val="22"/>
-                      </w:rPr>
-                      <m:t>ε</m:t>
-                    </m:r>
-                  </m:sub>
-                </m:sSub>
-              </m:oMath>
-            </m:oMathPara>
-          </w:p>
-        </w:tc>
-        <w:tc>
-          <w:tcPr>
-            <w:tcW w:w="7830" w:type="dxa"/>
-          </w:tcPr>
-          <w:p>
-            <w:pPr>
-              <w:rPr>
-                <w:sz w:val="22"/>
-                <w:szCs w:val="22"/>
-              </w:rPr>
-            </w:pPr>
-            <w:r>
-              <w:rPr>
-                <w:sz w:val="22"/>
-                <w:szCs w:val="22"/>
-              </w:rPr>
-              <w:t>Exponential spatial decay rate in the correlation between parent and child nodes</w:t>
-            </w:r>
-          </w:p>
-        </w:tc>
-      </w:tr>
-      <w:tr>
-        <w:tc>
-          <w:tcPr>
-            <w:tcW w:w="1458" w:type="dxa"/>
-          </w:tcPr>
-          <w:p>
-            <w:pPr>
-              <w:jc w:val="right"/>
-              <w:rPr>
-                <w:sz w:val="22"/>
-                <w:szCs w:val="22"/>
-              </w:rPr>
-            </w:pPr>
-            <m:oMathPara>
-              <m:oMath>
-                <m:sSubSup>
-                  <m:sSubSupPr>
-                    <m:ctrlPr>
-                      <w:rPr>
-                        <w:rFonts w:ascii="Cambria Math" w:hAnsi="Cambria Math" w:cs="Times New Roman"/>
-                        <w:i/>
-                        <w:sz w:val="22"/>
-                        <w:szCs w:val="22"/>
-                      </w:rPr>
-                    </m:ctrlPr>
-                  </m:sSubSupPr>
-                  <m:e>
-                    <m:r>
-                      <w:rPr>
-                        <w:rFonts w:ascii="Cambria Math" w:hAnsi="Cambria Math" w:cs="Times New Roman"/>
-                        <w:sz w:val="22"/>
-                        <w:szCs w:val="22"/>
-                      </w:rPr>
-                      <m:t>σ</m:t>
-                    </m:r>
-                  </m:e>
-                  <m:sub>
-                    <m:r>
-                      <w:rPr>
-                        <w:rFonts w:ascii="Cambria Math" w:hAnsi="Cambria Math" w:cs="Times New Roman"/>
-                        <w:sz w:val="22"/>
-                        <w:szCs w:val="22"/>
-                      </w:rPr>
-                      <m:t>ε</m:t>
-                    </m:r>
-                  </m:sub>
-                  <m:sup>
-                    <m:r>
-                      <w:rPr>
-                        <w:rFonts w:ascii="Cambria Math" w:hAnsi="Cambria Math" w:cs="Times New Roman"/>
-                        <w:sz w:val="22"/>
-                        <w:szCs w:val="22"/>
-                      </w:rPr>
-                      <m:t>2</m:t>
-                    </m:r>
-                  </m:sup>
-                </m:sSubSup>
-              </m:oMath>
-            </m:oMathPara>
-          </w:p>
-        </w:tc>
-        <w:tc>
-          <w:tcPr>
-            <w:tcW w:w="7830" w:type="dxa"/>
-          </w:tcPr>
-          <w:p>
-            <w:pPr>
-              <w:rPr>
-                <w:sz w:val="22"/>
-                <w:szCs w:val="22"/>
-              </w:rPr>
-            </w:pPr>
-            <w:r>
-              <w:rPr>
-                <w:sz w:val="22"/>
-                <w:szCs w:val="22"/>
-              </w:rPr>
-              <w:t xml:space="preserve">Variation in the spatial OU process </w:t>
-            </w:r>
-          </w:p>
-        </w:tc>
-      </w:tr>
-      <w:commentRangeStart w:id="6"/>
-      <w:tr>
-        <w:tc>
-          <w:tcPr>
-            <w:tcW w:w="1458" w:type="dxa"/>
-          </w:tcPr>
-          <w:p>
-            <w:pPr>
-              <w:jc w:val="right"/>
-              <w:rPr>
-                <w:sz w:val="22"/>
-                <w:szCs w:val="22"/>
-              </w:rPr>
-            </w:pPr>
-            <m:oMathPara>
-              <m:oMath>
-                <m:sSub>
-                  <m:sSubPr>
-                    <m:ctrlPr>
-                      <w:rPr>
-                        <w:rFonts w:ascii="Cambria Math" w:hAnsi="Cambria Math" w:cs="Times New Roman"/>
-                        <w:i/>
-                        <w:sz w:val="22"/>
-                        <w:szCs w:val="22"/>
-                      </w:rPr>
-                    </m:ctrlPr>
-                  </m:sSubPr>
-                  <m:e>
-                    <m:r>
-                      <w:rPr>
-                        <w:rFonts w:ascii="Cambria Math" w:hAnsi="Cambria Math" w:cs="Times New Roman"/>
-                        <w:sz w:val="22"/>
-                        <w:szCs w:val="22"/>
-                      </w:rPr>
-                      <m:t>ρ</m:t>
-                    </m:r>
-                  </m:e>
-                  <m:sub>
-                    <m:r>
-                      <w:rPr>
-                        <w:rFonts w:ascii="Cambria Math" w:hAnsi="Cambria Math" w:cs="Times New Roman"/>
-                        <w:sz w:val="22"/>
-                        <w:szCs w:val="22"/>
-                      </w:rPr>
-                      <m:t>s</m:t>
-                    </m:r>
-                  </m:sub>
-                </m:sSub>
-                <w:commentRangeEnd w:id="6"/>
-                <m:r>
-                  <m:rPr>
-                    <m:sty m:val="p"/>
-                  </m:rPr>
-                  <w:rPr>
-                    <w:rStyle w:val="CommentReference"/>
-                    <w:sz w:val="22"/>
-                    <w:szCs w:val="22"/>
-                  </w:rPr>
-                  <w:commentReference w:id="6"/>
-                </m:r>
-              </m:oMath>
-            </m:oMathPara>
-          </w:p>
-        </w:tc>
-        <w:tc>
-          <w:tcPr>
-            <w:tcW w:w="7830" w:type="dxa"/>
-          </w:tcPr>
-          <w:p>
-            <w:pPr>
-              <w:rPr>
-                <w:sz w:val="22"/>
-                <w:szCs w:val="22"/>
-              </w:rPr>
-            </w:pPr>
-            <w:r>
-              <w:rPr>
-                <w:sz w:val="22"/>
-                <w:szCs w:val="22"/>
-              </w:rPr>
-              <w:t>Spatial correlation between each parent and child node, resulting from an OU process</w:t>
-            </w:r>
-          </w:p>
-        </w:tc>
-      </w:tr>
-      <w:tr>
-        <w:tc>
-          <w:tcPr>
-            <w:tcW w:w="1458" w:type="dxa"/>
-          </w:tcPr>
-          <w:p>
-            <w:pPr>
-              <w:rPr>
-                <w:sz w:val="22"/>
-                <w:szCs w:val="22"/>
-              </w:rPr>
-            </w:pPr>
-            <w:r>
-              <w:rPr>
-                <w:sz w:val="22"/>
-                <w:szCs w:val="22"/>
-              </w:rPr>
-              <w:t>Temporal</w:t>
-            </w:r>
-          </w:p>
-        </w:tc>
-        <w:tc>
-          <w:tcPr>
-            <w:tcW w:w="7830" w:type="dxa"/>
-          </w:tcPr>
-          <w:p>
-            <w:pPr>
-              <w:rPr>
-                <w:sz w:val="22"/>
-                <w:szCs w:val="22"/>
-              </w:rPr>
-            </w:pPr>
-          </w:p>
-        </w:tc>
-      </w:tr>
-      <w:tr>
-        <w:tc>
-          <w:tcPr>
-            <w:tcW w:w="1458" w:type="dxa"/>
-          </w:tcPr>
-          <w:p>
-            <w:pPr>
-              <w:jc w:val="right"/>
-              <w:rPr>
-                <w:sz w:val="22"/>
-                <w:szCs w:val="22"/>
-              </w:rPr>
-            </w:pPr>
-            <m:oMathPara>
-              <m:oMath>
-                <m:sSub>
-                  <m:sSubPr>
-                    <m:ctrlPr>
-                      <w:rPr>
-                        <w:rFonts w:ascii="Cambria Math" w:hAnsi="Cambria Math" w:cs="Times New Roman"/>
-                        <w:i/>
-                        <w:sz w:val="22"/>
-                        <w:szCs w:val="22"/>
-                      </w:rPr>
-                    </m:ctrlPr>
-                  </m:sSubPr>
-                  <m:e>
-                    <m:r>
-                      <w:rPr>
-                        <w:rFonts w:ascii="Cambria Math" w:hAnsi="Cambria Math" w:cs="Times New Roman"/>
-                        <w:sz w:val="22"/>
-                        <w:szCs w:val="22"/>
-                      </w:rPr>
-                      <m:t>δ</m:t>
-                    </m:r>
-                  </m:e>
-                  <m:sub>
-                    <m:r>
-                      <w:rPr>
-                        <w:rFonts w:ascii="Cambria Math" w:hAnsi="Cambria Math" w:cs="Times New Roman"/>
-                        <w:sz w:val="22"/>
-                        <w:szCs w:val="22"/>
-                      </w:rPr>
-                      <m:t>t</m:t>
-                    </m:r>
-                  </m:sub>
-                </m:sSub>
-              </m:oMath>
-            </m:oMathPara>
-          </w:p>
-        </w:tc>
-        <w:tc>
-          <w:tcPr>
-            <w:tcW w:w="7830" w:type="dxa"/>
-          </w:tcPr>
-          <w:p>
-            <w:pPr>
-              <w:rPr>
-                <w:sz w:val="22"/>
-                <w:szCs w:val="22"/>
-              </w:rPr>
-            </w:pPr>
-            <w:r>
-              <w:rPr>
-                <w:sz w:val="22"/>
-                <w:szCs w:val="22"/>
-              </w:rPr>
-              <w:t>Temporal variation in abundance resulting from AR1 autoregressive process</w:t>
-            </w:r>
-          </w:p>
-        </w:tc>
-      </w:tr>
-      <w:tr>
-        <w:tc>
-          <w:tcPr>
-            <w:tcW w:w="1458" w:type="dxa"/>
-          </w:tcPr>
-          <w:p>
-            <w:pPr>
-              <w:jc w:val="right"/>
-              <w:rPr>
-                <w:sz w:val="22"/>
-                <w:szCs w:val="22"/>
-              </w:rPr>
-            </w:pPr>
-            <m:oMathPara>
-              <m:oMath>
-                <m:sSub>
-                  <m:sSubPr>
-                    <m:ctrlPr>
-                      <w:rPr>
-                        <w:rFonts w:ascii="Cambria Math" w:hAnsi="Cambria Math" w:cs="Times New Roman"/>
-                        <w:i/>
-                        <w:sz w:val="22"/>
-                        <w:szCs w:val="22"/>
-                      </w:rPr>
-                    </m:ctrlPr>
-                  </m:sSubPr>
-                  <m:e>
-                    <m:r>
-                      <w:rPr>
-                        <w:rFonts w:ascii="Cambria Math" w:hAnsi="Cambria Math" w:cs="Times New Roman"/>
-                        <w:sz w:val="22"/>
-                        <w:szCs w:val="22"/>
-                      </w:rPr>
-                      <m:t>ρ</m:t>
-                    </m:r>
-                  </m:e>
-                  <m:sub>
-                    <m:r>
-                      <w:rPr>
-                        <w:rFonts w:ascii="Cambria Math" w:hAnsi="Cambria Math" w:cs="Times New Roman"/>
-                        <w:sz w:val="22"/>
-                        <w:szCs w:val="22"/>
-                      </w:rPr>
-                      <m:t>t</m:t>
-                    </m:r>
-                  </m:sub>
-                </m:sSub>
-              </m:oMath>
-            </m:oMathPara>
-          </w:p>
-        </w:tc>
-        <w:tc>
-          <w:tcPr>
-            <w:tcW w:w="7830" w:type="dxa"/>
-          </w:tcPr>
-          <w:p>
-            <w:pPr>
-              <w:rPr>
-                <w:sz w:val="22"/>
-                <w:szCs w:val="22"/>
-              </w:rPr>
-            </w:pPr>
-            <w:r>
-              <w:rPr>
-                <w:sz w:val="22"/>
-                <w:szCs w:val="22"/>
-              </w:rPr>
-              <w:t>Temporal correlation in the annual AR1 process</w:t>
-            </w:r>
-          </w:p>
-        </w:tc>
-      </w:tr>
-      <w:tr>
-        <w:tc>
-          <w:tcPr>
-            <w:tcW w:w="1458" w:type="dxa"/>
-          </w:tcPr>
-          <w:p>
-            <w:pPr>
-              <w:jc w:val="right"/>
-              <w:rPr>
-                <w:sz w:val="22"/>
-                <w:szCs w:val="22"/>
-              </w:rPr>
-            </w:pPr>
-            <m:oMathPara>
-              <m:oMath>
-                <m:sSubSup>
-                  <m:sSubSupPr>
-                    <m:ctrlPr>
-                      <w:rPr>
-                        <w:rFonts w:ascii="Cambria Math" w:hAnsi="Cambria Math" w:cs="Times New Roman"/>
-                        <w:i/>
-                        <w:sz w:val="22"/>
-                        <w:szCs w:val="22"/>
-                      </w:rPr>
-                    </m:ctrlPr>
-                  </m:sSubSupPr>
-                  <m:e>
-                    <m:r>
-                      <w:rPr>
-                        <w:rFonts w:ascii="Cambria Math" w:hAnsi="Cambria Math" w:cs="Times New Roman"/>
-                        <w:sz w:val="22"/>
-                        <w:szCs w:val="22"/>
-                      </w:rPr>
-                      <m:t>σ</m:t>
-                    </m:r>
-                  </m:e>
-                  <m:sub>
-                    <m:r>
-                      <w:rPr>
-                        <w:rFonts w:ascii="Cambria Math" w:hAnsi="Cambria Math" w:cs="Times New Roman"/>
-                        <w:sz w:val="22"/>
-                        <w:szCs w:val="22"/>
-                      </w:rPr>
-                      <m:t>t</m:t>
-                    </m:r>
-                  </m:sub>
-                  <m:sup>
-                    <m:r>
-                      <w:rPr>
-                        <w:rFonts w:ascii="Cambria Math" w:hAnsi="Cambria Math" w:cs="Times New Roman"/>
-                        <w:sz w:val="22"/>
-                        <w:szCs w:val="22"/>
-                      </w:rPr>
-                      <m:t>2</m:t>
-                    </m:r>
-                  </m:sup>
-                </m:sSubSup>
-              </m:oMath>
-            </m:oMathPara>
-          </w:p>
-        </w:tc>
-        <w:tc>
-          <w:tcPr>
-            <w:tcW w:w="7830" w:type="dxa"/>
-          </w:tcPr>
-          <w:p>
-            <w:pPr>
-              <w:rPr>
-                <w:sz w:val="22"/>
-                <w:szCs w:val="22"/>
-              </w:rPr>
-            </w:pPr>
-            <w:r>
-              <w:rPr>
-                <w:sz w:val="22"/>
-                <w:szCs w:val="22"/>
-              </w:rPr>
-              <w:t>Variance describing the temporal AR1 process</w:t>
-            </w:r>
-          </w:p>
-        </w:tc>
-      </w:tr>
-      <w:tr>
-        <w:tc>
-          <w:tcPr>
-            <w:tcW w:w="9288" w:type="dxa"/>
-            <w:gridSpan w:val="2"/>
-          </w:tcPr>
-          <w:p>
-            <w:pPr>
-              <w:rPr>
-                <w:sz w:val="22"/>
-                <w:szCs w:val="22"/>
-              </w:rPr>
-            </w:pPr>
-            <w:r>
-              <w:rPr>
-                <w:sz w:val="22"/>
-                <w:szCs w:val="22"/>
-              </w:rPr>
-              <w:t>Spatio-temporal</w:t>
-            </w:r>
-          </w:p>
-        </w:tc>
-      </w:tr>
-      <w:tr>
-        <w:tc>
-          <w:tcPr>
-            <w:tcW w:w="1458" w:type="dxa"/>
-          </w:tcPr>
-          <w:p>
-            <w:pPr>
-              <w:jc w:val="right"/>
-              <w:rPr>
-                <w:sz w:val="22"/>
-                <w:szCs w:val="22"/>
-              </w:rPr>
-            </w:pPr>
-            <m:oMathPara>
-              <m:oMath>
-                <m:sSub>
-                  <m:sSubPr>
-                    <m:ctrlPr>
-                      <w:rPr>
-                        <w:rFonts w:ascii="Cambria Math" w:hAnsi="Cambria Math" w:cs="Times New Roman"/>
-                        <w:i/>
-                        <w:sz w:val="22"/>
-                        <w:szCs w:val="22"/>
-                      </w:rPr>
-                    </m:ctrlPr>
-                  </m:sSubPr>
-                  <m:e>
-                    <m:r>
-                      <w:rPr>
-                        <w:rFonts w:ascii="Cambria Math" w:hAnsi="Cambria Math" w:cs="Times New Roman"/>
-                        <w:sz w:val="22"/>
-                        <w:szCs w:val="22"/>
-                      </w:rPr>
-                      <m:t>ν</m:t>
-                    </m:r>
-                  </m:e>
-                  <m:sub>
-                    <m:r>
-                      <w:rPr>
-                        <w:rFonts w:ascii="Cambria Math" w:hAnsi="Cambria Math" w:cs="Times New Roman"/>
-                        <w:sz w:val="22"/>
-                        <w:szCs w:val="22"/>
-                      </w:rPr>
-                      <m:t>t</m:t>
-                    </m:r>
-                  </m:sub>
-                </m:sSub>
-                <m:d>
-                  <m:dPr>
-                    <m:ctrlPr>
-                      <w:rPr>
-                        <w:rFonts w:ascii="Cambria Math" w:hAnsi="Cambria Math" w:cs="Times New Roman"/>
-                        <w:i/>
-                        <w:sz w:val="22"/>
-                        <w:szCs w:val="22"/>
-                      </w:rPr>
-                    </m:ctrlPr>
-                  </m:dPr>
-                  <m:e>
-                    <m:r>
-                      <w:rPr>
-                        <w:rFonts w:ascii="Cambria Math" w:hAnsi="Cambria Math" w:cs="Times New Roman"/>
-                        <w:sz w:val="22"/>
-                        <w:szCs w:val="22"/>
-                      </w:rPr>
-                      <m:t>s</m:t>
-                    </m:r>
-                  </m:e>
-                </m:d>
-              </m:oMath>
-            </m:oMathPara>
-          </w:p>
-        </w:tc>
-        <w:tc>
-          <w:tcPr>
-            <w:tcW w:w="7830" w:type="dxa"/>
-          </w:tcPr>
-          <w:p>
-            <w:pPr>
-              <w:rPr>
-                <w:sz w:val="22"/>
-                <w:szCs w:val="22"/>
-              </w:rPr>
-            </w:pPr>
-            <w:r>
-              <w:rPr>
-                <w:sz w:val="22"/>
-                <w:szCs w:val="22"/>
-              </w:rPr>
-              <w:t>Spatio-temporal variation in abundance resulting from OU process</w:t>
-            </w:r>
-          </w:p>
-        </w:tc>
-      </w:tr>
-      <w:tr>
-        <w:tc>
-          <w:tcPr>
-            <w:tcW w:w="1458" w:type="dxa"/>
-          </w:tcPr>
-          <w:p>
-            <w:pPr>
-              <w:jc w:val="right"/>
-              <w:rPr>
-                <w:sz w:val="22"/>
-                <w:szCs w:val="22"/>
-              </w:rPr>
-            </w:pPr>
-            <m:oMathPara>
-              <m:oMath>
-                <m:sSubSup>
-                  <m:sSubSupPr>
-                    <m:ctrlPr>
-                      <w:rPr>
-                        <w:rFonts w:ascii="Cambria Math" w:hAnsi="Cambria Math" w:cs="Times New Roman"/>
-                        <w:i/>
-                        <w:sz w:val="22"/>
-                        <w:szCs w:val="22"/>
-                      </w:rPr>
-                    </m:ctrlPr>
-                  </m:sSubSupPr>
-                  <m:e>
-                    <m:r>
-                      <m:rPr>
-                        <m:sty m:val="p"/>
-                      </m:rPr>
-                      <w:rPr>
-                        <w:rFonts w:ascii="Cambria Math" w:hAnsi="Cambria Math" w:cs="Times New Roman"/>
-                        <w:sz w:val="22"/>
-                        <w:szCs w:val="22"/>
-                      </w:rPr>
-                      <m:t>Σ</m:t>
-                    </m:r>
-                  </m:e>
-                  <m:sub>
-                    <m:r>
-                      <w:rPr>
-                        <w:rFonts w:ascii="Cambria Math" w:hAnsi="Cambria Math" w:cs="Times New Roman"/>
-                        <w:sz w:val="22"/>
-                        <w:szCs w:val="22"/>
-                      </w:rPr>
-                      <m:t>υ</m:t>
-                    </m:r>
-                  </m:sub>
-                  <m:sup>
-                    <m:r>
-                      <w:rPr>
-                        <w:rFonts w:ascii="Cambria Math" w:hAnsi="Cambria Math" w:cs="Times New Roman"/>
-                        <w:sz w:val="22"/>
-                        <w:szCs w:val="22"/>
-                      </w:rPr>
-                      <m:t>2</m:t>
-                    </m:r>
-                  </m:sup>
-                </m:sSubSup>
-              </m:oMath>
-            </m:oMathPara>
-          </w:p>
-        </w:tc>
-        <w:tc>
-          <w:tcPr>
-            <w:tcW w:w="7830" w:type="dxa"/>
-          </w:tcPr>
-          <w:p>
-            <w:pPr>
-              <w:rPr>
-                <w:sz w:val="22"/>
-                <w:szCs w:val="22"/>
-              </w:rPr>
-            </w:pPr>
-            <w:r>
-              <w:rPr>
-                <w:sz w:val="22"/>
-                <w:szCs w:val="22"/>
-              </w:rPr>
-              <w:t>Spatio-temporal covariance matrix</w:t>
-            </w:r>
-          </w:p>
-        </w:tc>
-      </w:tr>
-      <w:commentRangeStart w:id="7"/>
-      <w:tr>
-        <w:tc>
-          <w:tcPr>
-            <w:tcW w:w="1458" w:type="dxa"/>
-          </w:tcPr>
-          <w:p>
-            <w:pPr>
-              <w:jc w:val="right"/>
-              <w:rPr>
-                <w:sz w:val="22"/>
-                <w:szCs w:val="22"/>
-              </w:rPr>
-            </w:pPr>
-            <m:oMathPara>
-              <m:oMath>
-                <m:sSubSup>
-                  <m:sSubSupPr>
-                    <m:ctrlPr>
-                      <w:rPr>
-                        <w:rFonts w:ascii="Cambria Math" w:hAnsi="Cambria Math" w:cs="Times New Roman"/>
-                        <w:i/>
-                        <w:sz w:val="22"/>
-                        <w:szCs w:val="22"/>
-                      </w:rPr>
-                    </m:ctrlPr>
-                  </m:sSubSupPr>
-                  <m:e>
-                    <m:r>
-                      <w:rPr>
-                        <w:rFonts w:ascii="Cambria Math" w:hAnsi="Cambria Math" w:cs="Times New Roman"/>
-                        <w:sz w:val="22"/>
-                        <w:szCs w:val="22"/>
-                      </w:rPr>
-                      <m:t>σ</m:t>
-                    </m:r>
-                  </m:e>
-                  <m:sub>
-                    <m:r>
-                      <w:rPr>
-                        <w:rFonts w:ascii="Cambria Math" w:hAnsi="Cambria Math" w:cs="Times New Roman"/>
-                        <w:sz w:val="22"/>
-                        <w:szCs w:val="22"/>
-                      </w:rPr>
-                      <m:t>st</m:t>
-                    </m:r>
-                  </m:sub>
-                  <m:sup>
-                    <m:r>
-                      <w:rPr>
-                        <w:rFonts w:ascii="Cambria Math" w:hAnsi="Cambria Math" w:cs="Times New Roman"/>
-                        <w:sz w:val="22"/>
-                        <w:szCs w:val="22"/>
-                      </w:rPr>
-                      <m:t>2</m:t>
-                    </m:r>
-                  </m:sup>
-                </m:sSubSup>
-                <w:commentRangeEnd w:id="7"/>
-                <m:r>
-                  <m:rPr>
-                    <m:sty m:val="p"/>
-                  </m:rPr>
-                  <w:rPr>
-                    <w:rStyle w:val="CommentReference"/>
-                    <w:sz w:val="22"/>
-                    <w:szCs w:val="22"/>
-                  </w:rPr>
-                  <w:commentReference w:id="7"/>
                 </m:r>
               </m:oMath>
             </m:oMathPara>
@@ -2043,7 +2022,7 @@
                   <w:sz w:val="22"/>
                   <w:szCs w:val="22"/>
                 </w:rPr>
-                <w:commentReference w:id="8"/>
+                <w:commentReference w:id="6"/>
               </m:r>
             </m:oMath>
             <w:r>
@@ -2076,7 +2055,7 @@
           </w:p>
         </w:tc>
       </w:tr>
-      <w:commentRangeStart w:id="9"/>
+      <w:commentRangeStart w:id="7"/>
       <w:tr>
         <w:tc>
           <w:tcPr>
@@ -2124,7 +2103,7 @@
                     </m:r>
                   </m:sub>
                 </m:sSub>
-                <w:commentRangeEnd w:id="9"/>
+                <w:commentRangeEnd w:id="7"/>
                 <m:r>
                   <m:rPr>
                     <m:sty m:val="p"/>
@@ -2134,7 +2113,7 @@
                     <w:sz w:val="22"/>
                     <w:szCs w:val="22"/>
                   </w:rPr>
-                  <w:commentReference w:id="9"/>
+                  <w:commentReference w:id="7"/>
                 </m:r>
               </m:oMath>
             </m:oMathPara>
@@ -2350,6 +2329,8 @@
                 <w:szCs w:val="22"/>
               </w:rPr>
             </w:pPr>
+            <w:bookmarkStart w:id="8" w:name="_GoBack"/>
+            <w:bookmarkEnd w:id="8"/>
           </w:p>
         </w:tc>
       </w:tr>
@@ -2448,6 +2429,60 @@
                 <w:szCs w:val="22"/>
               </w:rPr>
             </w:pPr>
+            <m:oMathPara>
+              <m:oMath>
+                <m:sSubSup>
+                  <m:sSubSupPr>
+                    <m:ctrlPr>
+                      <w:ins w:id="9" w:author="anon anon" w:date="2017-01-06T15:36:00Z">
+                        <w:rPr>
+                          <w:rFonts w:ascii="Cambria Math" w:hAnsi="Cambria Math" w:cs="Times New Roman"/>
+                          <w:i/>
+                          <w:sz w:val="22"/>
+                          <w:szCs w:val="22"/>
+                        </w:rPr>
+                      </w:ins>
+                    </m:ctrlPr>
+                  </m:sSubSupPr>
+                  <m:e>
+                    <w:ins w:id="10" w:author="anon anon" w:date="2017-01-06T15:36:00Z">
+                      <m:r>
+                        <w:rPr>
+                          <w:rFonts w:ascii="Cambria Math" w:hAnsi="Cambria Math" w:cs="Times New Roman"/>
+                          <w:sz w:val="22"/>
+                          <w:szCs w:val="22"/>
+                        </w:rPr>
+                        <m:t>σ</m:t>
+                      </m:r>
+                    </w:ins>
+                  </m:e>
+                  <m:sub>
+                    <w:ins w:id="11" w:author="anon anon" w:date="2017-01-06T15:36:00Z">
+                      <m:r>
+                        <w:rPr>
+                          <w:rFonts w:ascii="Cambria Math" w:hAnsi="Cambria Math" w:cs="Times New Roman"/>
+                          <w:sz w:val="22"/>
+                          <w:szCs w:val="22"/>
+                        </w:rPr>
+                        <m:t>iid</m:t>
+                      </m:r>
+                    </w:ins>
+                  </m:sub>
+                  <m:sup>
+                    <w:ins w:id="12" w:author="anon anon" w:date="2017-01-06T15:36:00Z">
+                      <m:r>
+                        <w:rPr>
+                          <w:rFonts w:ascii="Cambria Math" w:hAnsi="Cambria Math" w:cs="Times New Roman"/>
+                          <w:sz w:val="22"/>
+                          <w:szCs w:val="22"/>
+                        </w:rPr>
+                        <m:t>2</m:t>
+                      </m:r>
+                    </w:ins>
+                  </m:sup>
+                </m:sSubSup>
+              </m:oMath>
+            </m:oMathPara>
           </w:p>
         </w:tc>
         <w:tc>
@@ -2461,25 +2496,93 @@
                 <w:szCs w:val="22"/>
               </w:rPr>
             </w:pPr>
-            <w:commentRangeStart w:id="10"/>
+            <w:ins w:id="13" w:author="anon anon" w:date="2017-01-06T15:37:00Z">
+              <w:r>
+                <w:rPr>
+                  <w:sz w:val="22"/>
+                  <w:szCs w:val="22"/>
+                </w:rPr>
+                <w:t xml:space="preserve">Variance term for the Poisson log-normal </w:t>
+              </w:r>
+            </w:ins>
             <w:proofErr w:type="spellStart"/>
-            <w:r>
-              <w:rPr>
-                <w:sz w:val="22"/>
-                <w:szCs w:val="22"/>
-              </w:rPr>
-              <w:t>sigmaIID</w:t>
-            </w:r>
-            <w:commentRangeEnd w:id="10"/>
-            <w:proofErr w:type="spellEnd"/>
-            <w:r>
-              <w:rPr>
-                <w:rStyle w:val="CommentReference"/>
-                <w:sz w:val="22"/>
-                <w:szCs w:val="22"/>
-              </w:rPr>
-              <w:commentReference w:id="10"/>
-            </w:r>
+            <w:ins w:id="14" w:author="anon anon" w:date="2017-01-06T15:38:00Z">
+              <w:r>
+                <w:rPr>
+                  <w:sz w:val="22"/>
+                  <w:szCs w:val="22"/>
+                </w:rPr>
+                <w:t>overdispersion</w:t>
+              </w:r>
+              <w:proofErr w:type="spellEnd"/>
+              <w:r>
+                <w:rPr>
+                  <w:sz w:val="22"/>
+                  <w:szCs w:val="22"/>
+                </w:rPr>
+                <w:t xml:space="preserve"> </w:t>
+              </w:r>
+            </w:ins>
+            <w:ins w:id="15" w:author="anon anon" w:date="2017-01-06T15:37:00Z">
+              <w:r>
+                <w:rPr>
+                  <w:sz w:val="22"/>
+                  <w:szCs w:val="22"/>
+                </w:rPr>
+                <w:t>term [</w:t>
+              </w:r>
+              <m:oMath>
+                <m:sSub>
+                  <m:sSubPr>
+                    <m:ctrlPr>
+                      <w:rPr>
+                        <w:rFonts w:ascii="Cambria Math" w:hAnsi="Cambria Math" w:cs="Times New Roman"/>
+                        <w:i/>
+                        <w:sz w:val="22"/>
+                        <w:szCs w:val="22"/>
+                      </w:rPr>
+                    </m:ctrlPr>
+                  </m:sSubPr>
+                  <m:e>
+                    <m:r>
+                      <w:rPr>
+                        <w:rFonts w:ascii="Cambria Math" w:hAnsi="Cambria Math" w:cs="Times New Roman"/>
+                        <w:sz w:val="22"/>
+                        <w:szCs w:val="22"/>
+                      </w:rPr>
+                      <m:t>α</m:t>
+                    </m:r>
+                  </m:e>
+                  <m:sub>
+                    <m:r>
+                      <w:rPr>
+                        <w:rFonts w:ascii="Cambria Math" w:hAnsi="Cambria Math" w:cs="Times New Roman"/>
+                        <w:sz w:val="22"/>
+                        <w:szCs w:val="22"/>
+                      </w:rPr>
+                      <m:t>t</m:t>
+                    </m:r>
+                  </m:sub>
+                </m:sSub>
+                <m:r>
+                  <w:rPr>
+                    <w:rFonts w:ascii="Cambria Math" w:hAnsi="Cambria Math" w:cs="Times New Roman"/>
+                    <w:sz w:val="22"/>
+                    <w:szCs w:val="22"/>
+                  </w:rPr>
+                  <m:t>(s)</m:t>
+                </m:r>
+              </m:oMath>
+            </w:ins>
+            <w:ins w:id="16" w:author="anon anon" w:date="2017-01-06T15:38:00Z">
+              <w:r>
+                <w:rPr>
+                  <w:sz w:val="22"/>
+                  <w:szCs w:val="22"/>
+                </w:rPr>
+                <w:t>]</w:t>
+              </w:r>
+            </w:ins>
           </w:p>
         </w:tc>
       </w:tr>
@@ -2487,16 +2590,16 @@
     <w:p/>
     <w:p/>
     <w:p>
-      <w:commentRangeStart w:id="11"/>
+      <w:commentRangeStart w:id="17"/>
       <w:r>
         <w:t>Table 1b</w:t>
       </w:r>
-      <w:commentRangeEnd w:id="11"/>
+      <w:commentRangeEnd w:id="17"/>
       <w:r>
         <w:rPr>
           <w:rStyle w:val="CommentReference"/>
         </w:rPr>
-        <w:commentReference w:id="11"/>
+        <w:commentReference w:id="17"/>
       </w:r>
     </w:p>
     <w:p>
@@ -7046,16 +7149,21 @@
     <w:p/>
     <w:p/>
     <w:p>
-      <w:commentRangeStart w:id="12"/>
+      <w:commentRangeStart w:id="18"/>
       <w:r>
-        <w:t>Table 4. Comparison of adult Brook Trout models using AIC.</w:t>
+        <w:t xml:space="preserve">Table 4. </w:t>
       </w:r>
-      <w:commentRangeEnd w:id="12"/>
+      <w:proofErr w:type="gramStart"/>
+      <w:r>
+        <w:t>Comparison of adult Brook Trout models using AIC.</w:t>
+      </w:r>
+      <w:commentRangeEnd w:id="18"/>
+      <w:proofErr w:type="gramEnd"/>
       <w:r>
         <w:rPr>
           <w:rStyle w:val="CommentReference"/>
         </w:rPr>
-        <w:commentReference w:id="12"/>
+        <w:commentReference w:id="18"/>
       </w:r>
     </w:p>
     <w:p>
@@ -7184,11 +7292,19 @@
               </w:rPr>
             </w:pPr>
             <w:proofErr w:type="spellStart"/>
-            <w:r>
-              <w:rPr>
-                <w:rFonts w:ascii="Times New Roman" w:hAnsi="Times New Roman" w:cs="Times New Roman"/>
-              </w:rPr>
-              <w:t>delta_AIC</w:t>
+            <w:proofErr w:type="gramStart"/>
+            <w:r>
+              <w:rPr>
+                <w:rFonts w:ascii="Times New Roman" w:hAnsi="Times New Roman" w:cs="Times New Roman"/>
+              </w:rPr>
+              <w:t>delta</w:t>
+            </w:r>
+            <w:proofErr w:type="gramEnd"/>
+            <w:r>
+              <w:rPr>
+                <w:rFonts w:ascii="Times New Roman" w:hAnsi="Times New Roman" w:cs="Times New Roman"/>
+              </w:rPr>
+              <w:t>_AIC</w:t>
             </w:r>
             <w:proofErr w:type="spellEnd"/>
           </w:p>
@@ -7763,16 +7879,21 @@
     </w:p>
     <w:p/>
     <w:p>
-      <w:commentRangeStart w:id="13"/>
+      <w:commentRangeStart w:id="19"/>
       <w:r>
-        <w:t>Table 5. Comparison of YOY Brook Trout models using AIC.</w:t>
+        <w:t xml:space="preserve">Table 5. </w:t>
       </w:r>
-      <w:commentRangeEnd w:id="13"/>
+      <w:proofErr w:type="gramStart"/>
+      <w:r>
+        <w:t>Comparison of YOY Brook Trout models using AIC.</w:t>
+      </w:r>
+      <w:commentRangeEnd w:id="19"/>
+      <w:proofErr w:type="gramEnd"/>
       <w:r>
         <w:rPr>
           <w:rStyle w:val="CommentReference"/>
         </w:rPr>
-        <w:commentReference w:id="13"/>
+        <w:commentReference w:id="19"/>
       </w:r>
     </w:p>
     <w:p>
@@ -7901,11 +8022,19 @@
               </w:rPr>
             </w:pPr>
             <w:proofErr w:type="spellStart"/>
-            <w:r>
-              <w:rPr>
-                <w:rFonts w:ascii="Times New Roman" w:hAnsi="Times New Roman" w:cs="Times New Roman"/>
-              </w:rPr>
-              <w:t>delta_AIC</w:t>
+            <w:proofErr w:type="gramStart"/>
+            <w:r>
+              <w:rPr>
+                <w:rFonts w:ascii="Times New Roman" w:hAnsi="Times New Roman" w:cs="Times New Roman"/>
+              </w:rPr>
+              <w:t>delta</w:t>
+            </w:r>
+            <w:proofErr w:type="gramEnd"/>
+            <w:r>
+              <w:rPr>
+                <w:rFonts w:ascii="Times New Roman" w:hAnsi="Times New Roman" w:cs="Times New Roman"/>
+              </w:rPr>
+              <w:t>_AIC</w:t>
             </w:r>
             <w:proofErr w:type="spellEnd"/>
           </w:p>
@@ -8659,19 +8788,19 @@
           <w:rFonts w:ascii="Times New Roman" w:hAnsi="Times New Roman" w:cs="Times New Roman"/>
         </w:rPr>
       </w:pPr>
-      <w:commentRangeStart w:id="14"/>
+      <w:commentRangeStart w:id="20"/>
       <w:r>
         <w:rPr>
           <w:rFonts w:ascii="Times New Roman" w:hAnsi="Times New Roman" w:cs="Times New Roman"/>
         </w:rPr>
         <w:t>Table 6</w:t>
       </w:r>
-      <w:commentRangeEnd w:id="14"/>
+      <w:commentRangeEnd w:id="20"/>
       <w:r>
         <w:rPr>
           <w:rStyle w:val="CommentReference"/>
         </w:rPr>
-        <w:commentReference w:id="14"/>
+        <w:commentReference w:id="20"/>
       </w:r>
       <w:r>
         <w:rPr>
@@ -8697,11 +8826,11 @@
         <w:tblLook w:val="07E0" w:firstRow="1" w:lastRow="1" w:firstColumn="1" w:lastColumn="1" w:noHBand="1" w:noVBand="1"/>
       </w:tblPr>
       <w:tblGrid>
-        <w:gridCol w:w="2539"/>
-        <w:gridCol w:w="2024"/>
-        <w:gridCol w:w="1402"/>
-        <w:gridCol w:w="1089"/>
-        <w:gridCol w:w="1813"/>
+        <w:gridCol w:w="2538"/>
+        <w:gridCol w:w="1826"/>
+        <w:gridCol w:w="1537"/>
+        <w:gridCol w:w="1193"/>
+        <w:gridCol w:w="1773"/>
       </w:tblGrid>
       <w:tr>
         <w:tc>
@@ -8748,19 +8877,19 @@
                 <w:rFonts w:ascii="Times New Roman" w:hAnsi="Times New Roman" w:cs="Times New Roman"/>
               </w:rPr>
             </w:pPr>
-            <w:commentRangeStart w:id="15"/>
+            <w:commentRangeStart w:id="21"/>
             <w:r>
               <w:rPr>
                 <w:rFonts w:ascii="Times New Roman" w:hAnsi="Times New Roman" w:cs="Times New Roman"/>
               </w:rPr>
               <w:t>Estimate</w:t>
             </w:r>
-            <w:commentRangeEnd w:id="15"/>
+            <w:commentRangeEnd w:id="21"/>
             <w:r>
               <w:rPr>
                 <w:rStyle w:val="CommentReference"/>
               </w:rPr>
-              <w:commentReference w:id="15"/>
+              <w:commentReference w:id="21"/>
             </w:r>
           </w:p>
         </w:tc>
@@ -8790,11 +8919,19 @@
               <w:t>Std</w:t>
             </w:r>
             <w:proofErr w:type="spellEnd"/>
-            <w:r>
-              <w:rPr>
-                <w:rFonts w:ascii="Times New Roman" w:hAnsi="Times New Roman" w:cs="Times New Roman"/>
-              </w:rPr>
-              <w:t>..Error</w:t>
+            <w:proofErr w:type="gramStart"/>
+            <w:r>
+              <w:rPr>
+                <w:rFonts w:ascii="Times New Roman" w:hAnsi="Times New Roman" w:cs="Times New Roman"/>
+              </w:rPr>
+              <w:t>..</w:t>
+            </w:r>
+            <w:proofErr w:type="gramEnd"/>
+            <w:r>
+              <w:rPr>
+                <w:rFonts w:ascii="Times New Roman" w:hAnsi="Times New Roman" w:cs="Times New Roman"/>
+              </w:rPr>
+              <w:t>Error</w:t>
             </w:r>
           </w:p>
         </w:tc>
@@ -8816,13 +8953,21 @@
                 <w:rFonts w:ascii="Times New Roman" w:hAnsi="Times New Roman" w:cs="Times New Roman"/>
               </w:rPr>
             </w:pPr>
-            <w:commentRangeStart w:id="16"/>
+            <w:commentRangeStart w:id="22"/>
             <w:proofErr w:type="spellStart"/>
-            <w:r>
-              <w:rPr>
-                <w:rFonts w:ascii="Times New Roman" w:hAnsi="Times New Roman" w:cs="Times New Roman"/>
-              </w:rPr>
-              <w:t>z.value</w:t>
+            <w:proofErr w:type="gramStart"/>
+            <w:r>
+              <w:rPr>
+                <w:rFonts w:ascii="Times New Roman" w:hAnsi="Times New Roman" w:cs="Times New Roman"/>
+              </w:rPr>
+              <w:t>z</w:t>
+            </w:r>
+            <w:proofErr w:type="gramEnd"/>
+            <w:r>
+              <w:rPr>
+                <w:rFonts w:ascii="Times New Roman" w:hAnsi="Times New Roman" w:cs="Times New Roman"/>
+              </w:rPr>
+              <w:t>.value</w:t>
             </w:r>
             <w:proofErr w:type="spellEnd"/>
           </w:p>
@@ -8849,14 +8994,36 @@
               <w:rPr>
                 <w:rFonts w:ascii="Times New Roman" w:hAnsi="Times New Roman" w:cs="Times New Roman"/>
               </w:rPr>
-              <w:t>Pr...z.2..</w:t>
-            </w:r>
-            <w:commentRangeEnd w:id="16"/>
+              <w:t>Pr.</w:t>
+            </w:r>
+            <w:proofErr w:type="gramStart"/>
+            <w:r>
+              <w:rPr>
+                <w:rFonts w:ascii="Times New Roman" w:hAnsi="Times New Roman" w:cs="Times New Roman"/>
+              </w:rPr>
+              <w:t>..</w:t>
+            </w:r>
+            <w:proofErr w:type="gramEnd"/>
+            <w:r>
+              <w:rPr>
+                <w:rFonts w:ascii="Times New Roman" w:hAnsi="Times New Roman" w:cs="Times New Roman"/>
+              </w:rPr>
+              <w:t>z.2</w:t>
+            </w:r>
+            <w:proofErr w:type="gramStart"/>
+            <w:r>
+              <w:rPr>
+                <w:rFonts w:ascii="Times New Roman" w:hAnsi="Times New Roman" w:cs="Times New Roman"/>
+              </w:rPr>
+              <w:t>..</w:t>
+            </w:r>
+            <w:commentRangeEnd w:id="22"/>
+            <w:proofErr w:type="gramEnd"/>
             <w:r>
               <w:rPr>
                 <w:rStyle w:val="CommentReference"/>
               </w:rPr>
-              <w:commentReference w:id="16"/>
+              <w:commentReference w:id="22"/>
             </w:r>
           </w:p>
         </w:tc>
@@ -8876,21 +9043,29 @@
                 <w:rFonts w:ascii="Times New Roman" w:hAnsi="Times New Roman" w:cs="Times New Roman"/>
               </w:rPr>
             </w:pPr>
-            <w:commentRangeStart w:id="17"/>
+            <w:commentRangeStart w:id="23"/>
             <w:proofErr w:type="spellStart"/>
-            <w:r>
-              <w:rPr>
-                <w:rFonts w:ascii="Times New Roman" w:hAnsi="Times New Roman" w:cs="Times New Roman"/>
-              </w:rPr>
-              <w:t>mean_N</w:t>
-            </w:r>
-            <w:commentRangeEnd w:id="17"/>
+            <w:proofErr w:type="gramStart"/>
+            <w:r>
+              <w:rPr>
+                <w:rFonts w:ascii="Times New Roman" w:hAnsi="Times New Roman" w:cs="Times New Roman"/>
+              </w:rPr>
+              <w:t>mean</w:t>
+            </w:r>
+            <w:proofErr w:type="gramEnd"/>
+            <w:r>
+              <w:rPr>
+                <w:rFonts w:ascii="Times New Roman" w:hAnsi="Times New Roman" w:cs="Times New Roman"/>
+              </w:rPr>
+              <w:t>_N</w:t>
+            </w:r>
+            <w:commentRangeEnd w:id="23"/>
             <w:proofErr w:type="spellEnd"/>
             <w:r>
               <w:rPr>
                 <w:rStyle w:val="CommentReference"/>
               </w:rPr>
-              <w:commentReference w:id="17"/>
+              <w:commentReference w:id="23"/>
             </w:r>
           </w:p>
         </w:tc>
@@ -8998,12 +9173,14 @@
                 <w:rFonts w:ascii="Times New Roman" w:hAnsi="Times New Roman" w:cs="Times New Roman"/>
               </w:rPr>
             </w:pPr>
+            <w:proofErr w:type="gramStart"/>
             <w:r>
               <w:rPr>
                 <w:rFonts w:ascii="Times New Roman" w:hAnsi="Times New Roman" w:cs="Times New Roman"/>
               </w:rPr>
               <w:t>mu</w:t>
             </w:r>
+            <w:proofErr w:type="gramEnd"/>
             <w:r>
               <w:rPr>
                 <w:rFonts w:ascii="Times New Roman" w:hAnsi="Times New Roman" w:cs="Times New Roman"/>
@@ -9117,6 +9294,7 @@
               </w:rPr>
             </w:pPr>
             <w:proofErr w:type="spellStart"/>
+            <w:proofErr w:type="gramStart"/>
             <w:r>
               <w:rPr>
                 <w:rFonts w:ascii="Times New Roman" w:hAnsi="Times New Roman" w:cs="Times New Roman"/>
@@ -9124,6 +9302,7 @@
               <w:t>sigmaIID</w:t>
             </w:r>
             <w:proofErr w:type="spellEnd"/>
+            <w:proofErr w:type="gramEnd"/>
           </w:p>
         </w:tc>
         <w:tc>
@@ -9231,6 +9410,7 @@
               </w:rPr>
             </w:pPr>
             <w:proofErr w:type="spellStart"/>
+            <w:proofErr w:type="gramStart"/>
             <w:r>
               <w:rPr>
                 <w:rFonts w:ascii="Times New Roman" w:hAnsi="Times New Roman" w:cs="Times New Roman"/>
@@ -9238,6 +9418,7 @@
               <w:t>rhot</w:t>
             </w:r>
             <w:proofErr w:type="spellEnd"/>
+            <w:proofErr w:type="gramEnd"/>
           </w:p>
         </w:tc>
         <w:tc>
@@ -9345,6 +9526,7 @@
               </w:rPr>
             </w:pPr>
             <w:proofErr w:type="spellStart"/>
+            <w:proofErr w:type="gramStart"/>
             <w:r>
               <w:rPr>
                 <w:rFonts w:ascii="Times New Roman" w:hAnsi="Times New Roman" w:cs="Times New Roman"/>
@@ -9352,6 +9534,7 @@
               <w:t>sigmat</w:t>
             </w:r>
             <w:proofErr w:type="spellEnd"/>
+            <w:proofErr w:type="gramEnd"/>
           </w:p>
         </w:tc>
         <w:tc>
@@ -9459,11 +9642,19 @@
               </w:rPr>
             </w:pPr>
             <w:proofErr w:type="spellStart"/>
-            <w:r>
-              <w:rPr>
-                <w:rFonts w:ascii="Times New Roman" w:hAnsi="Times New Roman" w:cs="Times New Roman"/>
-              </w:rPr>
-              <w:t>log_theta_vec</w:t>
+            <w:proofErr w:type="gramStart"/>
+            <w:r>
+              <w:rPr>
+                <w:rFonts w:ascii="Times New Roman" w:hAnsi="Times New Roman" w:cs="Times New Roman"/>
+              </w:rPr>
+              <w:t>log</w:t>
+            </w:r>
+            <w:proofErr w:type="gramEnd"/>
+            <w:r>
+              <w:rPr>
+                <w:rFonts w:ascii="Times New Roman" w:hAnsi="Times New Roman" w:cs="Times New Roman"/>
+              </w:rPr>
+              <w:t>_theta_vec</w:t>
             </w:r>
             <w:proofErr w:type="spellEnd"/>
           </w:p>
@@ -9573,11 +9764,19 @@
               </w:rPr>
             </w:pPr>
             <w:proofErr w:type="spellStart"/>
-            <w:r>
-              <w:rPr>
-                <w:rFonts w:ascii="Times New Roman" w:hAnsi="Times New Roman" w:cs="Times New Roman"/>
-              </w:rPr>
-              <w:t>theta_st</w:t>
+            <w:proofErr w:type="gramStart"/>
+            <w:r>
+              <w:rPr>
+                <w:rFonts w:ascii="Times New Roman" w:hAnsi="Times New Roman" w:cs="Times New Roman"/>
+              </w:rPr>
+              <w:t>theta</w:t>
+            </w:r>
+            <w:proofErr w:type="gramEnd"/>
+            <w:r>
+              <w:rPr>
+                <w:rFonts w:ascii="Times New Roman" w:hAnsi="Times New Roman" w:cs="Times New Roman"/>
+              </w:rPr>
+              <w:t>_st</w:t>
             </w:r>
             <w:proofErr w:type="spellEnd"/>
           </w:p>
@@ -9801,11 +10000,19 @@
               </w:rPr>
             </w:pPr>
             <w:proofErr w:type="spellStart"/>
-            <w:r>
-              <w:rPr>
-                <w:rFonts w:ascii="Times New Roman" w:hAnsi="Times New Roman" w:cs="Times New Roman"/>
-              </w:rPr>
-              <w:t>rho_st</w:t>
+            <w:proofErr w:type="gramStart"/>
+            <w:r>
+              <w:rPr>
+                <w:rFonts w:ascii="Times New Roman" w:hAnsi="Times New Roman" w:cs="Times New Roman"/>
+              </w:rPr>
+              <w:t>rho</w:t>
+            </w:r>
+            <w:proofErr w:type="gramEnd"/>
+            <w:r>
+              <w:rPr>
+                <w:rFonts w:ascii="Times New Roman" w:hAnsi="Times New Roman" w:cs="Times New Roman"/>
+              </w:rPr>
+              <w:t>_st</w:t>
             </w:r>
             <w:proofErr w:type="spellEnd"/>
           </w:p>
@@ -9914,12 +10121,14 @@
                 <w:rFonts w:ascii="Times New Roman" w:hAnsi="Times New Roman" w:cs="Times New Roman"/>
               </w:rPr>
             </w:pPr>
+            <w:proofErr w:type="gramStart"/>
             <w:r>
               <w:rPr>
                 <w:rFonts w:ascii="Times New Roman" w:hAnsi="Times New Roman" w:cs="Times New Roman"/>
               </w:rPr>
               <w:t>forest</w:t>
             </w:r>
+            <w:proofErr w:type="gramEnd"/>
           </w:p>
         </w:tc>
         <w:tc>
@@ -10027,6 +10236,7 @@
               </w:rPr>
             </w:pPr>
             <w:proofErr w:type="spellStart"/>
+            <w:proofErr w:type="gramStart"/>
             <w:r>
               <w:rPr>
                 <w:rFonts w:ascii="Times New Roman" w:hAnsi="Times New Roman" w:cs="Times New Roman"/>
@@ -10034,6 +10244,7 @@
               <w:t>surfcoarse</w:t>
             </w:r>
             <w:proofErr w:type="spellEnd"/>
+            <w:proofErr w:type="gramEnd"/>
           </w:p>
         </w:tc>
         <w:tc>
@@ -10140,11 +10351,19 @@
                 <w:rFonts w:ascii="Times New Roman" w:hAnsi="Times New Roman" w:cs="Times New Roman"/>
               </w:rPr>
             </w:pPr>
-            <w:r>
-              <w:rPr>
-                <w:rFonts w:ascii="Times New Roman" w:hAnsi="Times New Roman" w:cs="Times New Roman"/>
-              </w:rPr>
-              <w:t>temp_mean_summer_1</w:t>
+            <w:proofErr w:type="gramStart"/>
+            <w:r>
+              <w:rPr>
+                <w:rFonts w:ascii="Times New Roman" w:hAnsi="Times New Roman" w:cs="Times New Roman"/>
+              </w:rPr>
+              <w:t>temp</w:t>
+            </w:r>
+            <w:proofErr w:type="gramEnd"/>
+            <w:r>
+              <w:rPr>
+                <w:rFonts w:ascii="Times New Roman" w:hAnsi="Times New Roman" w:cs="Times New Roman"/>
+              </w:rPr>
+              <w:t>_mean_summer_1</w:t>
             </w:r>
           </w:p>
         </w:tc>
@@ -10252,11 +10471,19 @@
                 <w:rFonts w:ascii="Times New Roman" w:hAnsi="Times New Roman" w:cs="Times New Roman"/>
               </w:rPr>
             </w:pPr>
-            <w:r>
-              <w:rPr>
-                <w:rFonts w:ascii="Times New Roman" w:hAnsi="Times New Roman" w:cs="Times New Roman"/>
-              </w:rPr>
-              <w:t>temp_mean_fall_1</w:t>
+            <w:proofErr w:type="gramStart"/>
+            <w:r>
+              <w:rPr>
+                <w:rFonts w:ascii="Times New Roman" w:hAnsi="Times New Roman" w:cs="Times New Roman"/>
+              </w:rPr>
+              <w:t>temp</w:t>
+            </w:r>
+            <w:proofErr w:type="gramEnd"/>
+            <w:r>
+              <w:rPr>
+                <w:rFonts w:ascii="Times New Roman" w:hAnsi="Times New Roman" w:cs="Times New Roman"/>
+              </w:rPr>
+              <w:t>_mean_fall_1</w:t>
             </w:r>
           </w:p>
         </w:tc>
@@ -10365,11 +10592,19 @@
               </w:rPr>
             </w:pPr>
             <w:proofErr w:type="spellStart"/>
-            <w:r>
-              <w:rPr>
-                <w:rFonts w:ascii="Times New Roman" w:hAnsi="Times New Roman" w:cs="Times New Roman"/>
-              </w:rPr>
-              <w:t>temp_mean_winter</w:t>
+            <w:proofErr w:type="gramStart"/>
+            <w:r>
+              <w:rPr>
+                <w:rFonts w:ascii="Times New Roman" w:hAnsi="Times New Roman" w:cs="Times New Roman"/>
+              </w:rPr>
+              <w:t>temp</w:t>
+            </w:r>
+            <w:proofErr w:type="gramEnd"/>
+            <w:r>
+              <w:rPr>
+                <w:rFonts w:ascii="Times New Roman" w:hAnsi="Times New Roman" w:cs="Times New Roman"/>
+              </w:rPr>
+              <w:t>_mean_winter</w:t>
             </w:r>
             <w:proofErr w:type="spellEnd"/>
           </w:p>
@@ -10479,11 +10714,19 @@
               </w:rPr>
             </w:pPr>
             <w:proofErr w:type="spellStart"/>
-            <w:r>
-              <w:rPr>
-                <w:rFonts w:ascii="Times New Roman" w:hAnsi="Times New Roman" w:cs="Times New Roman"/>
-              </w:rPr>
-              <w:t>temp_mean_spring</w:t>
+            <w:proofErr w:type="gramStart"/>
+            <w:r>
+              <w:rPr>
+                <w:rFonts w:ascii="Times New Roman" w:hAnsi="Times New Roman" w:cs="Times New Roman"/>
+              </w:rPr>
+              <w:t>temp</w:t>
+            </w:r>
+            <w:proofErr w:type="gramEnd"/>
+            <w:r>
+              <w:rPr>
+                <w:rFonts w:ascii="Times New Roman" w:hAnsi="Times New Roman" w:cs="Times New Roman"/>
+              </w:rPr>
+              <w:t>_mean_spring</w:t>
             </w:r>
             <w:proofErr w:type="spellEnd"/>
           </w:p>
@@ -10592,11 +10835,19 @@
                 <w:rFonts w:ascii="Times New Roman" w:hAnsi="Times New Roman" w:cs="Times New Roman"/>
               </w:rPr>
             </w:pPr>
-            <w:r>
-              <w:rPr>
-                <w:rFonts w:ascii="Times New Roman" w:hAnsi="Times New Roman" w:cs="Times New Roman"/>
-              </w:rPr>
-              <w:t>prcp_mean_summer_1</w:t>
+            <w:proofErr w:type="gramStart"/>
+            <w:r>
+              <w:rPr>
+                <w:rFonts w:ascii="Times New Roman" w:hAnsi="Times New Roman" w:cs="Times New Roman"/>
+              </w:rPr>
+              <w:t>prcp</w:t>
+            </w:r>
+            <w:proofErr w:type="gramEnd"/>
+            <w:r>
+              <w:rPr>
+                <w:rFonts w:ascii="Times New Roman" w:hAnsi="Times New Roman" w:cs="Times New Roman"/>
+              </w:rPr>
+              <w:t>_mean_summer_1</w:t>
             </w:r>
           </w:p>
         </w:tc>
@@ -10704,11 +10955,19 @@
                 <w:rFonts w:ascii="Times New Roman" w:hAnsi="Times New Roman" w:cs="Times New Roman"/>
               </w:rPr>
             </w:pPr>
-            <w:r>
-              <w:rPr>
-                <w:rFonts w:ascii="Times New Roman" w:hAnsi="Times New Roman" w:cs="Times New Roman"/>
-              </w:rPr>
-              <w:t>prcp_mean_fall_1</w:t>
+            <w:proofErr w:type="gramStart"/>
+            <w:r>
+              <w:rPr>
+                <w:rFonts w:ascii="Times New Roman" w:hAnsi="Times New Roman" w:cs="Times New Roman"/>
+              </w:rPr>
+              <w:t>prcp</w:t>
+            </w:r>
+            <w:proofErr w:type="gramEnd"/>
+            <w:r>
+              <w:rPr>
+                <w:rFonts w:ascii="Times New Roman" w:hAnsi="Times New Roman" w:cs="Times New Roman"/>
+              </w:rPr>
+              <w:t>_mean_fall_1</w:t>
             </w:r>
           </w:p>
         </w:tc>
@@ -10817,11 +11076,19 @@
               </w:rPr>
             </w:pPr>
             <w:proofErr w:type="spellStart"/>
-            <w:r>
-              <w:rPr>
-                <w:rFonts w:ascii="Times New Roman" w:hAnsi="Times New Roman" w:cs="Times New Roman"/>
-              </w:rPr>
-              <w:t>prcp_mean_winter</w:t>
+            <w:proofErr w:type="gramStart"/>
+            <w:r>
+              <w:rPr>
+                <w:rFonts w:ascii="Times New Roman" w:hAnsi="Times New Roman" w:cs="Times New Roman"/>
+              </w:rPr>
+              <w:t>prcp</w:t>
+            </w:r>
+            <w:proofErr w:type="gramEnd"/>
+            <w:r>
+              <w:rPr>
+                <w:rFonts w:ascii="Times New Roman" w:hAnsi="Times New Roman" w:cs="Times New Roman"/>
+              </w:rPr>
+              <w:t>_mean_winter</w:t>
             </w:r>
             <w:proofErr w:type="spellEnd"/>
           </w:p>
@@ -10931,11 +11198,19 @@
               </w:rPr>
             </w:pPr>
             <w:proofErr w:type="spellStart"/>
-            <w:r>
-              <w:rPr>
-                <w:rFonts w:ascii="Times New Roman" w:hAnsi="Times New Roman" w:cs="Times New Roman"/>
-              </w:rPr>
-              <w:t>prcp_mean_spring</w:t>
+            <w:proofErr w:type="gramStart"/>
+            <w:r>
+              <w:rPr>
+                <w:rFonts w:ascii="Times New Roman" w:hAnsi="Times New Roman" w:cs="Times New Roman"/>
+              </w:rPr>
+              <w:t>prcp</w:t>
+            </w:r>
+            <w:proofErr w:type="gramEnd"/>
+            <w:r>
+              <w:rPr>
+                <w:rFonts w:ascii="Times New Roman" w:hAnsi="Times New Roman" w:cs="Times New Roman"/>
+              </w:rPr>
+              <w:t>_mean_spring</w:t>
             </w:r>
             <w:proofErr w:type="spellEnd"/>
           </w:p>
@@ -11172,11 +11447,19 @@
               <w:t>Std</w:t>
             </w:r>
             <w:proofErr w:type="spellEnd"/>
-            <w:r>
-              <w:rPr>
-                <w:rFonts w:ascii="Times New Roman" w:hAnsi="Times New Roman" w:cs="Times New Roman"/>
-              </w:rPr>
-              <w:t>..Error</w:t>
+            <w:proofErr w:type="gramStart"/>
+            <w:r>
+              <w:rPr>
+                <w:rFonts w:ascii="Times New Roman" w:hAnsi="Times New Roman" w:cs="Times New Roman"/>
+              </w:rPr>
+              <w:t>..</w:t>
+            </w:r>
+            <w:proofErr w:type="gramEnd"/>
+            <w:r>
+              <w:rPr>
+                <w:rFonts w:ascii="Times New Roman" w:hAnsi="Times New Roman" w:cs="Times New Roman"/>
+              </w:rPr>
+              <w:t>Error</w:t>
             </w:r>
           </w:p>
         </w:tc>
@@ -11199,11 +11482,19 @@
               </w:rPr>
             </w:pPr>
             <w:proofErr w:type="spellStart"/>
-            <w:r>
-              <w:rPr>
-                <w:rFonts w:ascii="Times New Roman" w:hAnsi="Times New Roman" w:cs="Times New Roman"/>
-              </w:rPr>
-              <w:t>z.value</w:t>
+            <w:proofErr w:type="gramStart"/>
+            <w:r>
+              <w:rPr>
+                <w:rFonts w:ascii="Times New Roman" w:hAnsi="Times New Roman" w:cs="Times New Roman"/>
+              </w:rPr>
+              <w:t>z</w:t>
+            </w:r>
+            <w:proofErr w:type="gramEnd"/>
+            <w:r>
+              <w:rPr>
+                <w:rFonts w:ascii="Times New Roman" w:hAnsi="Times New Roman" w:cs="Times New Roman"/>
+              </w:rPr>
+              <w:t>.value</w:t>
             </w:r>
             <w:proofErr w:type="spellEnd"/>
           </w:p>
@@ -11230,8 +11521,30 @@
               <w:rPr>
                 <w:rFonts w:ascii="Times New Roman" w:hAnsi="Times New Roman" w:cs="Times New Roman"/>
               </w:rPr>
-              <w:t>Pr...z.2..</w:t>
-            </w:r>
+              <w:t>Pr.</w:t>
+            </w:r>
+            <w:proofErr w:type="gramStart"/>
+            <w:r>
+              <w:rPr>
+                <w:rFonts w:ascii="Times New Roman" w:hAnsi="Times New Roman" w:cs="Times New Roman"/>
+              </w:rPr>
+              <w:t>..</w:t>
+            </w:r>
+            <w:proofErr w:type="gramEnd"/>
+            <w:r>
+              <w:rPr>
+                <w:rFonts w:ascii="Times New Roman" w:hAnsi="Times New Roman" w:cs="Times New Roman"/>
+              </w:rPr>
+              <w:t>z.2</w:t>
+            </w:r>
+            <w:proofErr w:type="gramStart"/>
+            <w:r>
+              <w:rPr>
+                <w:rFonts w:ascii="Times New Roman" w:hAnsi="Times New Roman" w:cs="Times New Roman"/>
+              </w:rPr>
+              <w:t>..</w:t>
+            </w:r>
+            <w:proofErr w:type="gramEnd"/>
           </w:p>
         </w:tc>
       </w:tr>
@@ -11251,11 +11564,19 @@
               </w:rPr>
             </w:pPr>
             <w:proofErr w:type="spellStart"/>
-            <w:r>
-              <w:rPr>
-                <w:rFonts w:ascii="Times New Roman" w:hAnsi="Times New Roman" w:cs="Times New Roman"/>
-              </w:rPr>
-              <w:t>mean_N</w:t>
+            <w:proofErr w:type="gramStart"/>
+            <w:r>
+              <w:rPr>
+                <w:rFonts w:ascii="Times New Roman" w:hAnsi="Times New Roman" w:cs="Times New Roman"/>
+              </w:rPr>
+              <w:t>mean</w:t>
+            </w:r>
+            <w:proofErr w:type="gramEnd"/>
+            <w:r>
+              <w:rPr>
+                <w:rFonts w:ascii="Times New Roman" w:hAnsi="Times New Roman" w:cs="Times New Roman"/>
+              </w:rPr>
+              <w:t>_N</w:t>
             </w:r>
             <w:proofErr w:type="spellEnd"/>
           </w:p>
@@ -11364,12 +11685,14 @@
                 <w:rFonts w:ascii="Times New Roman" w:hAnsi="Times New Roman" w:cs="Times New Roman"/>
               </w:rPr>
             </w:pPr>
+            <w:proofErr w:type="gramStart"/>
             <w:r>
               <w:rPr>
                 <w:rFonts w:ascii="Times New Roman" w:hAnsi="Times New Roman" w:cs="Times New Roman"/>
               </w:rPr>
               <w:t>mu</w:t>
             </w:r>
+            <w:proofErr w:type="gramEnd"/>
           </w:p>
         </w:tc>
         <w:tc>
@@ -11477,6 +11800,7 @@
               </w:rPr>
             </w:pPr>
             <w:proofErr w:type="spellStart"/>
+            <w:proofErr w:type="gramStart"/>
             <w:r>
               <w:rPr>
                 <w:rFonts w:ascii="Times New Roman" w:hAnsi="Times New Roman" w:cs="Times New Roman"/>
@@ -11484,6 +11808,7 @@
               <w:t>sigmaIID</w:t>
             </w:r>
             <w:proofErr w:type="spellEnd"/>
+            <w:proofErr w:type="gramEnd"/>
           </w:p>
         </w:tc>
         <w:tc>
@@ -11591,6 +11916,7 @@
               </w:rPr>
             </w:pPr>
             <w:proofErr w:type="spellStart"/>
+            <w:proofErr w:type="gramStart"/>
             <w:r>
               <w:rPr>
                 <w:rFonts w:ascii="Times New Roman" w:hAnsi="Times New Roman" w:cs="Times New Roman"/>
@@ -11598,6 +11924,7 @@
               <w:t>rhot</w:t>
             </w:r>
             <w:proofErr w:type="spellEnd"/>
+            <w:proofErr w:type="gramEnd"/>
           </w:p>
         </w:tc>
         <w:tc>
@@ -11705,6 +12032,7 @@
               </w:rPr>
             </w:pPr>
             <w:proofErr w:type="spellStart"/>
+            <w:proofErr w:type="gramStart"/>
             <w:r>
               <w:rPr>
                 <w:rFonts w:ascii="Times New Roman" w:hAnsi="Times New Roman" w:cs="Times New Roman"/>
@@ -11712,6 +12040,7 @@
               <w:t>sigmat</w:t>
             </w:r>
             <w:proofErr w:type="spellEnd"/>
+            <w:proofErr w:type="gramEnd"/>
           </w:p>
         </w:tc>
         <w:tc>
@@ -11819,11 +12148,19 @@
               </w:rPr>
             </w:pPr>
             <w:proofErr w:type="spellStart"/>
-            <w:r>
-              <w:rPr>
-                <w:rFonts w:ascii="Times New Roman" w:hAnsi="Times New Roman" w:cs="Times New Roman"/>
-              </w:rPr>
-              <w:t>log_theta_vec</w:t>
+            <w:proofErr w:type="gramStart"/>
+            <w:r>
+              <w:rPr>
+                <w:rFonts w:ascii="Times New Roman" w:hAnsi="Times New Roman" w:cs="Times New Roman"/>
+              </w:rPr>
+              <w:t>log</w:t>
+            </w:r>
+            <w:proofErr w:type="gramEnd"/>
+            <w:r>
+              <w:rPr>
+                <w:rFonts w:ascii="Times New Roman" w:hAnsi="Times New Roman" w:cs="Times New Roman"/>
+              </w:rPr>
+              <w:t>_theta_vec</w:t>
             </w:r>
             <w:proofErr w:type="spellEnd"/>
           </w:p>
@@ -11933,11 +12270,19 @@
               </w:rPr>
             </w:pPr>
             <w:proofErr w:type="spellStart"/>
-            <w:r>
-              <w:rPr>
-                <w:rFonts w:ascii="Times New Roman" w:hAnsi="Times New Roman" w:cs="Times New Roman"/>
-              </w:rPr>
-              <w:t>theta_st</w:t>
+            <w:proofErr w:type="gramStart"/>
+            <w:r>
+              <w:rPr>
+                <w:rFonts w:ascii="Times New Roman" w:hAnsi="Times New Roman" w:cs="Times New Roman"/>
+              </w:rPr>
+              <w:t>theta</w:t>
+            </w:r>
+            <w:proofErr w:type="gramEnd"/>
+            <w:r>
+              <w:rPr>
+                <w:rFonts w:ascii="Times New Roman" w:hAnsi="Times New Roman" w:cs="Times New Roman"/>
+              </w:rPr>
+              <w:t>_st</w:t>
             </w:r>
             <w:proofErr w:type="spellEnd"/>
           </w:p>
@@ -12161,12 +12506,20 @@
               </w:rPr>
             </w:pPr>
             <w:proofErr w:type="spellStart"/>
+            <w:proofErr w:type="gramStart"/>
             <w:r>
               <w:rPr>
                 <w:rFonts w:ascii="Times New Roman" w:hAnsi="Times New Roman" w:cs="Times New Roman"/>
               </w:rPr>
               <w:lastRenderedPageBreak/>
-              <w:t>rho_st</w:t>
+              <w:t>rho</w:t>
+            </w:r>
+            <w:proofErr w:type="gramEnd"/>
+            <w:r>
+              <w:rPr>
+                <w:rFonts w:ascii="Times New Roman" w:hAnsi="Times New Roman" w:cs="Times New Roman"/>
+              </w:rPr>
+              <w:t>_st</w:t>
             </w:r>
             <w:proofErr w:type="spellEnd"/>
           </w:p>
@@ -12275,12 +12628,14 @@
                 <w:rFonts w:ascii="Times New Roman" w:hAnsi="Times New Roman" w:cs="Times New Roman"/>
               </w:rPr>
             </w:pPr>
+            <w:proofErr w:type="gramStart"/>
             <w:r>
               <w:rPr>
                 <w:rFonts w:ascii="Times New Roman" w:hAnsi="Times New Roman" w:cs="Times New Roman"/>
               </w:rPr>
               <w:t>forest</w:t>
             </w:r>
+            <w:proofErr w:type="gramEnd"/>
           </w:p>
         </w:tc>
         <w:tc>
@@ -12388,6 +12743,7 @@
               </w:rPr>
             </w:pPr>
             <w:proofErr w:type="spellStart"/>
+            <w:proofErr w:type="gramStart"/>
             <w:r>
               <w:rPr>
                 <w:rFonts w:ascii="Times New Roman" w:hAnsi="Times New Roman" w:cs="Times New Roman"/>
@@ -12395,6 +12751,7 @@
               <w:t>surfcoarse</w:t>
             </w:r>
             <w:proofErr w:type="spellEnd"/>
+            <w:proofErr w:type="gramEnd"/>
           </w:p>
         </w:tc>
         <w:tc>
@@ -12501,11 +12858,19 @@
                 <w:rFonts w:ascii="Times New Roman" w:hAnsi="Times New Roman" w:cs="Times New Roman"/>
               </w:rPr>
             </w:pPr>
-            <w:r>
-              <w:rPr>
-                <w:rFonts w:ascii="Times New Roman" w:hAnsi="Times New Roman" w:cs="Times New Roman"/>
-              </w:rPr>
-              <w:t>temp_mean_fall_1</w:t>
+            <w:proofErr w:type="gramStart"/>
+            <w:r>
+              <w:rPr>
+                <w:rFonts w:ascii="Times New Roman" w:hAnsi="Times New Roman" w:cs="Times New Roman"/>
+              </w:rPr>
+              <w:t>temp</w:t>
+            </w:r>
+            <w:proofErr w:type="gramEnd"/>
+            <w:r>
+              <w:rPr>
+                <w:rFonts w:ascii="Times New Roman" w:hAnsi="Times New Roman" w:cs="Times New Roman"/>
+              </w:rPr>
+              <w:t>_mean_fall_1</w:t>
             </w:r>
           </w:p>
         </w:tc>
@@ -12614,11 +12979,19 @@
               </w:rPr>
             </w:pPr>
             <w:proofErr w:type="spellStart"/>
-            <w:r>
-              <w:rPr>
-                <w:rFonts w:ascii="Times New Roman" w:hAnsi="Times New Roman" w:cs="Times New Roman"/>
-              </w:rPr>
-              <w:t>temp_mean_winter</w:t>
+            <w:proofErr w:type="gramStart"/>
+            <w:r>
+              <w:rPr>
+                <w:rFonts w:ascii="Times New Roman" w:hAnsi="Times New Roman" w:cs="Times New Roman"/>
+              </w:rPr>
+              <w:t>temp</w:t>
+            </w:r>
+            <w:proofErr w:type="gramEnd"/>
+            <w:r>
+              <w:rPr>
+                <w:rFonts w:ascii="Times New Roman" w:hAnsi="Times New Roman" w:cs="Times New Roman"/>
+              </w:rPr>
+              <w:t>_mean_winter</w:t>
             </w:r>
             <w:proofErr w:type="spellEnd"/>
           </w:p>
@@ -12728,11 +13101,19 @@
               </w:rPr>
             </w:pPr>
             <w:proofErr w:type="spellStart"/>
-            <w:r>
-              <w:rPr>
-                <w:rFonts w:ascii="Times New Roman" w:hAnsi="Times New Roman" w:cs="Times New Roman"/>
-              </w:rPr>
-              <w:t>temp_mean_spring</w:t>
+            <w:proofErr w:type="gramStart"/>
+            <w:r>
+              <w:rPr>
+                <w:rFonts w:ascii="Times New Roman" w:hAnsi="Times New Roman" w:cs="Times New Roman"/>
+              </w:rPr>
+              <w:t>temp</w:t>
+            </w:r>
+            <w:proofErr w:type="gramEnd"/>
+            <w:r>
+              <w:rPr>
+                <w:rFonts w:ascii="Times New Roman" w:hAnsi="Times New Roman" w:cs="Times New Roman"/>
+              </w:rPr>
+              <w:t>_mean_spring</w:t>
             </w:r>
             <w:proofErr w:type="spellEnd"/>
           </w:p>
@@ -12841,11 +13222,19 @@
                 <w:rFonts w:ascii="Times New Roman" w:hAnsi="Times New Roman" w:cs="Times New Roman"/>
               </w:rPr>
             </w:pPr>
-            <w:r>
-              <w:rPr>
-                <w:rFonts w:ascii="Times New Roman" w:hAnsi="Times New Roman" w:cs="Times New Roman"/>
-              </w:rPr>
-              <w:t>prcp_mean_fall_1</w:t>
+            <w:proofErr w:type="gramStart"/>
+            <w:r>
+              <w:rPr>
+                <w:rFonts w:ascii="Times New Roman" w:hAnsi="Times New Roman" w:cs="Times New Roman"/>
+              </w:rPr>
+              <w:t>prcp</w:t>
+            </w:r>
+            <w:proofErr w:type="gramEnd"/>
+            <w:r>
+              <w:rPr>
+                <w:rFonts w:ascii="Times New Roman" w:hAnsi="Times New Roman" w:cs="Times New Roman"/>
+              </w:rPr>
+              <w:t>_mean_fall_1</w:t>
             </w:r>
           </w:p>
         </w:tc>
@@ -12954,11 +13343,19 @@
               </w:rPr>
             </w:pPr>
             <w:proofErr w:type="spellStart"/>
-            <w:r>
-              <w:rPr>
-                <w:rFonts w:ascii="Times New Roman" w:hAnsi="Times New Roman" w:cs="Times New Roman"/>
-              </w:rPr>
-              <w:t>prcp_mean_winter</w:t>
+            <w:proofErr w:type="gramStart"/>
+            <w:r>
+              <w:rPr>
+                <w:rFonts w:ascii="Times New Roman" w:hAnsi="Times New Roman" w:cs="Times New Roman"/>
+              </w:rPr>
+              <w:t>prcp</w:t>
+            </w:r>
+            <w:proofErr w:type="gramEnd"/>
+            <w:r>
+              <w:rPr>
+                <w:rFonts w:ascii="Times New Roman" w:hAnsi="Times New Roman" w:cs="Times New Roman"/>
+              </w:rPr>
+              <w:t>_mean_winter</w:t>
             </w:r>
             <w:proofErr w:type="spellEnd"/>
           </w:p>
@@ -13068,11 +13465,19 @@
               </w:rPr>
             </w:pPr>
             <w:proofErr w:type="spellStart"/>
-            <w:r>
-              <w:rPr>
-                <w:rFonts w:ascii="Times New Roman" w:hAnsi="Times New Roman" w:cs="Times New Roman"/>
-              </w:rPr>
-              <w:t>prcp_mean_spring</w:t>
+            <w:proofErr w:type="gramStart"/>
+            <w:r>
+              <w:rPr>
+                <w:rFonts w:ascii="Times New Roman" w:hAnsi="Times New Roman" w:cs="Times New Roman"/>
+              </w:rPr>
+              <w:t>prcp</w:t>
+            </w:r>
+            <w:proofErr w:type="gramEnd"/>
+            <w:r>
+              <w:rPr>
+                <w:rFonts w:ascii="Times New Roman" w:hAnsi="Times New Roman" w:cs="Times New Roman"/>
+              </w:rPr>
+              <w:t>_mean_spring</w:t>
             </w:r>
             <w:proofErr w:type="spellEnd"/>
           </w:p>
@@ -13212,7 +13617,7 @@
           <w:szCs w:val="28"/>
         </w:rPr>
       </w:pPr>
-      <w:commentRangeStart w:id="18"/>
+      <w:commentRangeStart w:id="24"/>
       <w:r>
         <w:rPr>
           <w:rFonts w:ascii="Times New Roman" w:hAnsi="Times New Roman" w:cs="Times New Roman"/>
@@ -13223,12 +13628,12 @@
         <w:lastRenderedPageBreak/>
         <w:t>Figures</w:t>
       </w:r>
-      <w:commentRangeEnd w:id="18"/>
+      <w:commentRangeEnd w:id="24"/>
       <w:r>
         <w:rPr>
           <w:rStyle w:val="CommentReference"/>
         </w:rPr>
-        <w:commentReference w:id="18"/>
+        <w:commentReference w:id="24"/>
       </w:r>
     </w:p>
     <w:p>
@@ -13265,19 +13670,19 @@
           <w:rFonts w:ascii="Times New Roman" w:hAnsi="Times New Roman" w:cs="Times New Roman"/>
         </w:rPr>
       </w:pPr>
-      <w:commentRangeStart w:id="19"/>
+      <w:commentRangeStart w:id="25"/>
       <w:r>
         <w:rPr>
           <w:rFonts w:ascii="Times New Roman" w:hAnsi="Times New Roman" w:cs="Times New Roman"/>
         </w:rPr>
         <w:t xml:space="preserve">Figure 1. </w:t>
       </w:r>
-      <w:commentRangeEnd w:id="19"/>
+      <w:commentRangeEnd w:id="25"/>
       <w:r>
         <w:rPr>
           <w:rStyle w:val="CommentReference"/>
         </w:rPr>
-        <w:commentReference w:id="19"/>
+        <w:commentReference w:id="25"/>
       </w:r>
       <w:r>
         <w:rPr>
@@ -13374,19 +13779,19 @@
         </w:rPr>
         <w:t xml:space="preserve">the </w:t>
       </w:r>
-      <w:commentRangeStart w:id="20"/>
+      <w:commentRangeStart w:id="26"/>
       <w:r>
         <w:rPr>
           <w:rFonts w:ascii="Times New Roman" w:hAnsi="Times New Roman" w:cs="Times New Roman"/>
         </w:rPr>
         <w:t>spatial model and a non-spatial model</w:t>
       </w:r>
-      <w:commentRangeEnd w:id="20"/>
+      <w:commentRangeEnd w:id="26"/>
       <w:r>
         <w:rPr>
           <w:rStyle w:val="CommentReference"/>
         </w:rPr>
-        <w:commentReference w:id="20"/>
+        <w:commentReference w:id="26"/>
       </w:r>
       <w:r>
         <w:rPr>
@@ -13416,12 +13821,11 @@
           <w:rFonts w:ascii="Times New Roman" w:hAnsi="Times New Roman" w:cs="Times New Roman"/>
         </w:rPr>
       </w:pPr>
-      <w:commentRangeStart w:id="21"/>
+      <w:commentRangeStart w:id="27"/>
       <w:r>
         <w:rPr>
           <w:rFonts w:ascii="Times New Roman" w:hAnsi="Times New Roman" w:cs="Times New Roman"/>
           <w:noProof/>
-          <w:lang w:val="en-GB" w:eastAsia="en-GB"/>
         </w:rPr>
         <w:drawing>
           <wp:inline distT="0" distB="0" distL="0" distR="0" wp14:anchorId="794407E2" wp14:editId="41EF724C">
@@ -13472,12 +13876,12 @@
           </wp:inline>
         </w:drawing>
       </w:r>
-      <w:commentRangeEnd w:id="21"/>
+      <w:commentRangeEnd w:id="27"/>
       <w:r>
         <w:rPr>
           <w:rStyle w:val="CommentReference"/>
         </w:rPr>
-        <w:commentReference w:id="21"/>
+        <w:commentReference w:id="27"/>
       </w:r>
     </w:p>
     <w:p>
@@ -13533,7 +13937,6 @@
         <w:rPr>
           <w:rFonts w:ascii="Times New Roman" w:hAnsi="Times New Roman" w:cs="Times New Roman"/>
           <w:noProof/>
-          <w:lang w:val="en-GB" w:eastAsia="en-GB"/>
         </w:rPr>
         <w:drawing>
           <wp:inline distT="0" distB="0" distL="0" distR="0" wp14:anchorId="1A009791" wp14:editId="23C353DE">
@@ -13727,7 +14130,6 @@
         <w:rPr>
           <w:rFonts w:ascii="Times New Roman" w:hAnsi="Times New Roman" w:cs="Times New Roman"/>
           <w:noProof/>
-          <w:lang w:val="en-GB" w:eastAsia="en-GB"/>
         </w:rPr>
         <w:drawing>
           <wp:inline distT="0" distB="0" distL="0" distR="0" wp14:anchorId="17753C59" wp14:editId="0798EDDD">
@@ -13870,7 +14272,6 @@
         <w:rPr>
           <w:rFonts w:ascii="Times New Roman" w:hAnsi="Times New Roman" w:cs="Times New Roman"/>
           <w:noProof/>
-          <w:lang w:val="en-GB" w:eastAsia="en-GB"/>
         </w:rPr>
         <w:drawing>
           <wp:inline distT="0" distB="0" distL="0" distR="0" wp14:anchorId="10E9EE5C" wp14:editId="796A064D">
@@ -13966,7 +14367,8 @@
           <w:rFonts w:ascii="Times New Roman" w:hAnsi="Times New Roman" w:cs="Times New Roman"/>
         </w:rPr>
       </w:pPr>
-      <w:commentRangeStart w:id="22"/>
+      <w:commentRangeStart w:id="28"/>
+      <w:proofErr w:type="gramStart"/>
       <w:r>
         <w:rPr>
           <w:rFonts w:ascii="Times New Roman" w:hAnsi="Times New Roman" w:cs="Times New Roman"/>
@@ -13983,22 +14385,37 @@
         <w:rPr>
           <w:rFonts w:ascii="Times New Roman" w:hAnsi="Times New Roman" w:cs="Times New Roman"/>
         </w:rPr>
-        <w:t xml:space="preserve"> (low res). </w:t>
+        <w:t xml:space="preserve"> (low res).</w:t>
       </w:r>
-      <w:commentRangeEnd w:id="22"/>
+      <w:proofErr w:type="gramEnd"/>
+      <w:r>
+        <w:rPr>
+          <w:rFonts w:ascii="Times New Roman" w:hAnsi="Times New Roman" w:cs="Times New Roman"/>
+        </w:rPr>
+        <w:t xml:space="preserve"> </w:t>
+      </w:r>
+      <w:commentRangeEnd w:id="28"/>
       <w:r>
         <w:rPr>
           <w:rStyle w:val="CommentReference"/>
         </w:rPr>
-        <w:commentReference w:id="22"/>
+        <w:commentReference w:id="28"/>
       </w:r>
+      <w:proofErr w:type="gramStart"/>
       <w:r>
         <w:rPr>
           <w:rFonts w:ascii="Times New Roman" w:hAnsi="Times New Roman" w:cs="Times New Roman"/>
         </w:rPr>
-        <w:t xml:space="preserve">Example of a spatiotemporal simulation of the abundance along a stream network over time. The top row shows the true (simulated) abundances and the middle row depicts the mean expected abundance based on the matching spatiotemporal model. The bottom row shows the mean expected abundance for a model with temporal autocorrelation but no spatial and spatiotemporal correlations. The simulation used values of </w:t>
+        <w:t>Example of a spatiotemporal simulation of the abundance along a stream network over time.</w:t>
       </w:r>
-      <w:commentRangeStart w:id="23"/>
+      <w:proofErr w:type="gramEnd"/>
+      <w:r>
+        <w:rPr>
+          <w:rFonts w:ascii="Times New Roman" w:hAnsi="Times New Roman" w:cs="Times New Roman"/>
+        </w:rPr>
+        <w:t xml:space="preserve"> The top row shows the true (simulated) abundances and the middle row depicts the mean expected abundance based on the matching spatiotemporal model. The bottom row shows the mean expected abundance for a model with temporal autocorrelation but no spatial and spatiotemporal correlations. The simulation used values of </w:t>
+      </w:r>
+      <w:commentRangeStart w:id="29"/>
       <w:r>
         <w:rPr>
           <w:rFonts w:ascii="Times New Roman" w:hAnsi="Times New Roman" w:cs="Times New Roman"/>
@@ -14054,13 +14471,13 @@
         </w:rPr>
         <w:t>N_years</w:t>
       </w:r>
-      <w:commentRangeEnd w:id="23"/>
+      <w:commentRangeEnd w:id="29"/>
       <w:proofErr w:type="spellEnd"/>
       <w:r>
         <w:rPr>
           <w:rStyle w:val="CommentReference"/>
         </w:rPr>
-        <w:commentReference w:id="23"/>
+        <w:commentReference w:id="29"/>
       </w:r>
       <w:r>
         <w:rPr>
@@ -14083,7 +14500,6 @@
         <w:rPr>
           <w:rFonts w:ascii="Times New Roman" w:hAnsi="Times New Roman" w:cs="Times New Roman"/>
           <w:noProof/>
-          <w:lang w:val="en-GB" w:eastAsia="en-GB"/>
         </w:rPr>
         <w:lastRenderedPageBreak/>
         <w:drawing>
@@ -14181,32 +14597,48 @@
           <w:rFonts w:ascii="Times New Roman" w:hAnsi="Times New Roman" w:cs="Times New Roman"/>
         </w:rPr>
       </w:pPr>
-      <w:commentRangeStart w:id="24"/>
+      <w:commentRangeStart w:id="30"/>
       <w:r>
         <w:t>Figure 7</w:t>
       </w:r>
-      <w:commentRangeEnd w:id="24"/>
+      <w:commentRangeEnd w:id="30"/>
       <w:r>
         <w:rPr>
           <w:rStyle w:val="CommentReference"/>
         </w:rPr>
-        <w:commentReference w:id="24"/>
+        <w:commentReference w:id="30"/>
       </w:r>
       <w:r>
         <w:t xml:space="preserve">. </w:t>
       </w:r>
+      <w:proofErr w:type="gramStart"/>
       <w:r>
         <w:rPr>
           <w:rFonts w:ascii="Times New Roman" w:hAnsi="Times New Roman" w:cs="Times New Roman"/>
         </w:rPr>
-        <w:t xml:space="preserve">Decay curves with distance for adult and YOY Brook Trout in the West Susquehanna watershed for the model including temporal and spatiotemporal components. </w:t>
+        <w:t>Decay curves with distance for adult and YOY Brook Trout in the West Susquehanna watershed for the model including temporal and spatiotemporal components.</w:t>
       </w:r>
-      <w:proofErr w:type="spellStart"/>
+      <w:proofErr w:type="gramEnd"/>
       <w:r>
         <w:rPr>
           <w:rFonts w:ascii="Times New Roman" w:hAnsi="Times New Roman" w:cs="Times New Roman"/>
         </w:rPr>
-        <w:t>rho_nu</w:t>
+        <w:t xml:space="preserve"> </w:t>
+      </w:r>
+      <w:proofErr w:type="spellStart"/>
+      <w:proofErr w:type="gramStart"/>
+      <w:r>
+        <w:rPr>
+          <w:rFonts w:ascii="Times New Roman" w:hAnsi="Times New Roman" w:cs="Times New Roman"/>
+        </w:rPr>
+        <w:t>rho</w:t>
+      </w:r>
+      <w:proofErr w:type="gramEnd"/>
+      <w:r>
+        <w:rPr>
+          <w:rFonts w:ascii="Times New Roman" w:hAnsi="Times New Roman" w:cs="Times New Roman"/>
+        </w:rPr>
+        <w:t>_nu</w:t>
       </w:r>
       <w:proofErr w:type="spellEnd"/>
       <w:r>
@@ -14240,7 +14672,6 @@
       <w:r>
         <w:rPr>
           <w:noProof/>
-          <w:lang w:val="en-GB" w:eastAsia="en-GB"/>
         </w:rPr>
         <w:drawing>
           <wp:inline distT="0" distB="0" distL="0" distR="0" wp14:anchorId="7491F28F" wp14:editId="1E134C9D">
@@ -14318,7 +14749,7 @@
 </file>
 
 <file path=word/comments.xml><?xml version="1.0" encoding="utf-8"?>
-<w:comments xmlns:wpc="http://schemas.microsoft.com/office/word/2010/wordprocessingCanvas" xmlns:cx="http://schemas.microsoft.com/office/drawing/2014/chartex" xmlns:cx1="http://schemas.microsoft.com/office/drawing/2015/9/8/chartex" xmlns:mc="http://schemas.openxmlformats.org/markup-compatibility/2006" xmlns:o="urn:schemas-microsoft-com:office:office" xmlns:r="http://schemas.openxmlformats.org/officeDocument/2006/relationships" xmlns:m="http://schemas.openxmlformats.org/officeDocument/2006/math" xmlns:v="urn:schemas-microsoft-com:vml" xmlns:wp14="http://schemas.microsoft.com/office/word/2010/wordprocessingDrawing" xmlns:wp="http://schemas.openxmlformats.org/drawingml/2006/wordprocessingDrawing" xmlns:w10="urn:schemas-microsoft-com:office:word" xmlns:w="http://schemas.openxmlformats.org/wordprocessingml/2006/main" xmlns:w14="http://schemas.microsoft.com/office/word/2010/wordml" xmlns:w15="http://schemas.microsoft.com/office/word/2012/wordml" xmlns:w16se="http://schemas.microsoft.com/office/word/2015/wordml/symex" xmlns:wpg="http://schemas.microsoft.com/office/word/2010/wordprocessingGroup" xmlns:wpi="http://schemas.microsoft.com/office/word/2010/wordprocessingInk" xmlns:wne="http://schemas.microsoft.com/office/word/2006/wordml" xmlns:wps="http://schemas.microsoft.com/office/word/2010/wordprocessingShape" mc:Ignorable="w14 w15 w16se wp14">
+<w:comments xmlns:wpc="http://schemas.microsoft.com/office/word/2010/wordprocessingCanvas" xmlns:mo="http://schemas.microsoft.com/office/mac/office/2008/main" xmlns:mc="http://schemas.openxmlformats.org/markup-compatibility/2006" xmlns:mv="urn:schemas-microsoft-com:mac:vml" xmlns:o="urn:schemas-microsoft-com:office:office" xmlns:r="http://schemas.openxmlformats.org/officeDocument/2006/relationships" xmlns:m="http://schemas.openxmlformats.org/officeDocument/2006/math" xmlns:v="urn:schemas-microsoft-com:vml" xmlns:wp14="http://schemas.microsoft.com/office/word/2010/wordprocessingDrawing" xmlns:wp="http://schemas.openxmlformats.org/drawingml/2006/wordprocessingDrawing" xmlns:w10="urn:schemas-microsoft-com:office:word" xmlns:w="http://schemas.openxmlformats.org/wordprocessingml/2006/main" xmlns:w14="http://schemas.microsoft.com/office/word/2010/wordml" xmlns:wpg="http://schemas.microsoft.com/office/word/2010/wordprocessingGroup" xmlns:wpi="http://schemas.microsoft.com/office/word/2010/wordprocessingInk" xmlns:wne="http://schemas.microsoft.com/office/word/2006/wordml" xmlns:wps="http://schemas.microsoft.com/office/word/2010/wordprocessingShape" mc:Ignorable="w14 wp14">
   <w:comment w:id="0" w:author="Thorson, James" w:date="2016-08-05T18:34:00Z" w:initials="TJ">
     <w:p>
       <w:pPr>
@@ -14335,7 +14766,7 @@
       </w:r>
     </w:p>
   </w:comment>
-  <w:comment w:id="1" w:author="Thorson, James" w:date="2016-08-05T17:42:00Z" w:initials="TJ">
+  <w:comment w:id="1" w:author="Thorson, James" w:date="2017-01-06T15:33:00Z" w:initials="TJ">
     <w:p>
       <w:pPr>
         <w:pStyle w:val="CommentText"/>
@@ -14351,7 +14782,7 @@
       </w:r>
     </w:p>
   </w:comment>
-  <w:comment w:id="2" w:author="Thorson, James" w:date="2016-08-05T18:34:00Z" w:initials="TJ">
+  <w:comment w:id="2" w:author="anon anon" w:date="2017-01-06T15:35:00Z" w:initials="anon">
     <w:p>
       <w:pPr>
         <w:pStyle w:val="CommentText"/>
@@ -14363,7 +14794,16 @@
         <w:annotationRef/>
       </w:r>
       <w:r>
-        <w:t>JTT – includes alpha in the code, the grand intercept</w:t>
+        <w:t>I’m not sure a 3</w:t>
+      </w:r>
+      <w:r>
+        <w:rPr>
+          <w:vertAlign w:val="superscript"/>
+        </w:rPr>
+        <w:t>rd</w:t>
+      </w:r>
+      <w:r>
+        <w:t xml:space="preserve"> column is necessary since it would just be the first couple words of the description in most cases but would take up considerable space. I’ll hold off for now but could add in later.</w:t>
       </w:r>
     </w:p>
   </w:comment>
@@ -14378,21 +14818,112 @@
         </w:rPr>
         <w:annotationRef/>
       </w:r>
+      <m:oMath>
+        <m:sSubSup>
+          <m:sSubSupPr>
+            <m:ctrlPr>
+              <w:rPr>
+                <w:rFonts w:ascii="Cambria Math" w:hAnsi="Cambria Math" w:cs="Times New Roman"/>
+                <w:i/>
+              </w:rPr>
+            </m:ctrlPr>
+          </m:sSubSupPr>
+          <m:e>
+            <m:r>
+              <w:rPr>
+                <w:rFonts w:ascii="Cambria Math" w:hAnsi="Cambria Math" w:cs="Times New Roman"/>
+              </w:rPr>
+              <m:t>σ</m:t>
+            </m:r>
+          </m:e>
+          <m:sub>
+            <m:r>
+              <w:rPr>
+                <w:rFonts w:ascii="Cambria Math" w:hAnsi="Cambria Math" w:cs="Times New Roman"/>
+              </w:rPr>
+              <m:t>s</m:t>
+            </m:r>
+          </m:sub>
+          <m:sup>
+            <m:r>
+              <w:rPr>
+                <w:rFonts w:ascii="Cambria Math" w:hAnsi="Cambria Math" w:cs="Times New Roman"/>
+              </w:rPr>
+              <m:t>2</m:t>
+            </m:r>
+          </m:sup>
+        </m:sSubSup>
+      </m:oMath>
       <w:r>
-        <w:t>maybe d for depletion pass, so we don’t confuse p for pass with p for detection rate or r for removal pass or we could just use a standard like j (maybe safest)</w:t>
+        <w:t>(</w:t>
+      </w:r>
+      <w:proofErr w:type="gramStart"/>
+      <w:r>
+        <w:t>s</w:t>
+      </w:r>
+      <w:proofErr w:type="gramEnd"/>
+      <w:r>
+        <w:t xml:space="preserve">)? </w:t>
+      </w:r>
+      <w:proofErr w:type="gramStart"/>
+      <w:r>
+        <w:t>because</w:t>
+      </w:r>
+      <w:proofErr w:type="gramEnd"/>
+      <w:r>
+        <w:t xml:space="preserve"> varies spatially</w:t>
       </w:r>
     </w:p>
-    <w:p>
-      <w:pPr>
-        <w:pStyle w:val="CommentText"/>
-      </w:pPr>
-    </w:p>
+  </w:comment>
+  <w:comment w:id="4" w:author="Daniel Hocking" w:date="2016-08-05T13:38:00Z" w:initials="DJH">
     <w:p>
       <w:pPr>
         <w:pStyle w:val="CommentText"/>
       </w:pPr>
       <w:r>
-        <w:t>JTT – Yes, good idea!  I’ll start changing here, but please make sure its fixed throughout</w:t>
+        <w:rPr>
+          <w:rStyle w:val="CommentReference"/>
+        </w:rPr>
+        <w:annotationRef/>
+      </w:r>
+      <w:proofErr w:type="gramStart"/>
+      <w:r>
+        <w:t>should</w:t>
+      </w:r>
+      <w:proofErr w:type="gramEnd"/>
+      <w:r>
+        <w:t xml:space="preserve"> it be </w:t>
+      </w:r>
+      <m:oMath>
+        <m:sSub>
+          <m:sSubPr>
+            <m:ctrlPr>
+              <w:rPr>
+                <w:rFonts w:ascii="Cambria Math" w:hAnsi="Cambria Math" w:cs="Times New Roman"/>
+                <w:i/>
+              </w:rPr>
+            </m:ctrlPr>
+          </m:sSubPr>
+          <m:e>
+            <m:r>
+              <w:rPr>
+                <w:rFonts w:ascii="Cambria Math" w:hAnsi="Cambria Math" w:cs="Times New Roman"/>
+              </w:rPr>
+              <m:t>ρ</m:t>
+            </m:r>
+          </m:e>
+          <m:sub>
+            <m:r>
+              <w:rPr>
+                <w:rFonts w:ascii="Cambria Math" w:hAnsi="Cambria Math" w:cs="Times New Roman"/>
+              </w:rPr>
+              <m:t>s</m:t>
+            </m:r>
+          </m:sub>
+        </m:sSub>
+      </m:oMath>
+      <w:r>
+        <w:t>(s) since varies spatially? It would help differentiate it from the other rho that do not vary (scalars)</w:t>
       </w:r>
     </w:p>
   </w:comment>
@@ -14407,111 +14938,20 @@
         </w:rPr>
         <w:annotationRef/>
       </w:r>
-      <m:oMath>
-        <m:sSubSup>
-          <m:sSubSupPr>
-            <m:ctrlPr>
-              <w:rPr>
-                <w:rFonts w:ascii="Cambria Math" w:hAnsi="Cambria Math" w:cs="Times New Roman"/>
-                <w:i/>
-              </w:rPr>
-            </m:ctrlPr>
-          </m:sSubSupPr>
-          <m:e>
-            <m:r>
-              <w:rPr>
-                <w:rFonts w:ascii="Cambria Math" w:hAnsi="Cambria Math" w:cs="Times New Roman"/>
-              </w:rPr>
-              <m:t>σ</m:t>
-            </m:r>
-          </m:e>
-          <m:sub>
-            <m:r>
-              <w:rPr>
-                <w:rFonts w:ascii="Cambria Math" w:hAnsi="Cambria Math" w:cs="Times New Roman"/>
-              </w:rPr>
-              <m:t>s</m:t>
-            </m:r>
-          </m:sub>
-          <m:sup>
-            <m:r>
-              <w:rPr>
-                <w:rFonts w:ascii="Cambria Math" w:hAnsi="Cambria Math" w:cs="Times New Roman"/>
-              </w:rPr>
-              <m:t>2</m:t>
-            </m:r>
-          </m:sup>
-        </m:sSubSup>
-      </m:oMath>
       <w:r>
-        <w:t>(s)? because varies spatially</w:t>
+        <w:t>(</w:t>
+      </w:r>
+      <w:proofErr w:type="gramStart"/>
+      <w:r>
+        <w:t>s</w:t>
+      </w:r>
+      <w:proofErr w:type="gramEnd"/>
+      <w:r>
+        <w:t>)?</w:t>
       </w:r>
     </w:p>
   </w:comment>
   <w:comment w:id="6" w:author="Daniel Hocking" w:date="2016-08-05T13:38:00Z" w:initials="DJH">
-    <w:p>
-      <w:pPr>
-        <w:pStyle w:val="CommentText"/>
-      </w:pPr>
-      <w:r>
-        <w:rPr>
-          <w:rStyle w:val="CommentReference"/>
-        </w:rPr>
-        <w:annotationRef/>
-      </w:r>
-      <w:r>
-        <w:t xml:space="preserve">should it be </w:t>
-      </w:r>
-      <m:oMath>
-        <m:sSub>
-          <m:sSubPr>
-            <m:ctrlPr>
-              <w:rPr>
-                <w:rFonts w:ascii="Cambria Math" w:hAnsi="Cambria Math" w:cs="Times New Roman"/>
-                <w:i/>
-              </w:rPr>
-            </m:ctrlPr>
-          </m:sSubPr>
-          <m:e>
-            <m:r>
-              <w:rPr>
-                <w:rFonts w:ascii="Cambria Math" w:hAnsi="Cambria Math" w:cs="Times New Roman"/>
-              </w:rPr>
-              <m:t>ρ</m:t>
-            </m:r>
-          </m:e>
-          <m:sub>
-            <m:r>
-              <w:rPr>
-                <w:rFonts w:ascii="Cambria Math" w:hAnsi="Cambria Math" w:cs="Times New Roman"/>
-              </w:rPr>
-              <m:t>s</m:t>
-            </m:r>
-          </m:sub>
-        </m:sSub>
-      </m:oMath>
-      <w:r>
-        <w:t>(s) since varies spatially? It would help differentiate it from the other rho that do not vary (scalars)</w:t>
-      </w:r>
-    </w:p>
-  </w:comment>
-  <w:comment w:id="7" w:author="Daniel Hocking" w:date="2016-08-05T13:38:00Z" w:initials="DJH">
-    <w:p>
-      <w:pPr>
-        <w:pStyle w:val="CommentText"/>
-      </w:pPr>
-      <w:r>
-        <w:rPr>
-          <w:rStyle w:val="CommentReference"/>
-        </w:rPr>
-        <w:annotationRef/>
-      </w:r>
-      <w:r>
-        <w:t>(s)?</w:t>
-      </w:r>
-    </w:p>
-  </w:comment>
-  <w:comment w:id="8" w:author="Daniel Hocking" w:date="2016-08-05T13:38:00Z" w:initials="DJH">
     <w:p>
       <w:pPr>
         <w:pStyle w:val="CommentText"/>
@@ -14565,7 +15005,15 @@
         </m:sSubSup>
       </m:oMath>
       <w:r>
-        <w:t xml:space="preserve"> seems like it would actually be an array or maybe a matrix with continuous space. If I understand it correctly, </w:t>
+        <w:t xml:space="preserve"> </w:t>
+      </w:r>
+      <w:proofErr w:type="gramStart"/>
+      <w:r>
+        <w:t>seems</w:t>
+      </w:r>
+      <w:proofErr w:type="gramEnd"/>
+      <w:r>
+        <w:t xml:space="preserve"> like it would actually be an array or maybe a matrix with continuous space. If I understand it correctly, </w:t>
       </w:r>
       <m:oMath>
         <m:sSubSup>
@@ -14608,7 +15056,7 @@
       </w:r>
     </w:p>
   </w:comment>
-  <w:comment w:id="9" w:author="Daniel Hocking" w:date="2016-08-05T13:38:00Z" w:initials="DJH">
+  <w:comment w:id="7" w:author="Daniel Hocking" w:date="2016-08-05T13:38:00Z" w:initials="DJH">
     <w:p>
       <w:pPr>
         <w:pStyle w:val="CommentText"/>
@@ -14620,27 +15068,19 @@
         <w:annotationRef/>
       </w:r>
       <w:r>
-        <w:t>(s)?</w:t>
+        <w:t>(</w:t>
+      </w:r>
+      <w:proofErr w:type="gramStart"/>
+      <w:r>
+        <w:t>s</w:t>
+      </w:r>
+      <w:proofErr w:type="gramEnd"/>
+      <w:r>
+        <w:t>)?</w:t>
       </w:r>
     </w:p>
   </w:comment>
-  <w:comment w:id="10" w:author="Daniel Hocking" w:date="2016-08-05T13:38:00Z" w:initials="DJH">
-    <w:p>
-      <w:pPr>
-        <w:pStyle w:val="CommentText"/>
-      </w:pPr>
-      <w:r>
-        <w:rPr>
-          <w:rStyle w:val="CommentReference"/>
-        </w:rPr>
-        <w:annotationRef/>
-      </w:r>
-      <w:r>
-        <w:t>inferred but not explicitly in manuscript</w:t>
-      </w:r>
-    </w:p>
-  </w:comment>
-  <w:comment w:id="11" w:author="Thorson, James" w:date="2016-08-05T18:35:00Z" w:initials="TJ">
+  <w:comment w:id="17" w:author="Thorson, James" w:date="2016-08-05T18:35:00Z" w:initials="TJ">
     <w:p>
       <w:pPr>
         <w:pStyle w:val="CommentText"/>
@@ -14656,7 +15096,7 @@
       </w:r>
     </w:p>
   </w:comment>
-  <w:comment w:id="12" w:author="Thorson, James" w:date="2016-08-05T17:38:00Z" w:initials="TJ">
+  <w:comment w:id="18" w:author="Thorson, James" w:date="2016-08-05T17:38:00Z" w:initials="TJ">
     <w:p>
       <w:pPr>
         <w:pStyle w:val="CommentText"/>
@@ -14680,7 +15120,7 @@
       </w:r>
     </w:p>
   </w:comment>
-  <w:comment w:id="13" w:author="Thorson, James" w:date="2016-08-05T17:39:00Z" w:initials="TJ">
+  <w:comment w:id="19" w:author="Thorson, James" w:date="2016-08-05T17:39:00Z" w:initials="TJ">
     <w:p>
       <w:pPr>
         <w:pStyle w:val="CommentText"/>
@@ -14696,7 +15136,7 @@
       </w:r>
     </w:p>
   </w:comment>
-  <w:comment w:id="14" w:author="Daniel Hocking" w:date="2016-08-05T15:20:00Z" w:initials="DJH">
+  <w:comment w:id="20" w:author="Daniel Hocking" w:date="2016-08-05T15:20:00Z" w:initials="DJH">
     <w:p>
       <w:pPr>
         <w:pStyle w:val="CommentText"/>
@@ -14712,7 +15152,7 @@
       </w:r>
     </w:p>
   </w:comment>
-  <w:comment w:id="15" w:author="Daniel Hocking" w:date="2016-08-05T15:24:00Z" w:initials="DJH">
+  <w:comment w:id="21" w:author="Daniel Hocking" w:date="2016-08-05T15:24:00Z" w:initials="DJH">
     <w:p>
       <w:pPr>
         <w:pStyle w:val="CommentText"/>
@@ -14728,7 +15168,7 @@
       </w:r>
     </w:p>
   </w:comment>
-  <w:comment w:id="16" w:author="Thorson, James" w:date="2016-08-05T17:40:00Z" w:initials="TJ">
+  <w:comment w:id="22" w:author="Thorson, James" w:date="2016-08-05T17:40:00Z" w:initials="TJ">
     <w:p>
       <w:pPr>
         <w:pStyle w:val="CommentText"/>
@@ -14744,7 +15184,7 @@
       </w:r>
     </w:p>
   </w:comment>
-  <w:comment w:id="17" w:author="Daniel Hocking" w:date="2016-08-05T15:22:00Z" w:initials="DJH">
+  <w:comment w:id="23" w:author="Daniel Hocking" w:date="2016-08-05T15:22:00Z" w:initials="DJH">
     <w:p>
       <w:pPr>
         <w:pStyle w:val="CommentText"/>
@@ -14755,12 +15195,17 @@
         </w:rPr>
         <w:annotationRef/>
       </w:r>
+      <w:proofErr w:type="gramStart"/>
       <w:r>
-        <w:t>mean across all nodes and years – not sure I’ll include it in the final table</w:t>
+        <w:t>mean</w:t>
+      </w:r>
+      <w:proofErr w:type="gramEnd"/>
+      <w:r>
+        <w:t xml:space="preserve"> across all nodes and years – not sure I’ll include it in the final table</w:t>
       </w:r>
     </w:p>
   </w:comment>
-  <w:comment w:id="18" w:author="Thorson, James" w:date="2016-08-05T17:43:00Z" w:initials="TJ">
+  <w:comment w:id="24" w:author="Thorson, James" w:date="2016-08-05T17:43:00Z" w:initials="TJ">
     <w:p>
       <w:pPr>
         <w:pStyle w:val="CommentText"/>
@@ -14776,7 +15221,7 @@
       </w:r>
     </w:p>
   </w:comment>
-  <w:comment w:id="19" w:author="Daniel Hocking" w:date="2016-08-05T15:26:00Z" w:initials="DJH">
+  <w:comment w:id="25" w:author="Daniel Hocking" w:date="2016-08-05T15:26:00Z" w:initials="DJH">
     <w:p>
       <w:pPr>
         <w:pStyle w:val="CommentText"/>
@@ -14792,7 +15237,7 @@
       </w:r>
     </w:p>
   </w:comment>
-  <w:comment w:id="20" w:author="Thorson, James" w:date="2016-08-05T17:41:00Z" w:initials="TJ">
+  <w:comment w:id="26" w:author="Thorson, James" w:date="2016-08-05T17:41:00Z" w:initials="TJ">
     <w:p>
       <w:pPr>
         <w:pStyle w:val="CommentText"/>
@@ -14808,7 +15253,7 @@
       </w:r>
     </w:p>
   </w:comment>
-  <w:comment w:id="21" w:author="Daniel Hocking" w:date="2016-08-05T15:37:00Z" w:initials="DJH">
+  <w:comment w:id="27" w:author="Daniel Hocking" w:date="2016-08-05T15:37:00Z" w:initials="DJH">
     <w:p>
       <w:pPr>
         <w:pStyle w:val="CommentText"/>
@@ -14824,7 +15269,7 @@
       </w:r>
     </w:p>
   </w:comment>
-  <w:comment w:id="22" w:author="Thorson, James" w:date="2016-08-05T17:44:00Z" w:initials="TJ">
+  <w:comment w:id="28" w:author="Thorson, James" w:date="2016-08-05T17:44:00Z" w:initials="TJ">
     <w:p>
       <w:pPr>
         <w:pStyle w:val="CommentText"/>
@@ -14840,7 +15285,7 @@
       </w:r>
     </w:p>
   </w:comment>
-  <w:comment w:id="23" w:author="Daniel Hocking" w:date="2016-08-05T13:38:00Z" w:initials="DJH">
+  <w:comment w:id="29" w:author="Daniel Hocking" w:date="2016-08-05T13:38:00Z" w:initials="DJH">
     <w:p>
       <w:pPr>
         <w:pStyle w:val="CommentText"/>
@@ -14856,7 +15301,7 @@
       </w:r>
     </w:p>
   </w:comment>
-  <w:comment w:id="24" w:author="Thorson, James" w:date="2016-08-05T17:46:00Z" w:initials="TJ">
+  <w:comment w:id="30" w:author="Thorson, James" w:date="2016-08-05T17:46:00Z" w:initials="TJ">
     <w:p>
       <w:pPr>
         <w:pStyle w:val="CommentText"/>
@@ -14934,7 +15379,7 @@
 </file>
 
 <file path=word/styles.xml><?xml version="1.0" encoding="utf-8"?>
-<w:styles xmlns:mc="http://schemas.openxmlformats.org/markup-compatibility/2006" xmlns:r="http://schemas.openxmlformats.org/officeDocument/2006/relationships" xmlns:w="http://schemas.openxmlformats.org/wordprocessingml/2006/main" xmlns:w14="http://schemas.microsoft.com/office/word/2010/wordml" xmlns:w15="http://schemas.microsoft.com/office/word/2012/wordml" xmlns:w16se="http://schemas.microsoft.com/office/word/2015/wordml/symex" mc:Ignorable="w14 w15 w16se">
+<w:styles xmlns:mc="http://schemas.openxmlformats.org/markup-compatibility/2006" xmlns:r="http://schemas.openxmlformats.org/officeDocument/2006/relationships" xmlns:w="http://schemas.openxmlformats.org/wordprocessingml/2006/main" xmlns:w14="http://schemas.microsoft.com/office/word/2010/wordml" mc:Ignorable="w14">
   <w:docDefaults>
     <w:rPrDefault>
       <w:rPr>
@@ -14946,369 +15391,153 @@
     </w:rPrDefault>
     <w:pPrDefault/>
   </w:docDefaults>
-  <w:latentStyles w:defLockedState="0" w:defUIPriority="99" w:defSemiHidden="0" w:defUnhideWhenUsed="0" w:defQFormat="0" w:count="371">
-    <w:lsdException w:name="Normal" w:uiPriority="0" w:qFormat="1"/>
-    <w:lsdException w:name="heading 1" w:uiPriority="9" w:qFormat="1"/>
-    <w:lsdException w:name="heading 2" w:semiHidden="1" w:uiPriority="0" w:unhideWhenUsed="1" w:qFormat="1"/>
-    <w:lsdException w:name="heading 3" w:semiHidden="1" w:uiPriority="9" w:unhideWhenUsed="1" w:qFormat="1"/>
-    <w:lsdException w:name="heading 4" w:semiHidden="1" w:uiPriority="9" w:unhideWhenUsed="1" w:qFormat="1"/>
-    <w:lsdException w:name="heading 5" w:semiHidden="1" w:uiPriority="9" w:unhideWhenUsed="1" w:qFormat="1"/>
-    <w:lsdException w:name="heading 6" w:semiHidden="1" w:uiPriority="9" w:unhideWhenUsed="1" w:qFormat="1"/>
-    <w:lsdException w:name="heading 7" w:semiHidden="1" w:uiPriority="9" w:unhideWhenUsed="1" w:qFormat="1"/>
-    <w:lsdException w:name="heading 8" w:semiHidden="1" w:uiPriority="9" w:unhideWhenUsed="1" w:qFormat="1"/>
-    <w:lsdException w:name="heading 9" w:semiHidden="1" w:uiPriority="9" w:unhideWhenUsed="1" w:qFormat="1"/>
-    <w:lsdException w:name="index 1" w:semiHidden="1" w:unhideWhenUsed="1"/>
-    <w:lsdException w:name="index 2" w:semiHidden="1" w:unhideWhenUsed="1"/>
-    <w:lsdException w:name="index 3" w:semiHidden="1" w:unhideWhenUsed="1"/>
-    <w:lsdException w:name="index 4" w:semiHidden="1" w:unhideWhenUsed="1"/>
-    <w:lsdException w:name="index 5" w:semiHidden="1" w:unhideWhenUsed="1"/>
-    <w:lsdException w:name="index 6" w:semiHidden="1" w:unhideWhenUsed="1"/>
-    <w:lsdException w:name="index 7" w:semiHidden="1" w:unhideWhenUsed="1"/>
-    <w:lsdException w:name="index 8" w:semiHidden="1" w:unhideWhenUsed="1"/>
-    <w:lsdException w:name="index 9" w:semiHidden="1" w:unhideWhenUsed="1"/>
-    <w:lsdException w:name="toc 1" w:semiHidden="1" w:uiPriority="39" w:unhideWhenUsed="1"/>
-    <w:lsdException w:name="toc 2" w:semiHidden="1" w:uiPriority="39" w:unhideWhenUsed="1"/>
-    <w:lsdException w:name="toc 3" w:semiHidden="1" w:uiPriority="39" w:unhideWhenUsed="1"/>
-    <w:lsdException w:name="toc 4" w:semiHidden="1" w:uiPriority="39" w:unhideWhenUsed="1"/>
-    <w:lsdException w:name="toc 5" w:semiHidden="1" w:uiPriority="39" w:unhideWhenUsed="1"/>
-    <w:lsdException w:name="toc 6" w:semiHidden="1" w:uiPriority="39" w:unhideWhenUsed="1"/>
-    <w:lsdException w:name="toc 7" w:semiHidden="1" w:uiPriority="39" w:unhideWhenUsed="1"/>
-    <w:lsdException w:name="toc 8" w:semiHidden="1" w:uiPriority="39" w:unhideWhenUsed="1"/>
-    <w:lsdException w:name="toc 9" w:semiHidden="1" w:uiPriority="39" w:unhideWhenUsed="1"/>
-    <w:lsdException w:name="Normal Indent" w:semiHidden="1" w:unhideWhenUsed="1"/>
-    <w:lsdException w:name="footnote text" w:semiHidden="1" w:unhideWhenUsed="1"/>
-    <w:lsdException w:name="annotation text" w:semiHidden="1" w:unhideWhenUsed="1"/>
-    <w:lsdException w:name="header" w:semiHidden="1" w:unhideWhenUsed="1"/>
-    <w:lsdException w:name="footer" w:semiHidden="1" w:unhideWhenUsed="1"/>
-    <w:lsdException w:name="index heading" w:semiHidden="1" w:unhideWhenUsed="1"/>
-    <w:lsdException w:name="caption" w:semiHidden="1" w:uiPriority="35" w:unhideWhenUsed="1" w:qFormat="1"/>
-    <w:lsdException w:name="table of figures" w:semiHidden="1" w:unhideWhenUsed="1"/>
-    <w:lsdException w:name="envelope address" w:semiHidden="1" w:unhideWhenUsed="1"/>
-    <w:lsdException w:name="envelope return" w:semiHidden="1" w:unhideWhenUsed="1"/>
-    <w:lsdException w:name="footnote reference" w:semiHidden="1" w:unhideWhenUsed="1"/>
-    <w:lsdException w:name="annotation reference" w:semiHidden="1" w:unhideWhenUsed="1"/>
-    <w:lsdException w:name="line number" w:semiHidden="1" w:unhideWhenUsed="1"/>
-    <w:lsdException w:name="page number" w:semiHidden="1" w:unhideWhenUsed="1"/>
-    <w:lsdException w:name="endnote reference" w:semiHidden="1" w:unhideWhenUsed="1"/>
-    <w:lsdException w:name="endnote text" w:semiHidden="1" w:unhideWhenUsed="1"/>
-    <w:lsdException w:name="table of authorities" w:semiHidden="1" w:unhideWhenUsed="1"/>
-    <w:lsdException w:name="macro" w:semiHidden="1" w:unhideWhenUsed="1"/>
-    <w:lsdException w:name="toa heading" w:semiHidden="1" w:unhideWhenUsed="1"/>
-    <w:lsdException w:name="List" w:semiHidden="1" w:unhideWhenUsed="1"/>
-    <w:lsdException w:name="List Bullet" w:semiHidden="1" w:unhideWhenUsed="1"/>
-    <w:lsdException w:name="List Number" w:semiHidden="1" w:unhideWhenUsed="1"/>
-    <w:lsdException w:name="List 2" w:semiHidden="1" w:unhideWhenUsed="1"/>
-    <w:lsdException w:name="List 3" w:semiHidden="1" w:unhideWhenUsed="1"/>
-    <w:lsdException w:name="List 4" w:semiHidden="1" w:unhideWhenUsed="1"/>
-    <w:lsdException w:name="List 5" w:semiHidden="1" w:unhideWhenUsed="1"/>
-    <w:lsdException w:name="List Bullet 2" w:semiHidden="1" w:unhideWhenUsed="1"/>
-    <w:lsdException w:name="List Bullet 3" w:semiHidden="1" w:unhideWhenUsed="1"/>
-    <w:lsdException w:name="List Bullet 4" w:semiHidden="1" w:unhideWhenUsed="1"/>
-    <w:lsdException w:name="List Bullet 5" w:semiHidden="1" w:unhideWhenUsed="1"/>
-    <w:lsdException w:name="List Number 2" w:semiHidden="1" w:unhideWhenUsed="1"/>
-    <w:lsdException w:name="List Number 3" w:semiHidden="1" w:unhideWhenUsed="1"/>
-    <w:lsdException w:name="List Number 4" w:semiHidden="1" w:unhideWhenUsed="1"/>
-    <w:lsdException w:name="List Number 5" w:semiHidden="1" w:unhideWhenUsed="1"/>
-    <w:lsdException w:name="Title" w:uiPriority="10" w:qFormat="1"/>
-    <w:lsdException w:name="Closing" w:semiHidden="1" w:unhideWhenUsed="1"/>
-    <w:lsdException w:name="Signature" w:semiHidden="1" w:unhideWhenUsed="1"/>
-    <w:lsdException w:name="Default Paragraph Font" w:semiHidden="1" w:uiPriority="1" w:unhideWhenUsed="1"/>
-    <w:lsdException w:name="Body Text" w:semiHidden="1" w:unhideWhenUsed="1"/>
-    <w:lsdException w:name="Body Text Indent" w:semiHidden="1" w:unhideWhenUsed="1"/>
-    <w:lsdException w:name="List Continue" w:semiHidden="1" w:unhideWhenUsed="1"/>
-    <w:lsdException w:name="List Continue 2" w:semiHidden="1" w:unhideWhenUsed="1"/>
-    <w:lsdException w:name="List Continue 3" w:semiHidden="1" w:unhideWhenUsed="1"/>
-    <w:lsdException w:name="List Continue 4" w:semiHidden="1" w:unhideWhenUsed="1"/>
-    <w:lsdException w:name="List Continue 5" w:semiHidden="1" w:unhideWhenUsed="1"/>
-    <w:lsdException w:name="Message Header" w:semiHidden="1" w:unhideWhenUsed="1"/>
-    <w:lsdException w:name="Subtitle" w:uiPriority="11" w:qFormat="1"/>
-    <w:lsdException w:name="Salutation" w:semiHidden="1" w:unhideWhenUsed="1"/>
-    <w:lsdException w:name="Date" w:semiHidden="1" w:unhideWhenUsed="1"/>
-    <w:lsdException w:name="Body Text First Indent" w:semiHidden="1" w:unhideWhenUsed="1"/>
-    <w:lsdException w:name="Body Text First Indent 2" w:semiHidden="1" w:unhideWhenUsed="1"/>
-    <w:lsdException w:name="Note Heading" w:semiHidden="1" w:unhideWhenUsed="1"/>
-    <w:lsdException w:name="Body Text 2" w:semiHidden="1" w:unhideWhenUsed="1"/>
-    <w:lsdException w:name="Body Text 3" w:semiHidden="1" w:unhideWhenUsed="1"/>
-    <w:lsdException w:name="Body Text Indent 2" w:semiHidden="1" w:unhideWhenUsed="1"/>
-    <w:lsdException w:name="Body Text Indent 3" w:semiHidden="1" w:unhideWhenUsed="1"/>
-    <w:lsdException w:name="Block Text" w:semiHidden="1" w:unhideWhenUsed="1"/>
-    <w:lsdException w:name="Hyperlink" w:semiHidden="1" w:unhideWhenUsed="1"/>
-    <w:lsdException w:name="FollowedHyperlink" w:semiHidden="1" w:unhideWhenUsed="1"/>
-    <w:lsdException w:name="Strong" w:uiPriority="22" w:qFormat="1"/>
-    <w:lsdException w:name="Emphasis" w:uiPriority="20" w:qFormat="1"/>
-    <w:lsdException w:name="Document Map" w:semiHidden="1" w:unhideWhenUsed="1"/>
-    <w:lsdException w:name="Plain Text" w:semiHidden="1" w:unhideWhenUsed="1"/>
-    <w:lsdException w:name="E-mail Signature" w:semiHidden="1" w:unhideWhenUsed="1"/>
-    <w:lsdException w:name="HTML Top of Form" w:semiHidden="1" w:unhideWhenUsed="1"/>
-    <w:lsdException w:name="HTML Bottom of Form" w:semiHidden="1" w:unhideWhenUsed="1"/>
-    <w:lsdException w:name="Normal (Web)" w:semiHidden="1" w:unhideWhenUsed="1"/>
-    <w:lsdException w:name="HTML Acronym" w:semiHidden="1" w:unhideWhenUsed="1"/>
-    <w:lsdException w:name="HTML Address" w:semiHidden="1" w:unhideWhenUsed="1"/>
-    <w:lsdException w:name="HTML Cite" w:semiHidden="1" w:unhideWhenUsed="1"/>
-    <w:lsdException w:name="HTML Code" w:semiHidden="1" w:unhideWhenUsed="1"/>
-    <w:lsdException w:name="HTML Definition" w:semiHidden="1" w:unhideWhenUsed="1"/>
-    <w:lsdException w:name="HTML Keyboard" w:semiHidden="1" w:unhideWhenUsed="1"/>
-    <w:lsdException w:name="HTML Preformatted" w:semiHidden="1" w:unhideWhenUsed="1"/>
-    <w:lsdException w:name="HTML Sample" w:semiHidden="1" w:unhideWhenUsed="1"/>
-    <w:lsdException w:name="HTML Typewriter" w:semiHidden="1" w:unhideWhenUsed="1"/>
-    <w:lsdException w:name="HTML Variable" w:semiHidden="1" w:unhideWhenUsed="1"/>
-    <w:lsdException w:name="Normal Table" w:semiHidden="1" w:unhideWhenUsed="1"/>
-    <w:lsdException w:name="annotation subject" w:semiHidden="1" w:unhideWhenUsed="1"/>
-    <w:lsdException w:name="No List" w:semiHidden="1" w:unhideWhenUsed="1"/>
-    <w:lsdException w:name="Outline List 1" w:semiHidden="1" w:unhideWhenUsed="1"/>
-    <w:lsdException w:name="Outline List 2" w:semiHidden="1" w:unhideWhenUsed="1"/>
-    <w:lsdException w:name="Outline List 3" w:semiHidden="1" w:unhideWhenUsed="1"/>
-    <w:lsdException w:name="Table Simple 1" w:semiHidden="1" w:unhideWhenUsed="1"/>
-    <w:lsdException w:name="Table Simple 2" w:semiHidden="1" w:unhideWhenUsed="1"/>
-    <w:lsdException w:name="Table Simple 3" w:semiHidden="1" w:unhideWhenUsed="1"/>
-    <w:lsdException w:name="Table Classic 1" w:semiHidden="1" w:unhideWhenUsed="1"/>
-    <w:lsdException w:name="Table Classic 2" w:semiHidden="1" w:unhideWhenUsed="1"/>
-    <w:lsdException w:name="Table Classic 3" w:semiHidden="1" w:unhideWhenUsed="1"/>
-    <w:lsdException w:name="Table Classic 4" w:semiHidden="1" w:unhideWhenUsed="1"/>
-    <w:lsdException w:name="Table Colorful 1" w:semiHidden="1" w:unhideWhenUsed="1"/>
-    <w:lsdException w:name="Table Colorful 2" w:semiHidden="1" w:unhideWhenUsed="1"/>
-    <w:lsdException w:name="Table Colorful 3" w:semiHidden="1" w:unhideWhenUsed="1"/>
-    <w:lsdException w:name="Table Columns 1" w:semiHidden="1" w:unhideWhenUsed="1"/>
-    <w:lsdException w:name="Table Columns 2" w:semiHidden="1" w:unhideWhenUsed="1"/>
-    <w:lsdException w:name="Table Columns 3" w:semiHidden="1" w:unhideWhenUsed="1"/>
-    <w:lsdException w:name="Table Columns 4" w:semiHidden="1" w:unhideWhenUsed="1"/>
-    <w:lsdException w:name="Table Columns 5" w:semiHidden="1" w:unhideWhenUsed="1"/>
-    <w:lsdException w:name="Table Grid 1" w:semiHidden="1" w:unhideWhenUsed="1"/>
-    <w:lsdException w:name="Table Grid 2" w:semiHidden="1" w:unhideWhenUsed="1"/>
-    <w:lsdException w:name="Table Grid 3" w:semiHidden="1" w:unhideWhenUsed="1"/>
-    <w:lsdException w:name="Table Grid 4" w:semiHidden="1" w:unhideWhenUsed="1"/>
-    <w:lsdException w:name="Table Grid 5" w:semiHidden="1" w:unhideWhenUsed="1"/>
-    <w:lsdException w:name="Table Grid 6" w:semiHidden="1" w:unhideWhenUsed="1"/>
-    <w:lsdException w:name="Table Grid 7" w:semiHidden="1" w:unhideWhenUsed="1"/>
-    <w:lsdException w:name="Table Grid 8" w:semiHidden="1" w:unhideWhenUsed="1"/>
-    <w:lsdException w:name="Table List 1" w:semiHidden="1" w:unhideWhenUsed="1"/>
-    <w:lsdException w:name="Table List 2" w:semiHidden="1" w:unhideWhenUsed="1"/>
-    <w:lsdException w:name="Table List 3" w:semiHidden="1" w:unhideWhenUsed="1"/>
-    <w:lsdException w:name="Table List 4" w:semiHidden="1" w:unhideWhenUsed="1"/>
-    <w:lsdException w:name="Table List 5" w:semiHidden="1" w:unhideWhenUsed="1"/>
-    <w:lsdException w:name="Table List 6" w:semiHidden="1" w:unhideWhenUsed="1"/>
-    <w:lsdException w:name="Table List 7" w:semiHidden="1" w:unhideWhenUsed="1"/>
-    <w:lsdException w:name="Table List 8" w:semiHidden="1" w:unhideWhenUsed="1"/>
-    <w:lsdException w:name="Table 3D effects 1" w:semiHidden="1" w:unhideWhenUsed="1"/>
-    <w:lsdException w:name="Table 3D effects 2" w:semiHidden="1" w:unhideWhenUsed="1"/>
-    <w:lsdException w:name="Table 3D effects 3" w:semiHidden="1" w:unhideWhenUsed="1"/>
-    <w:lsdException w:name="Table Contemporary" w:semiHidden="1" w:unhideWhenUsed="1"/>
-    <w:lsdException w:name="Table Elegant" w:semiHidden="1" w:unhideWhenUsed="1"/>
-    <w:lsdException w:name="Table Professional" w:semiHidden="1" w:unhideWhenUsed="1"/>
-    <w:lsdException w:name="Table Subtle 1" w:semiHidden="1" w:unhideWhenUsed="1"/>
-    <w:lsdException w:name="Table Subtle 2" w:semiHidden="1" w:unhideWhenUsed="1"/>
-    <w:lsdException w:name="Table Web 1" w:semiHidden="1" w:unhideWhenUsed="1"/>
-    <w:lsdException w:name="Table Web 2" w:semiHidden="1" w:unhideWhenUsed="1"/>
-    <w:lsdException w:name="Table Web 3" w:semiHidden="1" w:unhideWhenUsed="1"/>
-    <w:lsdException w:name="Balloon Text" w:semiHidden="1" w:unhideWhenUsed="1"/>
-    <w:lsdException w:name="Table Grid" w:uiPriority="59"/>
-    <w:lsdException w:name="Table Theme" w:semiHidden="1" w:unhideWhenUsed="1"/>
-    <w:lsdException w:name="Placeholder Text" w:semiHidden="1"/>
-    <w:lsdException w:name="No Spacing" w:uiPriority="1" w:qFormat="1"/>
-    <w:lsdException w:name="Light Shading" w:uiPriority="60"/>
-    <w:lsdException w:name="Light List" w:uiPriority="61"/>
-    <w:lsdException w:name="Light Grid" w:uiPriority="62"/>
-    <w:lsdException w:name="Medium Shading 1" w:uiPriority="63"/>
-    <w:lsdException w:name="Medium Shading 2" w:uiPriority="64"/>
-    <w:lsdException w:name="Medium List 1" w:uiPriority="65"/>
-    <w:lsdException w:name="Medium List 2" w:uiPriority="66"/>
-    <w:lsdException w:name="Medium Grid 1" w:uiPriority="67"/>
-    <w:lsdException w:name="Medium Grid 2" w:uiPriority="68"/>
-    <w:lsdException w:name="Medium Grid 3" w:uiPriority="69"/>
-    <w:lsdException w:name="Dark List" w:uiPriority="70"/>
-    <w:lsdException w:name="Colorful Shading" w:uiPriority="71"/>
-    <w:lsdException w:name="Colorful List" w:uiPriority="72"/>
-    <w:lsdException w:name="Colorful Grid" w:uiPriority="73"/>
-    <w:lsdException w:name="Light Shading Accent 1" w:uiPriority="60"/>
-    <w:lsdException w:name="Light List Accent 1" w:uiPriority="61"/>
-    <w:lsdException w:name="Light Grid Accent 1" w:uiPriority="62"/>
-    <w:lsdException w:name="Medium Shading 1 Accent 1" w:uiPriority="63"/>
-    <w:lsdException w:name="Medium Shading 2 Accent 1" w:uiPriority="64"/>
-    <w:lsdException w:name="Medium List 1 Accent 1" w:uiPriority="65"/>
-    <w:lsdException w:name="Revision" w:semiHidden="1"/>
-    <w:lsdException w:name="List Paragraph" w:uiPriority="34" w:qFormat="1"/>
-    <w:lsdException w:name="Quote" w:uiPriority="29" w:qFormat="1"/>
-    <w:lsdException w:name="Intense Quote" w:uiPriority="30" w:qFormat="1"/>
-    <w:lsdException w:name="Medium List 2 Accent 1" w:uiPriority="66"/>
-    <w:lsdException w:name="Medium Grid 1 Accent 1" w:uiPriority="67"/>
-    <w:lsdException w:name="Medium Grid 2 Accent 1" w:uiPriority="68"/>
-    <w:lsdException w:name="Medium Grid 3 Accent 1" w:uiPriority="69"/>
-    <w:lsdException w:name="Dark List Accent 1" w:uiPriority="70"/>
-    <w:lsdException w:name="Colorful Shading Accent 1" w:uiPriority="71"/>
-    <w:lsdException w:name="Colorful List Accent 1" w:uiPriority="72"/>
-    <w:lsdException w:name="Colorful Grid Accent 1" w:uiPriority="73"/>
-    <w:lsdException w:name="Light Shading Accent 2" w:uiPriority="60"/>
-    <w:lsdException w:name="Light List Accent 2" w:uiPriority="61"/>
-    <w:lsdException w:name="Light Grid Accent 2" w:uiPriority="62"/>
-    <w:lsdException w:name="Medium Shading 1 Accent 2" w:uiPriority="63"/>
-    <w:lsdException w:name="Medium Shading 2 Accent 2" w:uiPriority="64"/>
-    <w:lsdException w:name="Medium List 1 Accent 2" w:uiPriority="65"/>
-    <w:lsdException w:name="Medium List 2 Accent 2" w:uiPriority="66"/>
-    <w:lsdException w:name="Medium Grid 1 Accent 2" w:uiPriority="67"/>
-    <w:lsdException w:name="Medium Grid 2 Accent 2" w:uiPriority="68"/>
-    <w:lsdException w:name="Medium Grid 3 Accent 2" w:uiPriority="69"/>
-    <w:lsdException w:name="Dark List Accent 2" w:uiPriority="70"/>
-    <w:lsdException w:name="Colorful Shading Accent 2" w:uiPriority="71"/>
-    <w:lsdException w:name="Colorful List Accent 2" w:uiPriority="72"/>
-    <w:lsdException w:name="Colorful Grid Accent 2" w:uiPriority="73"/>
-    <w:lsdException w:name="Light Shading Accent 3" w:uiPriority="60"/>
-    <w:lsdException w:name="Light List Accent 3" w:uiPriority="61"/>
-    <w:lsdException w:name="Light Grid Accent 3" w:uiPriority="62"/>
-    <w:lsdException w:name="Medium Shading 1 Accent 3" w:uiPriority="63"/>
-    <w:lsdException w:name="Medium Shading 2 Accent 3" w:uiPriority="64"/>
-    <w:lsdException w:name="Medium List 1 Accent 3" w:uiPriority="65"/>
-    <w:lsdException w:name="Medium List 2 Accent 3" w:uiPriority="66"/>
-    <w:lsdException w:name="Medium Grid 1 Accent 3" w:uiPriority="67"/>
-    <w:lsdException w:name="Medium Grid 2 Accent 3" w:uiPriority="68"/>
-    <w:lsdException w:name="Medium Grid 3 Accent 3" w:uiPriority="69"/>
-    <w:lsdException w:name="Dark List Accent 3" w:uiPriority="70"/>
-    <w:lsdException w:name="Colorful Shading Accent 3" w:uiPriority="71"/>
-    <w:lsdException w:name="Colorful List Accent 3" w:uiPriority="72"/>
-    <w:lsdException w:name="Colorful Grid Accent 3" w:uiPriority="73"/>
-    <w:lsdException w:name="Light Shading Accent 4" w:uiPriority="60"/>
-    <w:lsdException w:name="Light List Accent 4" w:uiPriority="61"/>
-    <w:lsdException w:name="Light Grid Accent 4" w:uiPriority="62"/>
-    <w:lsdException w:name="Medium Shading 1 Accent 4" w:uiPriority="63"/>
-    <w:lsdException w:name="Medium Shading 2 Accent 4" w:uiPriority="64"/>
-    <w:lsdException w:name="Medium List 1 Accent 4" w:uiPriority="65"/>
-    <w:lsdException w:name="Medium List 2 Accent 4" w:uiPriority="66"/>
-    <w:lsdException w:name="Medium Grid 1 Accent 4" w:uiPriority="67"/>
-    <w:lsdException w:name="Medium Grid 2 Accent 4" w:uiPriority="68"/>
-    <w:lsdException w:name="Medium Grid 3 Accent 4" w:uiPriority="69"/>
-    <w:lsdException w:name="Dark List Accent 4" w:uiPriority="70"/>
-    <w:lsdException w:name="Colorful Shading Accent 4" w:uiPriority="71"/>
-    <w:lsdException w:name="Colorful List Accent 4" w:uiPriority="72"/>
-    <w:lsdException w:name="Colorful Grid Accent 4" w:uiPriority="73"/>
-    <w:lsdException w:name="Light Shading Accent 5" w:uiPriority="60"/>
-    <w:lsdException w:name="Light List Accent 5" w:uiPriority="61"/>
-    <w:lsdException w:name="Light Grid Accent 5" w:uiPriority="62"/>
-    <w:lsdException w:name="Medium Shading 1 Accent 5" w:uiPriority="63"/>
-    <w:lsdException w:name="Medium Shading 2 Accent 5" w:uiPriority="64"/>
-    <w:lsdException w:name="Medium List 1 Accent 5" w:uiPriority="65"/>
-    <w:lsdException w:name="Medium List 2 Accent 5" w:uiPriority="66"/>
-    <w:lsdException w:name="Medium Grid 1 Accent 5" w:uiPriority="67"/>
-    <w:lsdException w:name="Medium Grid 2 Accent 5" w:uiPriority="68"/>
-    <w:lsdException w:name="Medium Grid 3 Accent 5" w:uiPriority="69"/>
-    <w:lsdException w:name="Dark List Accent 5" w:uiPriority="70"/>
-    <w:lsdException w:name="Colorful Shading Accent 5" w:uiPriority="71"/>
-    <w:lsdException w:name="Colorful List Accent 5" w:uiPriority="72"/>
-    <w:lsdException w:name="Colorful Grid Accent 5" w:uiPriority="73"/>
-    <w:lsdException w:name="Light Shading Accent 6" w:uiPriority="60"/>
-    <w:lsdException w:name="Light List Accent 6" w:uiPriority="61"/>
-    <w:lsdException w:name="Light Grid Accent 6" w:uiPriority="62"/>
-    <w:lsdException w:name="Medium Shading 1 Accent 6" w:uiPriority="63"/>
-    <w:lsdException w:name="Medium Shading 2 Accent 6" w:uiPriority="64"/>
-    <w:lsdException w:name="Medium List 1 Accent 6" w:uiPriority="65"/>
-    <w:lsdException w:name="Medium List 2 Accent 6" w:uiPriority="66"/>
-    <w:lsdException w:name="Medium Grid 1 Accent 6" w:uiPriority="67"/>
-    <w:lsdException w:name="Medium Grid 2 Accent 6" w:uiPriority="68"/>
-    <w:lsdException w:name="Medium Grid 3 Accent 6" w:uiPriority="69"/>
-    <w:lsdException w:name="Dark List Accent 6" w:uiPriority="70"/>
-    <w:lsdException w:name="Colorful Shading Accent 6" w:uiPriority="71"/>
-    <w:lsdException w:name="Colorful List Accent 6" w:uiPriority="72"/>
-    <w:lsdException w:name="Colorful Grid Accent 6" w:uiPriority="73"/>
-    <w:lsdException w:name="Subtle Emphasis" w:uiPriority="19" w:qFormat="1"/>
-    <w:lsdException w:name="Intense Emphasis" w:uiPriority="21" w:qFormat="1"/>
-    <w:lsdException w:name="Subtle Reference" w:uiPriority="31" w:qFormat="1"/>
-    <w:lsdException w:name="Intense Reference" w:uiPriority="32" w:qFormat="1"/>
-    <w:lsdException w:name="Book Title" w:uiPriority="33" w:qFormat="1"/>
-    <w:lsdException w:name="Bibliography" w:semiHidden="1" w:uiPriority="37" w:unhideWhenUsed="1"/>
-    <w:lsdException w:name="TOC Heading" w:semiHidden="1" w:uiPriority="39" w:unhideWhenUsed="1" w:qFormat="1"/>
-    <w:lsdException w:name="Grid Table 4" w:uiPriority="49"/>
-    <w:lsdException w:name="Grid Table 5 Dark" w:uiPriority="50"/>
-    <w:lsdException w:name="Grid Table 6 Colorful" w:uiPriority="51"/>
-    <w:lsdException w:name="Grid Table 7 Colorful" w:uiPriority="52"/>
-    <w:lsdException w:name="Grid Table 1 Light Accent 1" w:uiPriority="46"/>
-    <w:lsdException w:name="Grid Table 2 Accent 1" w:uiPriority="47"/>
-    <w:lsdException w:name="Grid Table 3 Accent 1" w:uiPriority="48"/>
-    <w:lsdException w:name="Grid Table 4 Accent 1" w:uiPriority="49"/>
-    <w:lsdException w:name="Grid Table 5 Dark Accent 1" w:uiPriority="50"/>
-    <w:lsdException w:name="Grid Table 6 Colorful Accent 1" w:uiPriority="51"/>
-    <w:lsdException w:name="Grid Table 7 Colorful Accent 1" w:uiPriority="52"/>
-    <w:lsdException w:name="Grid Table 1 Light Accent 2" w:uiPriority="46"/>
-    <w:lsdException w:name="Grid Table 2 Accent 2" w:uiPriority="47"/>
-    <w:lsdException w:name="Grid Table 3 Accent 2" w:uiPriority="48"/>
-    <w:lsdException w:name="Grid Table 4 Accent 2" w:uiPriority="49"/>
-    <w:lsdException w:name="Grid Table 5 Dark Accent 2" w:uiPriority="50"/>
-    <w:lsdException w:name="Grid Table 6 Colorful Accent 2" w:uiPriority="51"/>
-    <w:lsdException w:name="Grid Table 7 Colorful Accent 2" w:uiPriority="52"/>
-    <w:lsdException w:name="Grid Table 1 Light Accent 3" w:uiPriority="46"/>
-    <w:lsdException w:name="Grid Table 2 Accent 3" w:uiPriority="47"/>
-    <w:lsdException w:name="Grid Table 3 Accent 3" w:uiPriority="48"/>
-    <w:lsdException w:name="Grid Table 4 Accent 3" w:uiPriority="49"/>
-    <w:lsdException w:name="Grid Table 5 Dark Accent 3" w:uiPriority="50"/>
-    <w:lsdException w:name="Grid Table 6 Colorful Accent 3" w:uiPriority="51"/>
-    <w:lsdException w:name="Grid Table 7 Colorful Accent 3" w:uiPriority="52"/>
-    <w:lsdException w:name="Grid Table 1 Light Accent 4" w:uiPriority="46"/>
-    <w:lsdException w:name="Grid Table 2 Accent 4" w:uiPriority="47"/>
-    <w:lsdException w:name="Grid Table 3 Accent 4" w:uiPriority="48"/>
-    <w:lsdException w:name="Grid Table 4 Accent 4" w:uiPriority="49"/>
-    <w:lsdException w:name="Grid Table 5 Dark Accent 4" w:uiPriority="50"/>
-    <w:lsdException w:name="Grid Table 6 Colorful Accent 4" w:uiPriority="51"/>
-    <w:lsdException w:name="Grid Table 7 Colorful Accent 4" w:uiPriority="52"/>
-    <w:lsdException w:name="Grid Table 1 Light Accent 5" w:uiPriority="46"/>
-    <w:lsdException w:name="Grid Table 2 Accent 5" w:uiPriority="47"/>
-    <w:lsdException w:name="Grid Table 3 Accent 5" w:uiPriority="48"/>
-    <w:lsdException w:name="Grid Table 4 Accent 5" w:uiPriority="49"/>
-    <w:lsdException w:name="Grid Table 5 Dark Accent 5" w:uiPriority="50"/>
-    <w:lsdException w:name="Grid Table 6 Colorful Accent 5" w:uiPriority="51"/>
-    <w:lsdException w:name="Grid Table 7 Colorful Accent 5" w:uiPriority="52"/>
-    <w:lsdException w:name="Grid Table 1 Light Accent 6" w:uiPriority="46"/>
-    <w:lsdException w:name="Grid Table 2 Accent 6" w:uiPriority="47"/>
-    <w:lsdException w:name="Grid Table 3 Accent 6" w:uiPriority="48"/>
-    <w:lsdException w:name="Grid Table 4 Accent 6" w:uiPriority="49"/>
-    <w:lsdException w:name="Grid Table 5 Dark Accent 6" w:uiPriority="50"/>
-    <w:lsdException w:name="Grid Table 6 Colorful Accent 6" w:uiPriority="51"/>
-    <w:lsdException w:name="Grid Table 7 Colorful Accent 6" w:uiPriority="52"/>
-    <w:lsdException w:name="List Table 1 Light" w:uiPriority="46"/>
-    <w:lsdException w:name="List Table 2" w:uiPriority="47"/>
-    <w:lsdException w:name="List Table 3" w:uiPriority="48"/>
-    <w:lsdException w:name="List Table 4" w:uiPriority="49"/>
-    <w:lsdException w:name="List Table 5 Dark" w:uiPriority="50"/>
-    <w:lsdException w:name="List Table 6 Colorful" w:uiPriority="51"/>
-    <w:lsdException w:name="List Table 7 Colorful" w:uiPriority="52"/>
-    <w:lsdException w:name="List Table 1 Light Accent 1" w:uiPriority="46"/>
-    <w:lsdException w:name="List Table 2 Accent 1" w:uiPriority="47"/>
-    <w:lsdException w:name="List Table 3 Accent 1" w:uiPriority="48"/>
-    <w:lsdException w:name="List Table 4 Accent 1" w:uiPriority="49"/>
-    <w:lsdException w:name="List Table 5 Dark Accent 1" w:uiPriority="50"/>
-    <w:lsdException w:name="List Table 6 Colorful Accent 1" w:uiPriority="51"/>
-    <w:lsdException w:name="List Table 7 Colorful Accent 1" w:uiPriority="52"/>
-    <w:lsdException w:name="List Table 1 Light Accent 2" w:uiPriority="46"/>
-    <w:lsdException w:name="List Table 2 Accent 2" w:uiPriority="47"/>
-    <w:lsdException w:name="List Table 3 Accent 2" w:uiPriority="48"/>
-    <w:lsdException w:name="List Table 4 Accent 2" w:uiPriority="49"/>
-    <w:lsdException w:name="List Table 5 Dark Accent 2" w:uiPriority="50"/>
-    <w:lsdException w:name="List Table 6 Colorful Accent 2" w:uiPriority="51"/>
-    <w:lsdException w:name="List Table 7 Colorful Accent 2" w:uiPriority="52"/>
-    <w:lsdException w:name="List Table 1 Light Accent 3" w:uiPriority="46"/>
-    <w:lsdException w:name="List Table 2 Accent 3" w:uiPriority="47"/>
-    <w:lsdException w:name="List Table 3 Accent 3" w:uiPriority="48"/>
-    <w:lsdException w:name="List Table 4 Accent 3" w:uiPriority="49"/>
-    <w:lsdException w:name="List Table 5 Dark Accent 3" w:uiPriority="50"/>
-    <w:lsdException w:name="List Table 6 Colorful Accent 3" w:uiPriority="51"/>
-    <w:lsdException w:name="List Table 7 Colorful Accent 3" w:uiPriority="52"/>
-    <w:lsdException w:name="List Table 1 Light Accent 4" w:uiPriority="46"/>
-    <w:lsdException w:name="List Table 2 Accent 4" w:uiPriority="47"/>
-    <w:lsdException w:name="List Table 3 Accent 4" w:uiPriority="48"/>
-    <w:lsdException w:name="List Table 4 Accent 4" w:uiPriority="49"/>
-    <w:lsdException w:name="List Table 5 Dark Accent 4" w:uiPriority="50"/>
-    <w:lsdException w:name="List Table 6 Colorful Accent 4" w:uiPriority="51"/>
-    <w:lsdException w:name="List Table 7 Colorful Accent 4" w:uiPriority="52"/>
-    <w:lsdException w:name="List Table 1 Light Accent 5" w:uiPriority="46"/>
-    <w:lsdException w:name="List Table 2 Accent 5" w:uiPriority="47"/>
-    <w:lsdException w:name="List Table 3 Accent 5" w:uiPriority="48"/>
-    <w:lsdException w:name="List Table 4 Accent 5" w:uiPriority="49"/>
-    <w:lsdException w:name="List Table 5 Dark Accent 5" w:uiPriority="50"/>
-    <w:lsdException w:name="List Table 6 Colorful Accent 5" w:uiPriority="51"/>
-    <w:lsdException w:name="List Table 7 Colorful Accent 5" w:uiPriority="52"/>
-    <w:lsdException w:name="List Table 1 Light Accent 6" w:uiPriority="46"/>
-    <w:lsdException w:name="List Table 2 Accent 6" w:uiPriority="47"/>
-    <w:lsdException w:name="List Table 3 Accent 6" w:uiPriority="48"/>
-    <w:lsdException w:name="List Table 4 Accent 6" w:uiPriority="49"/>
-    <w:lsdException w:name="List Table 5 Dark Accent 6" w:uiPriority="50"/>
-    <w:lsdException w:name="List Table 6 Colorful Accent 6" w:uiPriority="51"/>
-    <w:lsdException w:name="List Table 7 Colorful Accent 6" w:uiPriority="52"/>
+  <w:latentStyles w:defLockedState="0" w:defUIPriority="99" w:defSemiHidden="1" w:defUnhideWhenUsed="1" w:defQFormat="0" w:count="276">
+    <w:lsdException w:name="Normal" w:semiHidden="0" w:uiPriority="0" w:unhideWhenUsed="0" w:qFormat="1"/>
+    <w:lsdException w:name="heading 1" w:semiHidden="0" w:uiPriority="9" w:unhideWhenUsed="0" w:qFormat="1"/>
+    <w:lsdException w:name="heading 2" w:uiPriority="0" w:qFormat="1"/>
+    <w:lsdException w:name="heading 3" w:uiPriority="9" w:qFormat="1"/>
+    <w:lsdException w:name="heading 4" w:uiPriority="9" w:qFormat="1"/>
+    <w:lsdException w:name="heading 5" w:uiPriority="9" w:qFormat="1"/>
+    <w:lsdException w:name="heading 6" w:uiPriority="9" w:qFormat="1"/>
+    <w:lsdException w:name="heading 7" w:uiPriority="9" w:qFormat="1"/>
+    <w:lsdException w:name="heading 8" w:uiPriority="9" w:qFormat="1"/>
+    <w:lsdException w:name="heading 9" w:uiPriority="9" w:qFormat="1"/>
+    <w:lsdException w:name="toc 1" w:uiPriority="39"/>
+    <w:lsdException w:name="toc 2" w:uiPriority="39"/>
+    <w:lsdException w:name="toc 3" w:uiPriority="39"/>
+    <w:lsdException w:name="toc 4" w:uiPriority="39"/>
+    <w:lsdException w:name="toc 5" w:uiPriority="39"/>
+    <w:lsdException w:name="toc 6" w:uiPriority="39"/>
+    <w:lsdException w:name="toc 7" w:uiPriority="39"/>
+    <w:lsdException w:name="toc 8" w:uiPriority="39"/>
+    <w:lsdException w:name="toc 9" w:uiPriority="39"/>
+    <w:lsdException w:name="caption" w:uiPriority="35" w:qFormat="1"/>
+    <w:lsdException w:name="Title" w:semiHidden="0" w:uiPriority="10" w:unhideWhenUsed="0" w:qFormat="1"/>
+    <w:lsdException w:name="Default Paragraph Font" w:uiPriority="1"/>
+    <w:lsdException w:name="Subtitle" w:semiHidden="0" w:uiPriority="11" w:unhideWhenUsed="0" w:qFormat="1"/>
+    <w:lsdException w:name="Strong" w:semiHidden="0" w:uiPriority="22" w:unhideWhenUsed="0" w:qFormat="1"/>
+    <w:lsdException w:name="Emphasis" w:semiHidden="0" w:uiPriority="20" w:unhideWhenUsed="0" w:qFormat="1"/>
+    <w:lsdException w:name="Table Grid" w:semiHidden="0" w:uiPriority="59" w:unhideWhenUsed="0"/>
+    <w:lsdException w:name="Note Level 1" w:semiHidden="0" w:unhideWhenUsed="0"/>
+    <w:lsdException w:name="Note Level 2" w:semiHidden="0" w:unhideWhenUsed="0"/>
+    <w:lsdException w:name="Note Level 3" w:semiHidden="0" w:unhideWhenUsed="0"/>
+    <w:lsdException w:name="Note Level 4" w:semiHidden="0" w:unhideWhenUsed="0"/>
+    <w:lsdException w:name="Note Level 5" w:semiHidden="0" w:unhideWhenUsed="0"/>
+    <w:lsdException w:name="Note Level 6" w:semiHidden="0" w:unhideWhenUsed="0"/>
+    <w:lsdException w:name="Note Level 7" w:semiHidden="0" w:unhideWhenUsed="0"/>
+    <w:lsdException w:name="Note Level 8" w:semiHidden="0" w:unhideWhenUsed="0"/>
+    <w:lsdException w:name="Note Level 9" w:semiHidden="0" w:unhideWhenUsed="0"/>
+    <w:lsdException w:name="Placeholder Text" w:unhideWhenUsed="0"/>
+    <w:lsdException w:name="No Spacing" w:semiHidden="0" w:uiPriority="1" w:unhideWhenUsed="0" w:qFormat="1"/>
+    <w:lsdException w:name="Light Shading" w:semiHidden="0" w:uiPriority="60" w:unhideWhenUsed="0"/>
+    <w:lsdException w:name="Light List" w:semiHidden="0" w:uiPriority="61" w:unhideWhenUsed="0"/>
+    <w:lsdException w:name="Light Grid" w:semiHidden="0" w:uiPriority="62" w:unhideWhenUsed="0"/>
+    <w:lsdException w:name="Medium Shading 1" w:semiHidden="0" w:uiPriority="63" w:unhideWhenUsed="0"/>
+    <w:lsdException w:name="Medium Shading 2" w:semiHidden="0" w:uiPriority="64" w:unhideWhenUsed="0"/>
+    <w:lsdException w:name="Medium List 1" w:semiHidden="0" w:uiPriority="65" w:unhideWhenUsed="0"/>
+    <w:lsdException w:name="Medium List 2" w:semiHidden="0" w:uiPriority="66" w:unhideWhenUsed="0"/>
+    <w:lsdException w:name="Medium Grid 1" w:semiHidden="0" w:uiPriority="67" w:unhideWhenUsed="0"/>
+    <w:lsdException w:name="Medium Grid 2" w:semiHidden="0" w:uiPriority="68" w:unhideWhenUsed="0"/>
+    <w:lsdException w:name="Medium Grid 3" w:semiHidden="0" w:uiPriority="69" w:unhideWhenUsed="0"/>
+    <w:lsdException w:name="Dark List" w:semiHidden="0" w:uiPriority="70" w:unhideWhenUsed="0"/>
+    <w:lsdException w:name="Colorful Shading" w:semiHidden="0" w:uiPriority="71" w:unhideWhenUsed="0"/>
+    <w:lsdException w:name="Colorful List" w:semiHidden="0" w:uiPriority="72" w:unhideWhenUsed="0"/>
+    <w:lsdException w:name="Colorful Grid" w:semiHidden="0" w:uiPriority="73" w:unhideWhenUsed="0"/>
+    <w:lsdException w:name="Light Shading Accent 1" w:semiHidden="0" w:uiPriority="60" w:unhideWhenUsed="0"/>
+    <w:lsdException w:name="Light List Accent 1" w:semiHidden="0" w:uiPriority="61" w:unhideWhenUsed="0"/>
+    <w:lsdException w:name="Light Grid Accent 1" w:semiHidden="0" w:uiPriority="62" w:unhideWhenUsed="0"/>
+    <w:lsdException w:name="Medium Shading 1 Accent 1" w:semiHidden="0" w:uiPriority="63" w:unhideWhenUsed="0"/>
+    <w:lsdException w:name="Medium Shading 2 Accent 1" w:semiHidden="0" w:uiPriority="64" w:unhideWhenUsed="0"/>
+    <w:lsdException w:name="Medium List 1 Accent 1" w:semiHidden="0" w:uiPriority="65" w:unhideWhenUsed="0"/>
+    <w:lsdException w:name="Revision" w:unhideWhenUsed="0"/>
+    <w:lsdException w:name="List Paragraph" w:semiHidden="0" w:uiPriority="34" w:unhideWhenUsed="0" w:qFormat="1"/>
+    <w:lsdException w:name="Quote" w:semiHidden="0" w:uiPriority="29" w:unhideWhenUsed="0" w:qFormat="1"/>
+    <w:lsdException w:name="Intense Quote" w:semiHidden="0" w:uiPriority="30" w:unhideWhenUsed="0" w:qFormat="1"/>
+    <w:lsdException w:name="Medium List 2 Accent 1" w:semiHidden="0" w:uiPriority="66" w:unhideWhenUsed="0"/>
+    <w:lsdException w:name="Medium Grid 1 Accent 1" w:semiHidden="0" w:uiPriority="67" w:unhideWhenUsed="0"/>
+    <w:lsdException w:name="Medium Grid 2 Accent 1" w:semiHidden="0" w:uiPriority="68" w:unhideWhenUsed="0"/>
+    <w:lsdException w:name="Medium Grid 3 Accent 1" w:semiHidden="0" w:uiPriority="69" w:unhideWhenUsed="0"/>
+    <w:lsdException w:name="Dark List Accent 1" w:semiHidden="0" w:uiPriority="70" w:unhideWhenUsed="0"/>
+    <w:lsdException w:name="Colorful Shading Accent 1" w:semiHidden="0" w:uiPriority="71" w:unhideWhenUsed="0"/>
+    <w:lsdException w:name="Colorful List Accent 1" w:semiHidden="0" w:uiPriority="72" w:unhideWhenUsed="0"/>
+    <w:lsdException w:name="Colorful Grid Accent 1" w:semiHidden="0" w:uiPriority="73" w:unhideWhenUsed="0"/>
+    <w:lsdException w:name="Light Shading Accent 2" w:semiHidden="0" w:uiPriority="60" w:unhideWhenUsed="0"/>
+    <w:lsdException w:name="Light List Accent 2" w:semiHidden="0" w:uiPriority="61" w:unhideWhenUsed="0"/>
+    <w:lsdException w:name="Light Grid Accent 2" w:semiHidden="0" w:uiPriority="62" w:unhideWhenUsed="0"/>
+    <w:lsdException w:name="Medium Shading 1 Accent 2" w:semiHidden="0" w:uiPriority="63" w:unhideWhenUsed="0"/>
+    <w:lsdException w:name="Medium Shading 2 Accent 2" w:semiHidden="0" w:uiPriority="64" w:unhideWhenUsed="0"/>
+    <w:lsdException w:name="Medium List 1 Accent 2" w:semiHidden="0" w:uiPriority="65" w:unhideWhenUsed="0"/>
+    <w:lsdException w:name="Medium List 2 Accent 2" w:semiHidden="0" w:uiPriority="66" w:unhideWhenUsed="0"/>
+    <w:lsdException w:name="Medium Grid 1 Accent 2" w:semiHidden="0" w:uiPriority="67" w:unhideWhenUsed="0"/>
+    <w:lsdException w:name="Medium Grid 2 Accent 2" w:semiHidden="0" w:uiPriority="68" w:unhideWhenUsed="0"/>
+    <w:lsdException w:name="Medium Grid 3 Accent 2" w:semiHidden="0" w:uiPriority="69" w:unhideWhenUsed="0"/>
+    <w:lsdException w:name="Dark List Accent 2" w:semiHidden="0" w:uiPriority="70" w:unhideWhenUsed="0"/>
+    <w:lsdException w:name="Colorful Shading Accent 2" w:semiHidden="0" w:uiPriority="71" w:unhideWhenUsed="0"/>
+    <w:lsdException w:name="Colorful List Accent 2" w:semiHidden="0" w:uiPriority="72" w:unhideWhenUsed="0"/>
+    <w:lsdException w:name="Colorful Grid Accent 2" w:semiHidden="0" w:uiPriority="73" w:unhideWhenUsed="0"/>
+    <w:lsdException w:name="Light Shading Accent 3" w:semiHidden="0" w:uiPriority="60" w:unhideWhenUsed="0"/>
+    <w:lsdException w:name="Light List Accent 3" w:semiHidden="0" w:uiPriority="61" w:unhideWhenUsed="0"/>
+    <w:lsdException w:name="Light Grid Accent 3" w:semiHidden="0" w:uiPriority="62" w:unhideWhenUsed="0"/>
+    <w:lsdException w:name="Medium Shading 1 Accent 3" w:semiHidden="0" w:uiPriority="63" w:unhideWhenUsed="0"/>
+    <w:lsdException w:name="Medium Shading 2 Accent 3" w:semiHidden="0" w:uiPriority="64" w:unhideWhenUsed="0"/>
+    <w:lsdException w:name="Medium List 1 Accent 3" w:semiHidden="0" w:uiPriority="65" w:unhideWhenUsed="0"/>
+    <w:lsdException w:name="Medium List 2 Accent 3" w:semiHidden="0" w:uiPriority="66" w:unhideWhenUsed="0"/>
+    <w:lsdException w:name="Medium Grid 1 Accent 3" w:semiHidden="0" w:uiPriority="67" w:unhideWhenUsed="0"/>
+    <w:lsdException w:name="Medium Grid 2 Accent 3" w:semiHidden="0" w:uiPriority="68" w:unhideWhenUsed="0"/>
+    <w:lsdException w:name="Medium Grid 3 Accent 3" w:semiHidden="0" w:uiPriority="69" w:unhideWhenUsed="0"/>
+    <w:lsdException w:name="Dark List Accent 3" w:semiHidden="0" w:uiPriority="70" w:unhideWhenUsed="0"/>
+    <w:lsdException w:name="Colorful Shading Accent 3" w:semiHidden="0" w:uiPriority="71" w:unhideWhenUsed="0"/>
+    <w:lsdException w:name="Colorful List Accent 3" w:semiHidden="0" w:uiPriority="72" w:unhideWhenUsed="0"/>
+    <w:lsdException w:name="Colorful Grid Accent 3" w:semiHidden="0" w:uiPriority="73" w:unhideWhenUsed="0"/>
+    <w:lsdException w:name="Light Shading Accent 4" w:semiHidden="0" w:uiPriority="60" w:unhideWhenUsed="0"/>
+    <w:lsdException w:name="Light List Accent 4" w:semiHidden="0" w:uiPriority="61" w:unhideWhenUsed="0"/>
+    <w:lsdException w:name="Light Grid Accent 4" w:semiHidden="0" w:uiPriority="62" w:unhideWhenUsed="0"/>
+    <w:lsdException w:name="Medium Shading 1 Accent 4" w:semiHidden="0" w:uiPriority="63" w:unhideWhenUsed="0"/>
+    <w:lsdException w:name="Medium Shading 2 Accent 4" w:semiHidden="0" w:uiPriority="64" w:unhideWhenUsed="0"/>
+    <w:lsdException w:name="Medium List 1 Accent 4" w:semiHidden="0" w:uiPriority="65" w:unhideWhenUsed="0"/>
+    <w:lsdException w:name="Medium List 2 Accent 4" w:semiHidden="0" w:uiPriority="66" w:unhideWhenUsed="0"/>
+    <w:lsdException w:name="Medium Grid 1 Accent 4" w:semiHidden="0" w:uiPriority="67" w:unhideWhenUsed="0"/>
+    <w:lsdException w:name="Medium Grid 2 Accent 4" w:semiHidden="0" w:uiPriority="68" w:unhideWhenUsed="0"/>
+    <w:lsdException w:name="Medium Grid 3 Accent 4" w:semiHidden="0" w:uiPriority="69" w:unhideWhenUsed="0"/>
+    <w:lsdException w:name="Dark List Accent 4" w:semiHidden="0" w:uiPriority="70" w:unhideWhenUsed="0"/>
+    <w:lsdException w:name="Colorful Shading Accent 4" w:semiHidden="0" w:uiPriority="71" w:unhideWhenUsed="0"/>
+    <w:lsdException w:name="Colorful List Accent 4" w:semiHidden="0" w:uiPriority="72" w:unhideWhenUsed="0"/>
+    <w:lsdException w:name="Colorful Grid Accent 4" w:semiHidden="0" w:uiPriority="73" w:unhideWhenUsed="0"/>
+    <w:lsdException w:name="Light Shading Accent 5" w:semiHidden="0" w:uiPriority="60" w:unhideWhenUsed="0"/>
+    <w:lsdException w:name="Light List Accent 5" w:semiHidden="0" w:uiPriority="61" w:unhideWhenUsed="0"/>
+    <w:lsdException w:name="Light Grid Accent 5" w:semiHidden="0" w:uiPriority="62" w:unhideWhenUsed="0"/>
+    <w:lsdException w:name="Medium Shading 1 Accent 5" w:semiHidden="0" w:uiPriority="63" w:unhideWhenUsed="0"/>
+    <w:lsdException w:name="Medium Shading 2 Accent 5" w:semiHidden="0" w:uiPriority="64" w:unhideWhenUsed="0"/>
+    <w:lsdException w:name="Medium List 1 Accent 5" w:semiHidden="0" w:uiPriority="65" w:unhideWhenUsed="0"/>
+    <w:lsdException w:name="Medium List 2 Accent 5" w:semiHidden="0" w:uiPriority="66" w:unhideWhenUsed="0"/>
+    <w:lsdException w:name="Medium Grid 1 Accent 5" w:semiHidden="0" w:uiPriority="67" w:unhideWhenUsed="0"/>
+    <w:lsdException w:name="Medium Grid 2 Accent 5" w:semiHidden="0" w:uiPriority="68" w:unhideWhenUsed="0"/>
+    <w:lsdException w:name="Medium Grid 3 Accent 5" w:semiHidden="0" w:uiPriority="69" w:unhideWhenUsed="0"/>
+    <w:lsdException w:name="Dark List Accent 5" w:semiHidden="0" w:uiPriority="70" w:unhideWhenUsed="0"/>
+    <w:lsdException w:name="Colorful Shading Accent 5" w:semiHidden="0" w:uiPriority="71" w:unhideWhenUsed="0"/>
+    <w:lsdException w:name="Colorful List Accent 5" w:semiHidden="0" w:uiPriority="72" w:unhideWhenUsed="0"/>
+    <w:lsdException w:name="Colorful Grid Accent 5" w:semiHidden="0" w:uiPriority="73" w:unhideWhenUsed="0"/>
+    <w:lsdException w:name="Light Shading Accent 6" w:semiHidden="0" w:uiPriority="60" w:unhideWhenUsed="0"/>
+    <w:lsdException w:name="Light List Accent 6" w:semiHidden="0" w:uiPriority="61" w:unhideWhenUsed="0"/>
+    <w:lsdException w:name="Light Grid Accent 6" w:semiHidden="0" w:uiPriority="62" w:unhideWhenUsed="0"/>
+    <w:lsdException w:name="Medium Shading 1 Accent 6" w:semiHidden="0" w:uiPriority="63" w:unhideWhenUsed="0"/>
+    <w:lsdException w:name="Medium Shading 2 Accent 6" w:semiHidden="0" w:uiPriority="64" w:unhideWhenUsed="0"/>
+    <w:lsdException w:name="Medium List 1 Accent 6" w:semiHidden="0" w:uiPriority="65" w:unhideWhenUsed="0"/>
+    <w:lsdException w:name="Medium List 2 Accent 6" w:semiHidden="0" w:uiPriority="66" w:unhideWhenUsed="0"/>
+    <w:lsdException w:name="Medium Grid 1 Accent 6" w:semiHidden="0" w:uiPriority="67" w:unhideWhenUsed="0"/>
+    <w:lsdException w:name="Medium Grid 2 Accent 6" w:semiHidden="0" w:uiPriority="68" w:unhideWhenUsed="0"/>
+    <w:lsdException w:name="Medium Grid 3 Accent 6" w:semiHidden="0" w:uiPriority="69" w:unhideWhenUsed="0"/>
+    <w:lsdException w:name="Dark List Accent 6" w:semiHidden="0" w:uiPriority="70" w:unhideWhenUsed="0"/>
+    <w:lsdException w:name="Colorful Shading Accent 6" w:semiHidden="0" w:uiPriority="71" w:unhideWhenUsed="0"/>
+    <w:lsdException w:name="Colorful List Accent 6" w:semiHidden="0" w:uiPriority="72" w:unhideWhenUsed="0"/>
+    <w:lsdException w:name="Colorful Grid Accent 6" w:semiHidden="0" w:uiPriority="73" w:unhideWhenUsed="0"/>
+    <w:lsdException w:name="Subtle Emphasis" w:semiHidden="0" w:uiPriority="19" w:unhideWhenUsed="0" w:qFormat="1"/>
+    <w:lsdException w:name="Intense Emphasis" w:semiHidden="0" w:uiPriority="21" w:unhideWhenUsed="0" w:qFormat="1"/>
+    <w:lsdException w:name="Subtle Reference" w:semiHidden="0" w:uiPriority="31" w:unhideWhenUsed="0" w:qFormat="1"/>
+    <w:lsdException w:name="Intense Reference" w:semiHidden="0" w:uiPriority="32" w:unhideWhenUsed="0" w:qFormat="1"/>
+    <w:lsdException w:name="Book Title" w:semiHidden="0" w:uiPriority="33" w:unhideWhenUsed="0" w:qFormat="1"/>
+    <w:lsdException w:name="Bibliography" w:uiPriority="37"/>
+    <w:lsdException w:name="TOC Heading" w:uiPriority="39" w:qFormat="1"/>
   </w:latentStyles>
   <w:style w:type="paragraph" w:default="1" w:styleId="Normal">
     <w:name w:val="Normal"/>
@@ -15429,6 +15658,7 @@
     <w:uiPriority w:val="59"/>
     <w:rsid w:val="00A867F0"/>
     <w:tblPr>
+      <w:tblInd w:w="0" w:type="dxa"/>
       <w:tblBorders>
         <w:top w:val="single" w:sz="4" w:space="0" w:color="auto"/>
         <w:left w:val="single" w:sz="4" w:space="0" w:color="auto"/>
@@ -15437,6 +15667,408 @@
         <w:insideH w:val="single" w:sz="4" w:space="0" w:color="auto"/>
         <w:insideV w:val="single" w:sz="4" w:space="0" w:color="auto"/>
       </w:tblBorders>
+      <w:tblCellMar>
+        <w:top w:w="0" w:type="dxa"/>
+        <w:left w:w="108" w:type="dxa"/>
+        <w:bottom w:w="0" w:type="dxa"/>
+        <w:right w:w="108" w:type="dxa"/>
+      </w:tblCellMar>
+    </w:tblPr>
+  </w:style>
+  <w:style w:type="paragraph" w:styleId="BalloonText">
+    <w:name w:val="Balloon Text"/>
+    <w:basedOn w:val="Normal"/>
+    <w:link w:val="BalloonTextChar"/>
+    <w:uiPriority w:val="99"/>
+    <w:semiHidden/>
+    <w:unhideWhenUsed/>
+    <w:rsid w:val="00A867F0"/>
+    <w:rPr>
+      <w:rFonts w:ascii="Lucida Grande" w:hAnsi="Lucida Grande" w:cs="Lucida Grande"/>
+      <w:sz w:val="18"/>
+      <w:szCs w:val="18"/>
+    </w:rPr>
+  </w:style>
+  <w:style w:type="character" w:customStyle="1" w:styleId="BalloonTextChar">
+    <w:name w:val="Balloon Text Char"/>
+    <w:basedOn w:val="DefaultParagraphFont"/>
+    <w:link w:val="BalloonText"/>
+    <w:uiPriority w:val="99"/>
+    <w:semiHidden/>
+    <w:rsid w:val="00A867F0"/>
+    <w:rPr>
+      <w:rFonts w:ascii="Lucida Grande" w:hAnsi="Lucida Grande" w:cs="Lucida Grande"/>
+      <w:sz w:val="18"/>
+      <w:szCs w:val="18"/>
+    </w:rPr>
+  </w:style>
+  <w:style w:type="character" w:styleId="CommentReference">
+    <w:name w:val="annotation reference"/>
+    <w:basedOn w:val="DefaultParagraphFont"/>
+    <w:uiPriority w:val="99"/>
+    <w:semiHidden/>
+    <w:unhideWhenUsed/>
+    <w:rsid w:val="00A867F0"/>
+    <w:rPr>
+      <w:sz w:val="18"/>
+      <w:szCs w:val="18"/>
+    </w:rPr>
+  </w:style>
+  <w:style w:type="paragraph" w:styleId="CommentText">
+    <w:name w:val="annotation text"/>
+    <w:basedOn w:val="Normal"/>
+    <w:link w:val="CommentTextChar"/>
+    <w:uiPriority w:val="99"/>
+    <w:semiHidden/>
+    <w:unhideWhenUsed/>
+    <w:rsid w:val="00A867F0"/>
+  </w:style>
+  <w:style w:type="character" w:customStyle="1" w:styleId="CommentTextChar">
+    <w:name w:val="Comment Text Char"/>
+    <w:basedOn w:val="DefaultParagraphFont"/>
+    <w:link w:val="CommentText"/>
+    <w:uiPriority w:val="99"/>
+    <w:semiHidden/>
+    <w:rsid w:val="00A867F0"/>
+  </w:style>
+  <w:style w:type="paragraph" w:styleId="CommentSubject">
+    <w:name w:val="annotation subject"/>
+    <w:basedOn w:val="CommentText"/>
+    <w:next w:val="CommentText"/>
+    <w:link w:val="CommentSubjectChar"/>
+    <w:uiPriority w:val="99"/>
+    <w:semiHidden/>
+    <w:unhideWhenUsed/>
+    <w:rsid w:val="003D7251"/>
+    <w:rPr>
+      <w:b/>
+      <w:bCs/>
+      <w:sz w:val="20"/>
+      <w:szCs w:val="20"/>
+    </w:rPr>
+  </w:style>
+  <w:style w:type="character" w:customStyle="1" w:styleId="CommentSubjectChar">
+    <w:name w:val="Comment Subject Char"/>
+    <w:basedOn w:val="CommentTextChar"/>
+    <w:link w:val="CommentSubject"/>
+    <w:uiPriority w:val="99"/>
+    <w:semiHidden/>
+    <w:rsid w:val="003D7251"/>
+    <w:rPr>
+      <w:b/>
+      <w:bCs/>
+      <w:sz w:val="20"/>
+      <w:szCs w:val="20"/>
+    </w:rPr>
+  </w:style>
+  <w:style w:type="character" w:styleId="PlaceholderText">
+    <w:name w:val="Placeholder Text"/>
+    <w:basedOn w:val="DefaultParagraphFont"/>
+    <w:uiPriority w:val="99"/>
+    <w:semiHidden/>
+    <w:rsid w:val="00D81325"/>
+    <w:rPr>
+      <w:color w:val="808080"/>
+    </w:rPr>
+  </w:style>
+</w:styles>
+</file>
+
+<file path=word/stylesWithEffects.xml><?xml version="1.0" encoding="utf-8"?>
+<w:styles xmlns:wpc="http://schemas.microsoft.com/office/word/2010/wordprocessingCanvas" xmlns:mo="http://schemas.microsoft.com/office/mac/office/2008/main" xmlns:mc="http://schemas.openxmlformats.org/markup-compatibility/2006" xmlns:mv="urn:schemas-microsoft-com:mac:vml" xmlns:o="urn:schemas-microsoft-com:office:office" xmlns:r="http://schemas.openxmlformats.org/officeDocument/2006/relationships" xmlns:m="http://schemas.openxmlformats.org/officeDocument/2006/math" xmlns:v="urn:schemas-microsoft-com:vml" xmlns:wp14="http://schemas.microsoft.com/office/word/2010/wordprocessingDrawing" xmlns:wp="http://schemas.openxmlformats.org/drawingml/2006/wordprocessingDrawing" xmlns:w10="urn:schemas-microsoft-com:office:word" xmlns:w="http://schemas.openxmlformats.org/wordprocessingml/2006/main" xmlns:w14="http://schemas.microsoft.com/office/word/2010/wordml" xmlns:wpg="http://schemas.microsoft.com/office/word/2010/wordprocessingGroup" xmlns:wpi="http://schemas.microsoft.com/office/word/2010/wordprocessingInk" xmlns:wne="http://schemas.microsoft.com/office/word/2006/wordml" xmlns:wps="http://schemas.microsoft.com/office/word/2010/wordprocessingShape" mc:Ignorable="w14 wp14">
+  <w:docDefaults>
+    <w:rPrDefault>
+      <w:rPr>
+        <w:rFonts w:asciiTheme="minorHAnsi" w:eastAsiaTheme="minorEastAsia" w:hAnsiTheme="minorHAnsi" w:cstheme="minorBidi"/>
+        <w:sz w:val="24"/>
+        <w:szCs w:val="24"/>
+        <w:lang w:val="en-US" w:eastAsia="en-US" w:bidi="ar-SA"/>
+      </w:rPr>
+    </w:rPrDefault>
+    <w:pPrDefault/>
+  </w:docDefaults>
+  <w:latentStyles w:defLockedState="0" w:defUIPriority="99" w:defSemiHidden="1" w:defUnhideWhenUsed="1" w:defQFormat="0" w:count="276">
+    <w:lsdException w:name="Normal" w:semiHidden="0" w:uiPriority="0" w:unhideWhenUsed="0" w:qFormat="1"/>
+    <w:lsdException w:name="heading 1" w:semiHidden="0" w:uiPriority="9" w:unhideWhenUsed="0" w:qFormat="1"/>
+    <w:lsdException w:name="heading 2" w:uiPriority="0" w:qFormat="1"/>
+    <w:lsdException w:name="heading 3" w:uiPriority="9" w:qFormat="1"/>
+    <w:lsdException w:name="heading 4" w:uiPriority="9" w:qFormat="1"/>
+    <w:lsdException w:name="heading 5" w:uiPriority="9" w:qFormat="1"/>
+    <w:lsdException w:name="heading 6" w:uiPriority="9" w:qFormat="1"/>
+    <w:lsdException w:name="heading 7" w:uiPriority="9" w:qFormat="1"/>
+    <w:lsdException w:name="heading 8" w:uiPriority="9" w:qFormat="1"/>
+    <w:lsdException w:name="heading 9" w:uiPriority="9" w:qFormat="1"/>
+    <w:lsdException w:name="toc 1" w:uiPriority="39"/>
+    <w:lsdException w:name="toc 2" w:uiPriority="39"/>
+    <w:lsdException w:name="toc 3" w:uiPriority="39"/>
+    <w:lsdException w:name="toc 4" w:uiPriority="39"/>
+    <w:lsdException w:name="toc 5" w:uiPriority="39"/>
+    <w:lsdException w:name="toc 6" w:uiPriority="39"/>
+    <w:lsdException w:name="toc 7" w:uiPriority="39"/>
+    <w:lsdException w:name="toc 8" w:uiPriority="39"/>
+    <w:lsdException w:name="toc 9" w:uiPriority="39"/>
+    <w:lsdException w:name="caption" w:uiPriority="35" w:qFormat="1"/>
+    <w:lsdException w:name="Title" w:semiHidden="0" w:uiPriority="10" w:unhideWhenUsed="0" w:qFormat="1"/>
+    <w:lsdException w:name="Default Paragraph Font" w:uiPriority="1"/>
+    <w:lsdException w:name="Subtitle" w:semiHidden="0" w:uiPriority="11" w:unhideWhenUsed="0" w:qFormat="1"/>
+    <w:lsdException w:name="Strong" w:semiHidden="0" w:uiPriority="22" w:unhideWhenUsed="0" w:qFormat="1"/>
+    <w:lsdException w:name="Emphasis" w:semiHidden="0" w:uiPriority="20" w:unhideWhenUsed="0" w:qFormat="1"/>
+    <w:lsdException w:name="Table Grid" w:semiHidden="0" w:uiPriority="59" w:unhideWhenUsed="0"/>
+    <w:lsdException w:name="Note Level 1" w:semiHidden="0" w:unhideWhenUsed="0"/>
+    <w:lsdException w:name="Note Level 2" w:semiHidden="0" w:unhideWhenUsed="0"/>
+    <w:lsdException w:name="Note Level 3" w:semiHidden="0" w:unhideWhenUsed="0"/>
+    <w:lsdException w:name="Note Level 4" w:semiHidden="0" w:unhideWhenUsed="0"/>
+    <w:lsdException w:name="Note Level 5" w:semiHidden="0" w:unhideWhenUsed="0"/>
+    <w:lsdException w:name="Note Level 6" w:semiHidden="0" w:unhideWhenUsed="0"/>
+    <w:lsdException w:name="Note Level 7" w:semiHidden="0" w:unhideWhenUsed="0"/>
+    <w:lsdException w:name="Note Level 8" w:semiHidden="0" w:unhideWhenUsed="0"/>
+    <w:lsdException w:name="Note Level 9" w:semiHidden="0" w:unhideWhenUsed="0"/>
+    <w:lsdException w:name="Placeholder Text" w:unhideWhenUsed="0"/>
+    <w:lsdException w:name="No Spacing" w:semiHidden="0" w:uiPriority="1" w:unhideWhenUsed="0" w:qFormat="1"/>
+    <w:lsdException w:name="Light Shading" w:semiHidden="0" w:uiPriority="60" w:unhideWhenUsed="0"/>
+    <w:lsdException w:name="Light List" w:semiHidden="0" w:uiPriority="61" w:unhideWhenUsed="0"/>
+    <w:lsdException w:name="Light Grid" w:semiHidden="0" w:uiPriority="62" w:unhideWhenUsed="0"/>
+    <w:lsdException w:name="Medium Shading 1" w:semiHidden="0" w:uiPriority="63" w:unhideWhenUsed="0"/>
+    <w:lsdException w:name="Medium Shading 2" w:semiHidden="0" w:uiPriority="64" w:unhideWhenUsed="0"/>
+    <w:lsdException w:name="Medium List 1" w:semiHidden="0" w:uiPriority="65" w:unhideWhenUsed="0"/>
+    <w:lsdException w:name="Medium List 2" w:semiHidden="0" w:uiPriority="66" w:unhideWhenUsed="0"/>
+    <w:lsdException w:name="Medium Grid 1" w:semiHidden="0" w:uiPriority="67" w:unhideWhenUsed="0"/>
+    <w:lsdException w:name="Medium Grid 2" w:semiHidden="0" w:uiPriority="68" w:unhideWhenUsed="0"/>
+    <w:lsdException w:name="Medium Grid 3" w:semiHidden="0" w:uiPriority="69" w:unhideWhenUsed="0"/>
+    <w:lsdException w:name="Dark List" w:semiHidden="0" w:uiPriority="70" w:unhideWhenUsed="0"/>
+    <w:lsdException w:name="Colorful Shading" w:semiHidden="0" w:uiPriority="71" w:unhideWhenUsed="0"/>
+    <w:lsdException w:name="Colorful List" w:semiHidden="0" w:uiPriority="72" w:unhideWhenUsed="0"/>
+    <w:lsdException w:name="Colorful Grid" w:semiHidden="0" w:uiPriority="73" w:unhideWhenUsed="0"/>
+    <w:lsdException w:name="Light Shading Accent 1" w:semiHidden="0" w:uiPriority="60" w:unhideWhenUsed="0"/>
+    <w:lsdException w:name="Light List Accent 1" w:semiHidden="0" w:uiPriority="61" w:unhideWhenUsed="0"/>
+    <w:lsdException w:name="Light Grid Accent 1" w:semiHidden="0" w:uiPriority="62" w:unhideWhenUsed="0"/>
+    <w:lsdException w:name="Medium Shading 1 Accent 1" w:semiHidden="0" w:uiPriority="63" w:unhideWhenUsed="0"/>
+    <w:lsdException w:name="Medium Shading 2 Accent 1" w:semiHidden="0" w:uiPriority="64" w:unhideWhenUsed="0"/>
+    <w:lsdException w:name="Medium List 1 Accent 1" w:semiHidden="0" w:uiPriority="65" w:unhideWhenUsed="0"/>
+    <w:lsdException w:name="Revision" w:unhideWhenUsed="0"/>
+    <w:lsdException w:name="List Paragraph" w:semiHidden="0" w:uiPriority="34" w:unhideWhenUsed="0" w:qFormat="1"/>
+    <w:lsdException w:name="Quote" w:semiHidden="0" w:uiPriority="29" w:unhideWhenUsed="0" w:qFormat="1"/>
+    <w:lsdException w:name="Intense Quote" w:semiHidden="0" w:uiPriority="30" w:unhideWhenUsed="0" w:qFormat="1"/>
+    <w:lsdException w:name="Medium List 2 Accent 1" w:semiHidden="0" w:uiPriority="66" w:unhideWhenUsed="0"/>
+    <w:lsdException w:name="Medium Grid 1 Accent 1" w:semiHidden="0" w:uiPriority="67" w:unhideWhenUsed="0"/>
+    <w:lsdException w:name="Medium Grid 2 Accent 1" w:semiHidden="0" w:uiPriority="68" w:unhideWhenUsed="0"/>
+    <w:lsdException w:name="Medium Grid 3 Accent 1" w:semiHidden="0" w:uiPriority="69" w:unhideWhenUsed="0"/>
+    <w:lsdException w:name="Dark List Accent 1" w:semiHidden="0" w:uiPriority="70" w:unhideWhenUsed="0"/>
+    <w:lsdException w:name="Colorful Shading Accent 1" w:semiHidden="0" w:uiPriority="71" w:unhideWhenUsed="0"/>
+    <w:lsdException w:name="Colorful List Accent 1" w:semiHidden="0" w:uiPriority="72" w:unhideWhenUsed="0"/>
+    <w:lsdException w:name="Colorful Grid Accent 1" w:semiHidden="0" w:uiPriority="73" w:unhideWhenUsed="0"/>
+    <w:lsdException w:name="Light Shading Accent 2" w:semiHidden="0" w:uiPriority="60" w:unhideWhenUsed="0"/>
+    <w:lsdException w:name="Light List Accent 2" w:semiHidden="0" w:uiPriority="61" w:unhideWhenUsed="0"/>
+    <w:lsdException w:name="Light Grid Accent 2" w:semiHidden="0" w:uiPriority="62" w:unhideWhenUsed="0"/>
+    <w:lsdException w:name="Medium Shading 1 Accent 2" w:semiHidden="0" w:uiPriority="63" w:unhideWhenUsed="0"/>
+    <w:lsdException w:name="Medium Shading 2 Accent 2" w:semiHidden="0" w:uiPriority="64" w:unhideWhenUsed="0"/>
+    <w:lsdException w:name="Medium List 1 Accent 2" w:semiHidden="0" w:uiPriority="65" w:unhideWhenUsed="0"/>
+    <w:lsdException w:name="Medium List 2 Accent 2" w:semiHidden="0" w:uiPriority="66" w:unhideWhenUsed="0"/>
+    <w:lsdException w:name="Medium Grid 1 Accent 2" w:semiHidden="0" w:uiPriority="67" w:unhideWhenUsed="0"/>
+    <w:lsdException w:name="Medium Grid 2 Accent 2" w:semiHidden="0" w:uiPriority="68" w:unhideWhenUsed="0"/>
+    <w:lsdException w:name="Medium Grid 3 Accent 2" w:semiHidden="0" w:uiPriority="69" w:unhideWhenUsed="0"/>
+    <w:lsdException w:name="Dark List Accent 2" w:semiHidden="0" w:uiPriority="70" w:unhideWhenUsed="0"/>
+    <w:lsdException w:name="Colorful Shading Accent 2" w:semiHidden="0" w:uiPriority="71" w:unhideWhenUsed="0"/>
+    <w:lsdException w:name="Colorful List Accent 2" w:semiHidden="0" w:uiPriority="72" w:unhideWhenUsed="0"/>
+    <w:lsdException w:name="Colorful Grid Accent 2" w:semiHidden="0" w:uiPriority="73" w:unhideWhenUsed="0"/>
+    <w:lsdException w:name="Light Shading Accent 3" w:semiHidden="0" w:uiPriority="60" w:unhideWhenUsed="0"/>
+    <w:lsdException w:name="Light List Accent 3" w:semiHidden="0" w:uiPriority="61" w:unhideWhenUsed="0"/>
+    <w:lsdException w:name="Light Grid Accent 3" w:semiHidden="0" w:uiPriority="62" w:unhideWhenUsed="0"/>
+    <w:lsdException w:name="Medium Shading 1 Accent 3" w:semiHidden="0" w:uiPriority="63" w:unhideWhenUsed="0"/>
+    <w:lsdException w:name="Medium Shading 2 Accent 3" w:semiHidden="0" w:uiPriority="64" w:unhideWhenUsed="0"/>
+    <w:lsdException w:name="Medium List 1 Accent 3" w:semiHidden="0" w:uiPriority="65" w:unhideWhenUsed="0"/>
+    <w:lsdException w:name="Medium List 2 Accent 3" w:semiHidden="0" w:uiPriority="66" w:unhideWhenUsed="0"/>
+    <w:lsdException w:name="Medium Grid 1 Accent 3" w:semiHidden="0" w:uiPriority="67" w:unhideWhenUsed="0"/>
+    <w:lsdException w:name="Medium Grid 2 Accent 3" w:semiHidden="0" w:uiPriority="68" w:unhideWhenUsed="0"/>
+    <w:lsdException w:name="Medium Grid 3 Accent 3" w:semiHidden="0" w:uiPriority="69" w:unhideWhenUsed="0"/>
+    <w:lsdException w:name="Dark List Accent 3" w:semiHidden="0" w:uiPriority="70" w:unhideWhenUsed="0"/>
+    <w:lsdException w:name="Colorful Shading Accent 3" w:semiHidden="0" w:uiPriority="71" w:unhideWhenUsed="0"/>
+    <w:lsdException w:name="Colorful List Accent 3" w:semiHidden="0" w:uiPriority="72" w:unhideWhenUsed="0"/>
+    <w:lsdException w:name="Colorful Grid Accent 3" w:semiHidden="0" w:uiPriority="73" w:unhideWhenUsed="0"/>
+    <w:lsdException w:name="Light Shading Accent 4" w:semiHidden="0" w:uiPriority="60" w:unhideWhenUsed="0"/>
+    <w:lsdException w:name="Light List Accent 4" w:semiHidden="0" w:uiPriority="61" w:unhideWhenUsed="0"/>
+    <w:lsdException w:name="Light Grid Accent 4" w:semiHidden="0" w:uiPriority="62" w:unhideWhenUsed="0"/>
+    <w:lsdException w:name="Medium Shading 1 Accent 4" w:semiHidden="0" w:uiPriority="63" w:unhideWhenUsed="0"/>
+    <w:lsdException w:name="Medium Shading 2 Accent 4" w:semiHidden="0" w:uiPriority="64" w:unhideWhenUsed="0"/>
+    <w:lsdException w:name="Medium List 1 Accent 4" w:semiHidden="0" w:uiPriority="65" w:unhideWhenUsed="0"/>
+    <w:lsdException w:name="Medium List 2 Accent 4" w:semiHidden="0" w:uiPriority="66" w:unhideWhenUsed="0"/>
+    <w:lsdException w:name="Medium Grid 1 Accent 4" w:semiHidden="0" w:uiPriority="67" w:unhideWhenUsed="0"/>
+    <w:lsdException w:name="Medium Grid 2 Accent 4" w:semiHidden="0" w:uiPriority="68" w:unhideWhenUsed="0"/>
+    <w:lsdException w:name="Medium Grid 3 Accent 4" w:semiHidden="0" w:uiPriority="69" w:unhideWhenUsed="0"/>
+    <w:lsdException w:name="Dark List Accent 4" w:semiHidden="0" w:uiPriority="70" w:unhideWhenUsed="0"/>
+    <w:lsdException w:name="Colorful Shading Accent 4" w:semiHidden="0" w:uiPriority="71" w:unhideWhenUsed="0"/>
+    <w:lsdException w:name="Colorful List Accent 4" w:semiHidden="0" w:uiPriority="72" w:unhideWhenUsed="0"/>
+    <w:lsdException w:name="Colorful Grid Accent 4" w:semiHidden="0" w:uiPriority="73" w:unhideWhenUsed="0"/>
+    <w:lsdException w:name="Light Shading Accent 5" w:semiHidden="0" w:uiPriority="60" w:unhideWhenUsed="0"/>
+    <w:lsdException w:name="Light List Accent 5" w:semiHidden="0" w:uiPriority="61" w:unhideWhenUsed="0"/>
+    <w:lsdException w:name="Light Grid Accent 5" w:semiHidden="0" w:uiPriority="62" w:unhideWhenUsed="0"/>
+    <w:lsdException w:name="Medium Shading 1 Accent 5" w:semiHidden="0" w:uiPriority="63" w:unhideWhenUsed="0"/>
+    <w:lsdException w:name="Medium Shading 2 Accent 5" w:semiHidden="0" w:uiPriority="64" w:unhideWhenUsed="0"/>
+    <w:lsdException w:name="Medium List 1 Accent 5" w:semiHidden="0" w:uiPriority="65" w:unhideWhenUsed="0"/>
+    <w:lsdException w:name="Medium List 2 Accent 5" w:semiHidden="0" w:uiPriority="66" w:unhideWhenUsed="0"/>
+    <w:lsdException w:name="Medium Grid 1 Accent 5" w:semiHidden="0" w:uiPriority="67" w:unhideWhenUsed="0"/>
+    <w:lsdException w:name="Medium Grid 2 Accent 5" w:semiHidden="0" w:uiPriority="68" w:unhideWhenUsed="0"/>
+    <w:lsdException w:name="Medium Grid 3 Accent 5" w:semiHidden="0" w:uiPriority="69" w:unhideWhenUsed="0"/>
+    <w:lsdException w:name="Dark List Accent 5" w:semiHidden="0" w:uiPriority="70" w:unhideWhenUsed="0"/>
+    <w:lsdException w:name="Colorful Shading Accent 5" w:semiHidden="0" w:uiPriority="71" w:unhideWhenUsed="0"/>
+    <w:lsdException w:name="Colorful List Accent 5" w:semiHidden="0" w:uiPriority="72" w:unhideWhenUsed="0"/>
+    <w:lsdException w:name="Colorful Grid Accent 5" w:semiHidden="0" w:uiPriority="73" w:unhideWhenUsed="0"/>
+    <w:lsdException w:name="Light Shading Accent 6" w:semiHidden="0" w:uiPriority="60" w:unhideWhenUsed="0"/>
+    <w:lsdException w:name="Light List Accent 6" w:semiHidden="0" w:uiPriority="61" w:unhideWhenUsed="0"/>
+    <w:lsdException w:name="Light Grid Accent 6" w:semiHidden="0" w:uiPriority="62" w:unhideWhenUsed="0"/>
+    <w:lsdException w:name="Medium Shading 1 Accent 6" w:semiHidden="0" w:uiPriority="63" w:unhideWhenUsed="0"/>
+    <w:lsdException w:name="Medium Shading 2 Accent 6" w:semiHidden="0" w:uiPriority="64" w:unhideWhenUsed="0"/>
+    <w:lsdException w:name="Medium List 1 Accent 6" w:semiHidden="0" w:uiPriority="65" w:unhideWhenUsed="0"/>
+    <w:lsdException w:name="Medium List 2 Accent 6" w:semiHidden="0" w:uiPriority="66" w:unhideWhenUsed="0"/>
+    <w:lsdException w:name="Medium Grid 1 Accent 6" w:semiHidden="0" w:uiPriority="67" w:unhideWhenUsed="0"/>
+    <w:lsdException w:name="Medium Grid 2 Accent 6" w:semiHidden="0" w:uiPriority="68" w:unhideWhenUsed="0"/>
+    <w:lsdException w:name="Medium Grid 3 Accent 6" w:semiHidden="0" w:uiPriority="69" w:unhideWhenUsed="0"/>
+    <w:lsdException w:name="Dark List Accent 6" w:semiHidden="0" w:uiPriority="70" w:unhideWhenUsed="0"/>
+    <w:lsdException w:name="Colorful Shading Accent 6" w:semiHidden="0" w:uiPriority="71" w:unhideWhenUsed="0"/>
+    <w:lsdException w:name="Colorful List Accent 6" w:semiHidden="0" w:uiPriority="72" w:unhideWhenUsed="0"/>
+    <w:lsdException w:name="Colorful Grid Accent 6" w:semiHidden="0" w:uiPriority="73" w:unhideWhenUsed="0"/>
+    <w:lsdException w:name="Subtle Emphasis" w:semiHidden="0" w:uiPriority="19" w:unhideWhenUsed="0" w:qFormat="1"/>
+    <w:lsdException w:name="Intense Emphasis" w:semiHidden="0" w:uiPriority="21" w:unhideWhenUsed="0" w:qFormat="1"/>
+    <w:lsdException w:name="Subtle Reference" w:semiHidden="0" w:uiPriority="31" w:unhideWhenUsed="0" w:qFormat="1"/>
+    <w:lsdException w:name="Intense Reference" w:semiHidden="0" w:uiPriority="32" w:unhideWhenUsed="0" w:qFormat="1"/>
+    <w:lsdException w:name="Book Title" w:semiHidden="0" w:uiPriority="33" w:unhideWhenUsed="0" w:qFormat="1"/>
+    <w:lsdException w:name="Bibliography" w:uiPriority="37"/>
+    <w:lsdException w:name="TOC Heading" w:uiPriority="39" w:qFormat="1"/>
+  </w:latentStyles>
+  <w:style w:type="paragraph" w:default="1" w:styleId="Normal">
+    <w:name w:val="Normal"/>
+    <w:qFormat/>
+    <w:rsid w:val="007860BB"/>
+  </w:style>
+  <w:style w:type="paragraph" w:styleId="Heading1">
+    <w:name w:val="heading 1"/>
+    <w:basedOn w:val="Normal"/>
+    <w:next w:val="Normal"/>
+    <w:link w:val="Heading1Char"/>
+    <w:uiPriority w:val="9"/>
+    <w:qFormat/>
+    <w:rsid w:val="00896D62"/>
+    <w:pPr>
+      <w:keepNext/>
+      <w:keepLines/>
+      <w:spacing w:before="480"/>
+      <w:jc w:val="center"/>
+      <w:outlineLvl w:val="0"/>
+    </w:pPr>
+    <w:rPr>
+      <w:rFonts w:ascii="Times New Roman" w:eastAsiaTheme="majorEastAsia" w:hAnsi="Times New Roman" w:cstheme="majorBidi"/>
+      <w:bCs/>
+      <w:color w:val="345A8A" w:themeColor="accent1" w:themeShade="B5"/>
+      <w:szCs w:val="32"/>
+    </w:rPr>
+  </w:style>
+  <w:style w:type="paragraph" w:styleId="Heading2">
+    <w:name w:val="heading 2"/>
+    <w:basedOn w:val="Normal"/>
+    <w:next w:val="Normal"/>
+    <w:link w:val="Heading2Char"/>
+    <w:autoRedefine/>
+    <w:rsid w:val="0039056C"/>
+    <w:pPr>
+      <w:keepNext/>
+      <w:keepLines/>
+      <w:spacing w:before="200"/>
+      <w:jc w:val="center"/>
+      <w:outlineLvl w:val="1"/>
+    </w:pPr>
+    <w:rPr>
+      <w:rFonts w:ascii="Times New Roman" w:eastAsiaTheme="majorEastAsia" w:hAnsi="Times New Roman" w:cstheme="majorBidi"/>
+      <w:b/>
+      <w:bCs/>
+      <w:color w:val="4F81BD" w:themeColor="accent1"/>
+      <w:szCs w:val="26"/>
+    </w:rPr>
+  </w:style>
+  <w:style w:type="character" w:default="1" w:styleId="DefaultParagraphFont">
+    <w:name w:val="Default Paragraph Font"/>
+    <w:uiPriority w:val="1"/>
+    <w:semiHidden/>
+    <w:unhideWhenUsed/>
+  </w:style>
+  <w:style w:type="table" w:default="1" w:styleId="TableNormal">
+    <w:name w:val="Normal Table"/>
+    <w:uiPriority w:val="99"/>
+    <w:semiHidden/>
+    <w:unhideWhenUsed/>
+    <w:tblPr>
+      <w:tblInd w:w="0" w:type="dxa"/>
+      <w:tblCellMar>
+        <w:top w:w="0" w:type="dxa"/>
+        <w:left w:w="108" w:type="dxa"/>
+        <w:bottom w:w="0" w:type="dxa"/>
+        <w:right w:w="108" w:type="dxa"/>
+      </w:tblCellMar>
+    </w:tblPr>
+  </w:style>
+  <w:style w:type="numbering" w:default="1" w:styleId="NoList">
+    <w:name w:val="No List"/>
+    <w:uiPriority w:val="99"/>
+    <w:semiHidden/>
+    <w:unhideWhenUsed/>
+  </w:style>
+  <w:style w:type="character" w:customStyle="1" w:styleId="Heading1Char">
+    <w:name w:val="Heading 1 Char"/>
+    <w:basedOn w:val="DefaultParagraphFont"/>
+    <w:link w:val="Heading1"/>
+    <w:uiPriority w:val="9"/>
+    <w:rsid w:val="00896D62"/>
+    <w:rPr>
+      <w:rFonts w:ascii="Times New Roman" w:eastAsiaTheme="majorEastAsia" w:hAnsi="Times New Roman" w:cstheme="majorBidi"/>
+      <w:bCs/>
+      <w:color w:val="345A8A" w:themeColor="accent1" w:themeShade="B5"/>
+      <w:szCs w:val="32"/>
+    </w:rPr>
+  </w:style>
+  <w:style w:type="character" w:customStyle="1" w:styleId="Heading2Char">
+    <w:name w:val="Heading 2 Char"/>
+    <w:basedOn w:val="DefaultParagraphFont"/>
+    <w:link w:val="Heading2"/>
+    <w:rsid w:val="0039056C"/>
+    <w:rPr>
+      <w:rFonts w:ascii="Times New Roman" w:eastAsiaTheme="majorEastAsia" w:hAnsi="Times New Roman" w:cstheme="majorBidi"/>
+      <w:b/>
+      <w:bCs/>
+      <w:color w:val="4F81BD" w:themeColor="accent1"/>
+      <w:szCs w:val="26"/>
+    </w:rPr>
+  </w:style>
+  <w:style w:type="paragraph" w:customStyle="1" w:styleId="Headingdjh">
+    <w:name w:val="Heading djh"/>
+    <w:basedOn w:val="Heading1"/>
+    <w:next w:val="Normal"/>
+    <w:qFormat/>
+    <w:rsid w:val="00CA7F86"/>
+    <w:rPr>
+      <w:caps/>
+      <w:color w:val="000000" w:themeColor="text1"/>
+    </w:rPr>
+  </w:style>
+  <w:style w:type="table" w:styleId="TableGrid">
+    <w:name w:val="Table Grid"/>
+    <w:basedOn w:val="TableNormal"/>
+    <w:uiPriority w:val="59"/>
+    <w:rsid w:val="00A867F0"/>
+    <w:tblPr>
+      <w:tblInd w:w="0" w:type="dxa"/>
+      <w:tblBorders>
+        <w:top w:val="single" w:sz="4" w:space="0" w:color="auto"/>
+        <w:left w:val="single" w:sz="4" w:space="0" w:color="auto"/>
+        <w:bottom w:val="single" w:sz="4" w:space="0" w:color="auto"/>
+        <w:right w:val="single" w:sz="4" w:space="0" w:color="auto"/>
+        <w:insideH w:val="single" w:sz="4" w:space="0" w:color="auto"/>
+        <w:insideV w:val="single" w:sz="4" w:space="0" w:color="auto"/>
+      </w:tblBorders>
+      <w:tblCellMar>
+        <w:top w:w="0" w:type="dxa"/>
+        <w:left w:w="108" w:type="dxa"/>
+        <w:bottom w:w="0" w:type="dxa"/>
+        <w:right w:w="108" w:type="dxa"/>
+      </w:tblCellMar>
     </w:tblPr>
   </w:style>
   <w:style w:type="paragraph" w:styleId="BalloonText">

</xml_diff>